<commit_message>
CAP4770 hw1 2.3 and 2.6 completed
</commit_message>
<xml_diff>
--- a/Fall 2014/CAP 4770/RaulGaray_Hw1.docx
+++ b/Fall 2014/CAP 4770/RaulGaray_Hw1.docx
@@ -7,11 +7,15 @@
         <w:spacing w:after="0" w:line="240" w:lineRule="auto"/>
         <w:rPr>
           <w:b/>
+          <w:sz w:val="24"/>
+          <w:szCs w:val="24"/>
         </w:rPr>
       </w:pPr>
       <w:r>
         <w:rPr>
           <w:b/>
+          <w:sz w:val="24"/>
+          <w:szCs w:val="24"/>
         </w:rPr>
         <w:t>2.2</w:t>
       </w:r>
@@ -141,12 +145,7 @@
       </w:r>
       <w:r>
         <w:tab/>
-        <w:t xml:space="preserve">Q1: </w:t>
-      </w:r>
-      <w:bookmarkStart w:id="0" w:name="_GoBack"/>
-      <w:bookmarkEnd w:id="0"/>
-      <w:r>
-        <w:t xml:space="preserve">20 </w:t>
+        <w:t xml:space="preserve">Q1: 20 </w:t>
       </w:r>
       <w:r>
         <w:tab/>
@@ -248,7 +247,7 @@
                     </pic:cNvPicPr>
                   </pic:nvPicPr>
                   <pic:blipFill>
-                    <a:blip r:embed="rId4">
+                    <a:blip r:embed="rId5">
                       <a:extLst>
                         <a:ext uri="{28A0092B-C50C-407E-A947-70E740481C1C}">
                           <a14:useLocalDpi xmlns:a14="http://schemas.microsoft.com/office/drawing/2010/main" val="0"/>
@@ -285,32 +284,43 @@
         <w:spacing w:after="0" w:line="240" w:lineRule="auto"/>
       </w:pPr>
       <w:r>
-        <w:t xml:space="preserve">(g) How is a </w:t>
-      </w:r>
-      <w:proofErr w:type="spellStart"/>
-      <w:r>
-        <w:t>quantile</w:t>
-      </w:r>
-      <w:proofErr w:type="spellEnd"/>
-      <w:r>
-        <w:t>–</w:t>
-      </w:r>
-      <w:proofErr w:type="spellStart"/>
-      <w:r>
-        <w:t>quantile</w:t>
-      </w:r>
-      <w:proofErr w:type="spellEnd"/>
-      <w:r>
-        <w:t xml:space="preserve"> plot different from a </w:t>
-      </w:r>
-      <w:proofErr w:type="spellStart"/>
-      <w:r>
-        <w:t>quantile</w:t>
-      </w:r>
-      <w:proofErr w:type="spellEnd"/>
-      <w:r>
-        <w:t xml:space="preserve"> plot?</w:t>
-      </w:r>
+        <w:t>(g) How is a quantile–quantile plot different from a quantile plot?</w:t>
+      </w:r>
+    </w:p>
+    <w:p>
+      <w:pPr>
+        <w:spacing w:after="0" w:line="240" w:lineRule="auto"/>
+      </w:pPr>
+      <w:r>
+        <w:tab/>
+        <w:t xml:space="preserve">A quantile plot only displays the distribution of one variable. However, a q-q plot </w:t>
+      </w:r>
+      <w:r>
+        <w:t>displays that same distribution</w:t>
+      </w:r>
+      <w:r>
+        <w:t xml:space="preserve"> along with other chosen quantiles</w:t>
+      </w:r>
+      <w:bookmarkStart w:id="0" w:name="_GoBack"/>
+      <w:bookmarkEnd w:id="0"/>
+      <w:r>
+        <w:t xml:space="preserve"> so that comparisons can be made.</w:t>
+      </w:r>
+    </w:p>
+    <w:p>
+      <w:pPr>
+        <w:spacing w:after="0" w:line="240" w:lineRule="auto"/>
+      </w:pPr>
+    </w:p>
+    <w:p>
+      <w:pPr>
+        <w:spacing w:after="0" w:line="240" w:lineRule="auto"/>
+      </w:pPr>
+    </w:p>
+    <w:p>
+      <w:pPr>
+        <w:spacing w:after="0" w:line="240" w:lineRule="auto"/>
+      </w:pPr>
     </w:p>
     <w:p>
       <w:pPr>
@@ -332,12 +342,17 @@
         <w:spacing w:after="0" w:line="240" w:lineRule="auto"/>
         <w:rPr>
           <w:b/>
+          <w:sz w:val="24"/>
+          <w:szCs w:val="24"/>
         </w:rPr>
       </w:pPr>
       <w:r>
         <w:rPr>
           <w:b/>
+          <w:sz w:val="24"/>
+          <w:szCs w:val="24"/>
         </w:rPr>
+        <w:lastRenderedPageBreak/>
         <w:t>2.3</w:t>
       </w:r>
     </w:p>
@@ -348,19 +363,17 @@
       <w:r>
         <w:t>Suppose that the values for a given set of data are grouped into intervals. The intervals</w:t>
       </w:r>
-    </w:p>
-    <w:p>
-      <w:pPr>
-        <w:spacing w:after="0" w:line="240" w:lineRule="auto"/>
-      </w:pPr>
-      <w:proofErr w:type="gramStart"/>
-      <w:r>
-        <w:t>and</w:t>
-      </w:r>
-      <w:proofErr w:type="gramEnd"/>
-      <w:r>
-        <w:t xml:space="preserve"> corresponding frequencies are as follows:</w:t>
-      </w:r>
+      <w:r>
+        <w:t xml:space="preserve"> and </w:t>
+      </w:r>
+      <w:r>
+        <w:t>corresponding frequencies are as follows:</w:t>
+      </w:r>
+    </w:p>
+    <w:p>
+      <w:pPr>
+        <w:spacing w:after="0" w:line="240" w:lineRule="auto"/>
+      </w:pPr>
     </w:p>
     <w:tbl>
       <w:tblPr>
@@ -441,7 +454,6 @@
           </w:tcPr>
           <w:p>
             <w:r>
-              <w:lastRenderedPageBreak/>
               <w:t>6-15</w:t>
             </w:r>
           </w:p>
@@ -567,28 +579,406 @@
     <w:p>
       <w:pPr>
         <w:spacing w:after="0" w:line="240" w:lineRule="auto"/>
-      </w:pPr>
-    </w:p>
-    <w:p>
-      <w:pPr>
-        <w:spacing w:after="0" w:line="240" w:lineRule="auto"/>
-      </w:pPr>
-    </w:p>
-    <w:p>
-      <w:pPr>
-        <w:spacing w:after="0" w:line="240" w:lineRule="auto"/>
-      </w:pPr>
-    </w:p>
-    <w:p>
-      <w:pPr>
-        <w:spacing w:after="0" w:line="240" w:lineRule="auto"/>
-      </w:pPr>
-    </w:p>
-    <w:p>
-      <w:pPr>
-        <w:spacing w:after="0" w:line="240" w:lineRule="auto"/>
-      </w:pPr>
-      <w:r>
+        <w:ind w:left="720" w:firstLine="720"/>
+        <w:rPr>
+          <w:rFonts w:eastAsiaTheme="minorEastAsia"/>
+        </w:rPr>
+      </w:pPr>
+      <m:oMathPara>
+        <m:oMathParaPr>
+          <m:jc m:val="left"/>
+        </m:oMathParaPr>
+        <m:oMath>
+          <m:r>
+            <w:rPr>
+              <w:rFonts w:ascii="Cambria Math" w:hAnsi="Cambria Math"/>
+            </w:rPr>
+            <m:t>median=</m:t>
+          </m:r>
+          <m:sSub>
+            <m:sSubPr>
+              <m:ctrlPr>
+                <w:rPr>
+                  <w:rFonts w:ascii="Cambria Math" w:hAnsi="Cambria Math"/>
+                  <w:i/>
+                </w:rPr>
+              </m:ctrlPr>
+            </m:sSubPr>
+            <m:e>
+              <m:r>
+                <w:rPr>
+                  <w:rFonts w:ascii="Cambria Math" w:hAnsi="Cambria Math"/>
+                </w:rPr>
+                <m:t>L</m:t>
+              </m:r>
+            </m:e>
+            <m:sub>
+              <m:r>
+                <w:rPr>
+                  <w:rFonts w:ascii="Cambria Math" w:hAnsi="Cambria Math"/>
+                </w:rPr>
+                <m:t>1</m:t>
+              </m:r>
+            </m:sub>
+          </m:sSub>
+          <m:r>
+            <w:rPr>
+              <w:rFonts w:ascii="Cambria Math" w:hAnsi="Cambria Math"/>
+            </w:rPr>
+            <m:t>+</m:t>
+          </m:r>
+          <m:d>
+            <m:dPr>
+              <m:ctrlPr>
+                <w:rPr>
+                  <w:rFonts w:ascii="Cambria Math" w:hAnsi="Cambria Math"/>
+                  <w:i/>
+                </w:rPr>
+              </m:ctrlPr>
+            </m:dPr>
+            <m:e>
+              <m:f>
+                <m:fPr>
+                  <m:ctrlPr>
+                    <w:rPr>
+                      <w:rFonts w:ascii="Cambria Math" w:hAnsi="Cambria Math"/>
+                      <w:i/>
+                    </w:rPr>
+                  </m:ctrlPr>
+                </m:fPr>
+                <m:num>
+                  <m:f>
+                    <m:fPr>
+                      <m:type m:val="skw"/>
+                      <m:ctrlPr>
+                        <w:rPr>
+                          <w:rFonts w:ascii="Cambria Math" w:hAnsi="Cambria Math"/>
+                          <w:i/>
+                        </w:rPr>
+                      </m:ctrlPr>
+                    </m:fPr>
+                    <m:num>
+                      <m:r>
+                        <w:rPr>
+                          <w:rFonts w:ascii="Cambria Math" w:hAnsi="Cambria Math"/>
+                        </w:rPr>
+                        <m:t>N</m:t>
+                      </m:r>
+                    </m:num>
+                    <m:den>
+                      <m:r>
+                        <w:rPr>
+                          <w:rFonts w:ascii="Cambria Math" w:hAnsi="Cambria Math"/>
+                        </w:rPr>
+                        <m:t>2</m:t>
+                      </m:r>
+                    </m:den>
+                  </m:f>
+                  <m:r>
+                    <w:rPr>
+                      <w:rFonts w:ascii="Cambria Math" w:hAnsi="Cambria Math"/>
+                    </w:rPr>
+                    <m:t>-</m:t>
+                  </m:r>
+                  <m:sSub>
+                    <m:sSubPr>
+                      <m:ctrlPr>
+                        <w:rPr>
+                          <w:rFonts w:ascii="Cambria Math" w:hAnsi="Cambria Math"/>
+                          <w:i/>
+                        </w:rPr>
+                      </m:ctrlPr>
+                    </m:sSubPr>
+                    <m:e>
+                      <m:r>
+                        <w:rPr>
+                          <w:rFonts w:ascii="Cambria Math" w:hAnsi="Cambria Math"/>
+                        </w:rPr>
+                        <m:t>(</m:t>
+                      </m:r>
+                      <m:nary>
+                        <m:naryPr>
+                          <m:chr m:val="∑"/>
+                          <m:limLoc m:val="undOvr"/>
+                          <m:subHide m:val="1"/>
+                          <m:supHide m:val="1"/>
+                          <m:ctrlPr>
+                            <w:rPr>
+                              <w:rFonts w:ascii="Cambria Math" w:hAnsi="Cambria Math"/>
+                              <w:i/>
+                            </w:rPr>
+                          </m:ctrlPr>
+                        </m:naryPr>
+                        <m:sub/>
+                        <m:sup/>
+                        <m:e>
+                          <m:r>
+                            <w:rPr>
+                              <w:rFonts w:ascii="Cambria Math" w:hAnsi="Cambria Math"/>
+                            </w:rPr>
+                            <m:t>freq</m:t>
+                          </m:r>
+                        </m:e>
+                      </m:nary>
+                      <m:r>
+                        <w:rPr>
+                          <w:rFonts w:ascii="Cambria Math" w:hAnsi="Cambria Math"/>
+                        </w:rPr>
+                        <m:t>)</m:t>
+                      </m:r>
+                    </m:e>
+                    <m:sub>
+                      <m:r>
+                        <w:rPr>
+                          <w:rFonts w:ascii="Cambria Math" w:hAnsi="Cambria Math"/>
+                        </w:rPr>
+                        <m:t>l</m:t>
+                      </m:r>
+                    </m:sub>
+                  </m:sSub>
+                </m:num>
+                <m:den>
+                  <m:sSub>
+                    <m:sSubPr>
+                      <m:ctrlPr>
+                        <w:rPr>
+                          <w:rFonts w:ascii="Cambria Math" w:hAnsi="Cambria Math"/>
+                          <w:i/>
+                        </w:rPr>
+                      </m:ctrlPr>
+                    </m:sSubPr>
+                    <m:e>
+                      <m:r>
+                        <w:rPr>
+                          <w:rFonts w:ascii="Cambria Math" w:hAnsi="Cambria Math"/>
+                        </w:rPr>
+                        <m:t>freq</m:t>
+                      </m:r>
+                    </m:e>
+                    <m:sub>
+                      <m:r>
+                        <w:rPr>
+                          <w:rFonts w:ascii="Cambria Math" w:hAnsi="Cambria Math"/>
+                        </w:rPr>
+                        <m:t>median</m:t>
+                      </m:r>
+                    </m:sub>
+                  </m:sSub>
+                </m:den>
+              </m:f>
+            </m:e>
+          </m:d>
+          <m:r>
+            <w:rPr>
+              <w:rFonts w:ascii="Cambria Math" w:hAnsi="Cambria Math"/>
+            </w:rPr>
+            <m:t>widt</m:t>
+          </m:r>
+          <m:r>
+            <w:rPr>
+              <w:rFonts w:ascii="Cambria Math" w:hAnsi="Cambria Math"/>
+            </w:rPr>
+            <m:t>h</m:t>
+          </m:r>
+        </m:oMath>
+      </m:oMathPara>
+    </w:p>
+    <w:p>
+      <w:pPr>
+        <w:spacing w:after="0" w:line="240" w:lineRule="auto"/>
+        <w:ind w:left="720"/>
+        <w:rPr>
+          <w:rFonts w:eastAsiaTheme="minorEastAsia"/>
+        </w:rPr>
+      </w:pPr>
+      <m:oMath>
+        <m:sSub>
+          <m:sSubPr>
+            <m:ctrlPr>
+              <w:rPr>
+                <w:rFonts w:ascii="Cambria Math" w:hAnsi="Cambria Math"/>
+                <w:i/>
+              </w:rPr>
+            </m:ctrlPr>
+          </m:sSubPr>
+          <m:e>
+            <m:r>
+              <w:rPr>
+                <w:rFonts w:ascii="Cambria Math" w:hAnsi="Cambria Math"/>
+              </w:rPr>
+              <m:t>L</m:t>
+            </m:r>
+          </m:e>
+          <m:sub>
+            <m:r>
+              <w:rPr>
+                <w:rFonts w:ascii="Cambria Math" w:hAnsi="Cambria Math"/>
+              </w:rPr>
+              <m:t>1</m:t>
+            </m:r>
+          </m:sub>
+        </m:sSub>
+      </m:oMath>
+      <w:r>
+        <w:rPr>
+          <w:rFonts w:eastAsiaTheme="minorEastAsia"/>
+        </w:rPr>
+        <w:t xml:space="preserve"> = 11</w:t>
+      </w:r>
+    </w:p>
+    <w:p>
+      <w:pPr>
+        <w:spacing w:after="0" w:line="240" w:lineRule="auto"/>
+        <w:ind w:left="720"/>
+      </w:pPr>
+      <w:r>
+        <w:t>N = 3194</w:t>
+      </w:r>
+    </w:p>
+    <w:p>
+      <w:pPr>
+        <w:spacing w:after="0" w:line="240" w:lineRule="auto"/>
+        <w:ind w:firstLine="720"/>
+        <w:rPr>
+          <w:rFonts w:eastAsiaTheme="minorEastAsia"/>
+        </w:rPr>
+      </w:pPr>
+      <m:oMath>
+        <m:nary>
+          <m:naryPr>
+            <m:chr m:val="∑"/>
+            <m:limLoc m:val="undOvr"/>
+            <m:subHide m:val="1"/>
+            <m:supHide m:val="1"/>
+            <m:ctrlPr>
+              <w:rPr>
+                <w:rFonts w:ascii="Cambria Math" w:hAnsi="Cambria Math"/>
+                <w:i/>
+              </w:rPr>
+            </m:ctrlPr>
+          </m:naryPr>
+          <m:sub/>
+          <m:sup/>
+          <m:e>
+            <m:r>
+              <w:rPr>
+                <w:rFonts w:ascii="Cambria Math" w:hAnsi="Cambria Math"/>
+              </w:rPr>
+              <m:t>freq</m:t>
+            </m:r>
+          </m:e>
+        </m:nary>
+      </m:oMath>
+      <w:r>
+        <w:rPr>
+          <w:rFonts w:eastAsiaTheme="minorEastAsia"/>
+        </w:rPr>
+        <w:t xml:space="preserve"> = 950</w:t>
+      </w:r>
+    </w:p>
+    <w:p>
+      <w:pPr>
+        <w:spacing w:after="0" w:line="240" w:lineRule="auto"/>
+        <w:ind w:firstLine="720"/>
+        <w:rPr>
+          <w:rFonts w:eastAsiaTheme="minorEastAsia"/>
+        </w:rPr>
+      </w:pPr>
+      <m:oMath>
+        <m:sSub>
+          <m:sSubPr>
+            <m:ctrlPr>
+              <w:rPr>
+                <w:rFonts w:ascii="Cambria Math" w:hAnsi="Cambria Math"/>
+                <w:i/>
+              </w:rPr>
+            </m:ctrlPr>
+          </m:sSubPr>
+          <m:e>
+            <m:r>
+              <w:rPr>
+                <w:rFonts w:ascii="Cambria Math" w:hAnsi="Cambria Math"/>
+              </w:rPr>
+              <m:t>freq</m:t>
+            </m:r>
+          </m:e>
+          <m:sub>
+            <m:r>
+              <w:rPr>
+                <w:rFonts w:ascii="Cambria Math" w:hAnsi="Cambria Math"/>
+              </w:rPr>
+              <m:t>median</m:t>
+            </m:r>
+          </m:sub>
+        </m:sSub>
+      </m:oMath>
+      <w:r>
+        <w:rPr>
+          <w:rFonts w:eastAsiaTheme="minorEastAsia"/>
+        </w:rPr>
+        <w:t xml:space="preserve"> = 1500</w:t>
+      </w:r>
+    </w:p>
+    <w:p>
+      <w:pPr>
+        <w:spacing w:after="0" w:line="240" w:lineRule="auto"/>
+        <w:ind w:firstLine="720"/>
+        <w:rPr>
+          <w:rFonts w:eastAsiaTheme="minorEastAsia"/>
+        </w:rPr>
+      </w:pPr>
+      <w:r>
+        <w:rPr>
+          <w:rFonts w:eastAsiaTheme="minorEastAsia"/>
+        </w:rPr>
+        <w:t>Width = 30</w:t>
+      </w:r>
+    </w:p>
+    <w:p>
+      <w:pPr>
+        <w:spacing w:after="0" w:line="240" w:lineRule="auto"/>
+        <w:rPr>
+          <w:rFonts w:eastAsiaTheme="minorEastAsia"/>
+        </w:rPr>
+      </w:pPr>
+    </w:p>
+    <w:p>
+      <w:pPr>
+        <w:spacing w:after="0" w:line="240" w:lineRule="auto"/>
+        <w:ind w:firstLine="720"/>
+      </w:pPr>
+      <w:r>
+        <w:rPr>
+          <w:rFonts w:eastAsiaTheme="minorEastAsia"/>
+        </w:rPr>
+        <w:t>Median = 23.94</w:t>
+      </w:r>
+    </w:p>
+    <w:p>
+      <w:pPr>
+        <w:spacing w:after="0" w:line="240" w:lineRule="auto"/>
+      </w:pPr>
+    </w:p>
+    <w:p>
+      <w:pPr>
+        <w:spacing w:after="0" w:line="240" w:lineRule="auto"/>
+      </w:pPr>
+    </w:p>
+    <w:p>
+      <w:pPr>
+        <w:spacing w:after="0" w:line="240" w:lineRule="auto"/>
+        <w:rPr>
+          <w:b/>
+          <w:sz w:val="24"/>
+          <w:szCs w:val="24"/>
+        </w:rPr>
+      </w:pPr>
+      <w:r>
+        <w:rPr>
+          <w:b/>
+          <w:sz w:val="24"/>
+          <w:szCs w:val="24"/>
+        </w:rPr>
         <w:t>2.6</w:t>
       </w:r>
     </w:p>
@@ -618,13 +1008,270 @@
         <w:spacing w:after="0" w:line="240" w:lineRule="auto"/>
       </w:pPr>
       <w:r>
-        <w:t>(a) Compute the Euclidean distance between the two objects.</w:t>
-      </w:r>
-    </w:p>
-    <w:p>
-      <w:pPr>
-        <w:spacing w:after="0" w:line="240" w:lineRule="auto"/>
-      </w:pPr>
+        <w:t xml:space="preserve">(a) </w:t>
+      </w:r>
+      <w:r>
+        <w:t>Compute the Euclidean distance between the two objects.</w:t>
+      </w:r>
+    </w:p>
+    <w:p>
+      <w:pPr>
+        <w:ind w:left="720" w:firstLine="720"/>
+        <w:rPr>
+          <w:rFonts w:eastAsiaTheme="minorEastAsia"/>
+        </w:rPr>
+      </w:pPr>
+      <m:oMathPara>
+        <m:oMathParaPr>
+          <m:jc m:val="left"/>
+        </m:oMathParaPr>
+        <m:oMath>
+          <m:r>
+            <w:rPr>
+              <w:rFonts w:ascii="Cambria Math" w:hAnsi="Cambria Math"/>
+            </w:rPr>
+            <m:t>d</m:t>
+          </m:r>
+          <m:d>
+            <m:dPr>
+              <m:ctrlPr>
+                <w:rPr>
+                  <w:rFonts w:ascii="Cambria Math" w:hAnsi="Cambria Math"/>
+                  <w:i/>
+                </w:rPr>
+              </m:ctrlPr>
+            </m:dPr>
+            <m:e>
+              <m:r>
+                <w:rPr>
+                  <w:rFonts w:ascii="Cambria Math" w:hAnsi="Cambria Math"/>
+                </w:rPr>
+                <m:t>i, j</m:t>
+              </m:r>
+            </m:e>
+          </m:d>
+          <m:r>
+            <w:rPr>
+              <w:rFonts w:ascii="Cambria Math" w:hAnsi="Cambria Math"/>
+            </w:rPr>
+            <m:t xml:space="preserve">= </m:t>
+          </m:r>
+          <m:rad>
+            <m:radPr>
+              <m:degHide m:val="1"/>
+              <m:ctrlPr>
+                <w:rPr>
+                  <w:rFonts w:ascii="Cambria Math" w:hAnsi="Cambria Math"/>
+                  <w:i/>
+                </w:rPr>
+              </m:ctrlPr>
+            </m:radPr>
+            <m:deg/>
+            <m:e>
+              <m:sSup>
+                <m:sSupPr>
+                  <m:ctrlPr>
+                    <w:rPr>
+                      <w:rFonts w:ascii="Cambria Math" w:hAnsi="Cambria Math"/>
+                      <w:i/>
+                    </w:rPr>
+                  </m:ctrlPr>
+                </m:sSupPr>
+                <m:e>
+                  <m:r>
+                    <w:rPr>
+                      <w:rFonts w:ascii="Cambria Math" w:hAnsi="Cambria Math"/>
+                    </w:rPr>
+                    <m:t>(22-20)</m:t>
+                  </m:r>
+                </m:e>
+                <m:sup>
+                  <m:r>
+                    <w:rPr>
+                      <w:rFonts w:ascii="Cambria Math" w:hAnsi="Cambria Math"/>
+                    </w:rPr>
+                    <m:t>2</m:t>
+                  </m:r>
+                </m:sup>
+              </m:sSup>
+              <m:r>
+                <w:rPr>
+                  <w:rFonts w:ascii="Cambria Math" w:hAnsi="Cambria Math"/>
+                </w:rPr>
+                <m:t>+</m:t>
+              </m:r>
+              <m:sSup>
+                <m:sSupPr>
+                  <m:ctrlPr>
+                    <w:rPr>
+                      <w:rFonts w:ascii="Cambria Math" w:hAnsi="Cambria Math"/>
+                      <w:i/>
+                    </w:rPr>
+                  </m:ctrlPr>
+                </m:sSupPr>
+                <m:e>
+                  <m:r>
+                    <w:rPr>
+                      <w:rFonts w:ascii="Cambria Math" w:hAnsi="Cambria Math"/>
+                    </w:rPr>
+                    <m:t>(</m:t>
+                  </m:r>
+                  <m:r>
+                    <w:rPr>
+                      <w:rFonts w:ascii="Cambria Math" w:hAnsi="Cambria Math"/>
+                    </w:rPr>
+                    <m:t>1</m:t>
+                  </m:r>
+                  <m:r>
+                    <w:rPr>
+                      <w:rFonts w:ascii="Cambria Math" w:hAnsi="Cambria Math"/>
+                    </w:rPr>
+                    <m:t>-</m:t>
+                  </m:r>
+                  <m:r>
+                    <w:rPr>
+                      <w:rFonts w:ascii="Cambria Math" w:hAnsi="Cambria Math"/>
+                    </w:rPr>
+                    <m:t>0</m:t>
+                  </m:r>
+                  <m:r>
+                    <w:rPr>
+                      <w:rFonts w:ascii="Cambria Math" w:hAnsi="Cambria Math"/>
+                    </w:rPr>
+                    <m:t>)</m:t>
+                  </m:r>
+                </m:e>
+                <m:sup>
+                  <m:r>
+                    <w:rPr>
+                      <w:rFonts w:ascii="Cambria Math" w:hAnsi="Cambria Math"/>
+                    </w:rPr>
+                    <m:t>2</m:t>
+                  </m:r>
+                </m:sup>
+              </m:sSup>
+              <m:r>
+                <w:rPr>
+                  <w:rFonts w:ascii="Cambria Math" w:hAnsi="Cambria Math"/>
+                </w:rPr>
+                <m:t>+</m:t>
+              </m:r>
+              <m:sSup>
+                <m:sSupPr>
+                  <m:ctrlPr>
+                    <w:rPr>
+                      <w:rFonts w:ascii="Cambria Math" w:hAnsi="Cambria Math"/>
+                      <w:i/>
+                    </w:rPr>
+                  </m:ctrlPr>
+                </m:sSupPr>
+                <m:e>
+                  <m:r>
+                    <w:rPr>
+                      <w:rFonts w:ascii="Cambria Math" w:hAnsi="Cambria Math"/>
+                    </w:rPr>
+                    <m:t>(</m:t>
+                  </m:r>
+                  <m:r>
+                    <w:rPr>
+                      <w:rFonts w:ascii="Cambria Math" w:hAnsi="Cambria Math"/>
+                    </w:rPr>
+                    <m:t>42</m:t>
+                  </m:r>
+                  <m:r>
+                    <w:rPr>
+                      <w:rFonts w:ascii="Cambria Math" w:hAnsi="Cambria Math"/>
+                    </w:rPr>
+                    <m:t>-</m:t>
+                  </m:r>
+                  <m:r>
+                    <w:rPr>
+                      <w:rFonts w:ascii="Cambria Math" w:hAnsi="Cambria Math"/>
+                    </w:rPr>
+                    <m:t>36</m:t>
+                  </m:r>
+                  <m:r>
+                    <w:rPr>
+                      <w:rFonts w:ascii="Cambria Math" w:hAnsi="Cambria Math"/>
+                    </w:rPr>
+                    <m:t>)</m:t>
+                  </m:r>
+                </m:e>
+                <m:sup>
+                  <m:r>
+                    <w:rPr>
+                      <w:rFonts w:ascii="Cambria Math" w:hAnsi="Cambria Math"/>
+                    </w:rPr>
+                    <m:t>2</m:t>
+                  </m:r>
+                </m:sup>
+              </m:sSup>
+              <m:r>
+                <w:rPr>
+                  <w:rFonts w:ascii="Cambria Math" w:hAnsi="Cambria Math"/>
+                </w:rPr>
+                <m:t>+</m:t>
+              </m:r>
+              <m:sSup>
+                <m:sSupPr>
+                  <m:ctrlPr>
+                    <w:rPr>
+                      <w:rFonts w:ascii="Cambria Math" w:hAnsi="Cambria Math"/>
+                      <w:i/>
+                    </w:rPr>
+                  </m:ctrlPr>
+                </m:sSupPr>
+                <m:e>
+                  <m:r>
+                    <w:rPr>
+                      <w:rFonts w:ascii="Cambria Math" w:hAnsi="Cambria Math"/>
+                    </w:rPr>
+                    <m:t>(</m:t>
+                  </m:r>
+                  <m:r>
+                    <w:rPr>
+                      <w:rFonts w:ascii="Cambria Math" w:hAnsi="Cambria Math"/>
+                    </w:rPr>
+                    <m:t>10</m:t>
+                  </m:r>
+                  <m:r>
+                    <w:rPr>
+                      <w:rFonts w:ascii="Cambria Math" w:hAnsi="Cambria Math"/>
+                    </w:rPr>
+                    <m:t>-</m:t>
+                  </m:r>
+                  <m:r>
+                    <w:rPr>
+                      <w:rFonts w:ascii="Cambria Math" w:hAnsi="Cambria Math"/>
+                    </w:rPr>
+                    <m:t>8</m:t>
+                  </m:r>
+                  <m:r>
+                    <w:rPr>
+                      <w:rFonts w:ascii="Cambria Math" w:hAnsi="Cambria Math"/>
+                    </w:rPr>
+                    <m:t>)</m:t>
+                  </m:r>
+                </m:e>
+                <m:sup>
+                  <m:r>
+                    <w:rPr>
+                      <w:rFonts w:ascii="Cambria Math" w:hAnsi="Cambria Math"/>
+                    </w:rPr>
+                    <m:t>2</m:t>
+                  </m:r>
+                </m:sup>
+              </m:sSup>
+            </m:e>
+          </m:rad>
+        </m:oMath>
+      </m:oMathPara>
+    </w:p>
+    <w:p>
+      <w:r>
+        <w:tab/>
+        <w:t>d = 6.708</w:t>
+      </w:r>
     </w:p>
     <w:p>
       <w:pPr>
@@ -637,6 +1284,191 @@
     <w:p>
       <w:pPr>
         <w:spacing w:after="0" w:line="240" w:lineRule="auto"/>
+        <w:rPr>
+          <w:rFonts w:eastAsiaTheme="minorEastAsia"/>
+        </w:rPr>
+      </w:pPr>
+      <w:r>
+        <w:tab/>
+      </w:r>
+      <m:oMath>
+        <m:r>
+          <w:rPr>
+            <w:rFonts w:ascii="Cambria Math" w:hAnsi="Cambria Math"/>
+          </w:rPr>
+          <m:t>d</m:t>
+        </m:r>
+        <m:d>
+          <m:dPr>
+            <m:ctrlPr>
+              <w:rPr>
+                <w:rFonts w:ascii="Cambria Math" w:hAnsi="Cambria Math"/>
+                <w:i/>
+              </w:rPr>
+            </m:ctrlPr>
+          </m:dPr>
+          <m:e>
+            <m:r>
+              <w:rPr>
+                <w:rFonts w:ascii="Cambria Math" w:hAnsi="Cambria Math"/>
+              </w:rPr>
+              <m:t>i, j</m:t>
+            </m:r>
+          </m:e>
+        </m:d>
+        <m:r>
+          <w:rPr>
+            <w:rFonts w:ascii="Cambria Math" w:hAnsi="Cambria Math"/>
+          </w:rPr>
+          <m:t xml:space="preserve">= </m:t>
+        </m:r>
+        <m:d>
+          <m:dPr>
+            <m:begChr m:val="|"/>
+            <m:endChr m:val="|"/>
+            <m:ctrlPr>
+              <w:rPr>
+                <w:rFonts w:ascii="Cambria Math" w:hAnsi="Cambria Math"/>
+                <w:i/>
+              </w:rPr>
+            </m:ctrlPr>
+          </m:dPr>
+          <m:e>
+            <m:r>
+              <w:rPr>
+                <w:rFonts w:ascii="Cambria Math" w:hAnsi="Cambria Math"/>
+              </w:rPr>
+              <m:t>22-20</m:t>
+            </m:r>
+          </m:e>
+        </m:d>
+        <m:r>
+          <w:rPr>
+            <w:rFonts w:ascii="Cambria Math" w:hAnsi="Cambria Math"/>
+          </w:rPr>
+          <m:t xml:space="preserve">+ </m:t>
+        </m:r>
+        <m:d>
+          <m:dPr>
+            <m:begChr m:val="|"/>
+            <m:endChr m:val="|"/>
+            <m:ctrlPr>
+              <w:rPr>
+                <w:rFonts w:ascii="Cambria Math" w:hAnsi="Cambria Math"/>
+                <w:i/>
+              </w:rPr>
+            </m:ctrlPr>
+          </m:dPr>
+          <m:e>
+            <m:r>
+              <w:rPr>
+                <w:rFonts w:ascii="Cambria Math" w:hAnsi="Cambria Math"/>
+              </w:rPr>
+              <m:t>1-0</m:t>
+            </m:r>
+          </m:e>
+        </m:d>
+        <m:r>
+          <w:rPr>
+            <w:rFonts w:ascii="Cambria Math" w:hAnsi="Cambria Math"/>
+          </w:rPr>
+          <m:t xml:space="preserve">+ </m:t>
+        </m:r>
+        <m:d>
+          <m:dPr>
+            <m:begChr m:val="|"/>
+            <m:endChr m:val="|"/>
+            <m:ctrlPr>
+              <w:rPr>
+                <w:rFonts w:ascii="Cambria Math" w:hAnsi="Cambria Math"/>
+                <w:i/>
+              </w:rPr>
+            </m:ctrlPr>
+          </m:dPr>
+          <m:e>
+            <m:r>
+              <w:rPr>
+                <w:rFonts w:ascii="Cambria Math" w:hAnsi="Cambria Math"/>
+              </w:rPr>
+              <m:t>42</m:t>
+            </m:r>
+            <m:r>
+              <w:rPr>
+                <w:rFonts w:ascii="Cambria Math" w:hAnsi="Cambria Math"/>
+              </w:rPr>
+              <m:t>-</m:t>
+            </m:r>
+            <m:r>
+              <w:rPr>
+                <w:rFonts w:ascii="Cambria Math" w:hAnsi="Cambria Math"/>
+              </w:rPr>
+              <m:t>36</m:t>
+            </m:r>
+          </m:e>
+        </m:d>
+        <m:r>
+          <w:rPr>
+            <w:rFonts w:ascii="Cambria Math" w:hAnsi="Cambria Math"/>
+          </w:rPr>
+          <m:t xml:space="preserve">+ </m:t>
+        </m:r>
+        <m:d>
+          <m:dPr>
+            <m:begChr m:val="|"/>
+            <m:endChr m:val="|"/>
+            <m:ctrlPr>
+              <w:rPr>
+                <w:rFonts w:ascii="Cambria Math" w:hAnsi="Cambria Math"/>
+                <w:i/>
+              </w:rPr>
+            </m:ctrlPr>
+          </m:dPr>
+          <m:e>
+            <m:r>
+              <w:rPr>
+                <w:rFonts w:ascii="Cambria Math" w:hAnsi="Cambria Math"/>
+              </w:rPr>
+              <m:t>10</m:t>
+            </m:r>
+            <m:r>
+              <w:rPr>
+                <w:rFonts w:ascii="Cambria Math" w:hAnsi="Cambria Math"/>
+              </w:rPr>
+              <m:t>-</m:t>
+            </m:r>
+            <m:r>
+              <w:rPr>
+                <w:rFonts w:ascii="Cambria Math" w:hAnsi="Cambria Math"/>
+              </w:rPr>
+              <m:t>8</m:t>
+            </m:r>
+          </m:e>
+        </m:d>
+      </m:oMath>
+    </w:p>
+    <w:p>
+      <w:pPr>
+        <w:spacing w:after="0" w:line="240" w:lineRule="auto"/>
+        <w:rPr>
+          <w:rFonts w:eastAsiaTheme="minorEastAsia"/>
+        </w:rPr>
+      </w:pPr>
+    </w:p>
+    <w:p>
+      <w:pPr>
+        <w:spacing w:after="0" w:line="240" w:lineRule="auto"/>
+      </w:pPr>
+      <w:r>
+        <w:rPr>
+          <w:rFonts w:eastAsiaTheme="minorEastAsia"/>
+        </w:rPr>
+        <w:tab/>
+        <w:t>d = 11</w:t>
+      </w:r>
+    </w:p>
+    <w:p>
+      <w:pPr>
+        <w:spacing w:after="0" w:line="240" w:lineRule="auto"/>
       </w:pPr>
     </w:p>
     <w:p>
@@ -658,6 +1490,273 @@
     <w:p>
       <w:pPr>
         <w:spacing w:after="0" w:line="240" w:lineRule="auto"/>
+        <w:rPr>
+          <w:rFonts w:eastAsiaTheme="minorEastAsia"/>
+        </w:rPr>
+      </w:pPr>
+      <w:r>
+        <w:tab/>
+      </w:r>
+      <m:oMath>
+        <m:r>
+          <w:rPr>
+            <w:rFonts w:ascii="Cambria Math" w:hAnsi="Cambria Math"/>
+          </w:rPr>
+          <m:t>d</m:t>
+        </m:r>
+        <m:d>
+          <m:dPr>
+            <m:ctrlPr>
+              <w:rPr>
+                <w:rFonts w:ascii="Cambria Math" w:hAnsi="Cambria Math"/>
+                <w:i/>
+              </w:rPr>
+            </m:ctrlPr>
+          </m:dPr>
+          <m:e>
+            <m:r>
+              <w:rPr>
+                <w:rFonts w:ascii="Cambria Math" w:hAnsi="Cambria Math"/>
+              </w:rPr>
+              <m:t>i, j</m:t>
+            </m:r>
+          </m:e>
+        </m:d>
+        <m:r>
+          <w:rPr>
+            <w:rFonts w:ascii="Cambria Math" w:hAnsi="Cambria Math"/>
+          </w:rPr>
+          <m:t xml:space="preserve">= </m:t>
+        </m:r>
+        <m:rad>
+          <m:radPr>
+            <m:ctrlPr>
+              <w:rPr>
+                <w:rFonts w:ascii="Cambria Math" w:hAnsi="Cambria Math"/>
+                <w:i/>
+              </w:rPr>
+            </m:ctrlPr>
+          </m:radPr>
+          <m:deg>
+            <m:r>
+              <w:rPr>
+                <w:rFonts w:ascii="Cambria Math" w:hAnsi="Cambria Math"/>
+              </w:rPr>
+              <m:t>3</m:t>
+            </m:r>
+          </m:deg>
+          <m:e>
+            <m:sSup>
+              <m:sSupPr>
+                <m:ctrlPr>
+                  <w:rPr>
+                    <w:rFonts w:ascii="Cambria Math" w:hAnsi="Cambria Math"/>
+                    <w:i/>
+                  </w:rPr>
+                </m:ctrlPr>
+              </m:sSupPr>
+              <m:e>
+                <m:d>
+                  <m:dPr>
+                    <m:begChr m:val="|"/>
+                    <m:endChr m:val="|"/>
+                    <m:ctrlPr>
+                      <w:rPr>
+                        <w:rFonts w:ascii="Cambria Math" w:hAnsi="Cambria Math"/>
+                        <w:i/>
+                      </w:rPr>
+                    </m:ctrlPr>
+                  </m:dPr>
+                  <m:e>
+                    <m:r>
+                      <w:rPr>
+                        <w:rFonts w:ascii="Cambria Math" w:hAnsi="Cambria Math"/>
+                      </w:rPr>
+                      <m:t>22-20</m:t>
+                    </m:r>
+                  </m:e>
+                </m:d>
+              </m:e>
+              <m:sup>
+                <m:r>
+                  <w:rPr>
+                    <w:rFonts w:ascii="Cambria Math" w:hAnsi="Cambria Math"/>
+                  </w:rPr>
+                  <m:t>3</m:t>
+                </m:r>
+              </m:sup>
+            </m:sSup>
+            <m:r>
+              <w:rPr>
+                <w:rFonts w:ascii="Cambria Math" w:hAnsi="Cambria Math"/>
+              </w:rPr>
+              <m:t xml:space="preserve">+ </m:t>
+            </m:r>
+            <m:sSup>
+              <m:sSupPr>
+                <m:ctrlPr>
+                  <w:rPr>
+                    <w:rFonts w:ascii="Cambria Math" w:hAnsi="Cambria Math"/>
+                    <w:i/>
+                  </w:rPr>
+                </m:ctrlPr>
+              </m:sSupPr>
+              <m:e>
+                <m:d>
+                  <m:dPr>
+                    <m:begChr m:val="|"/>
+                    <m:endChr m:val="|"/>
+                    <m:ctrlPr>
+                      <w:rPr>
+                        <w:rFonts w:ascii="Cambria Math" w:hAnsi="Cambria Math"/>
+                        <w:i/>
+                      </w:rPr>
+                    </m:ctrlPr>
+                  </m:dPr>
+                  <m:e>
+                    <m:r>
+                      <w:rPr>
+                        <w:rFonts w:ascii="Cambria Math" w:hAnsi="Cambria Math"/>
+                      </w:rPr>
+                      <m:t>1-0</m:t>
+                    </m:r>
+                  </m:e>
+                </m:d>
+              </m:e>
+              <m:sup>
+                <m:r>
+                  <w:rPr>
+                    <w:rFonts w:ascii="Cambria Math" w:hAnsi="Cambria Math"/>
+                  </w:rPr>
+                  <m:t>3</m:t>
+                </m:r>
+              </m:sup>
+            </m:sSup>
+            <m:r>
+              <w:rPr>
+                <w:rFonts w:ascii="Cambria Math" w:hAnsi="Cambria Math"/>
+              </w:rPr>
+              <m:t xml:space="preserve">+ </m:t>
+            </m:r>
+            <m:sSup>
+              <m:sSupPr>
+                <m:ctrlPr>
+                  <w:rPr>
+                    <w:rFonts w:ascii="Cambria Math" w:hAnsi="Cambria Math"/>
+                    <w:i/>
+                  </w:rPr>
+                </m:ctrlPr>
+              </m:sSupPr>
+              <m:e>
+                <m:d>
+                  <m:dPr>
+                    <m:begChr m:val="|"/>
+                    <m:endChr m:val="|"/>
+                    <m:ctrlPr>
+                      <w:rPr>
+                        <w:rFonts w:ascii="Cambria Math" w:hAnsi="Cambria Math"/>
+                        <w:i/>
+                      </w:rPr>
+                    </m:ctrlPr>
+                  </m:dPr>
+                  <m:e>
+                    <m:r>
+                      <w:rPr>
+                        <w:rFonts w:ascii="Cambria Math" w:hAnsi="Cambria Math"/>
+                      </w:rPr>
+                      <m:t>42-36</m:t>
+                    </m:r>
+                  </m:e>
+                </m:d>
+              </m:e>
+              <m:sup>
+                <m:r>
+                  <w:rPr>
+                    <w:rFonts w:ascii="Cambria Math" w:hAnsi="Cambria Math"/>
+                  </w:rPr>
+                  <m:t>3</m:t>
+                </m:r>
+              </m:sup>
+            </m:sSup>
+            <m:r>
+              <w:rPr>
+                <w:rFonts w:ascii="Cambria Math" w:hAnsi="Cambria Math"/>
+              </w:rPr>
+              <m:t xml:space="preserve">+ </m:t>
+            </m:r>
+            <m:sSup>
+              <m:sSupPr>
+                <m:ctrlPr>
+                  <w:rPr>
+                    <w:rFonts w:ascii="Cambria Math" w:hAnsi="Cambria Math"/>
+                    <w:i/>
+                  </w:rPr>
+                </m:ctrlPr>
+              </m:sSupPr>
+              <m:e>
+                <m:d>
+                  <m:dPr>
+                    <m:begChr m:val="|"/>
+                    <m:endChr m:val="|"/>
+                    <m:ctrlPr>
+                      <w:rPr>
+                        <w:rFonts w:ascii="Cambria Math" w:hAnsi="Cambria Math"/>
+                        <w:i/>
+                      </w:rPr>
+                    </m:ctrlPr>
+                  </m:dPr>
+                  <m:e>
+                    <m:r>
+                      <w:rPr>
+                        <w:rFonts w:ascii="Cambria Math" w:hAnsi="Cambria Math"/>
+                      </w:rPr>
+                      <m:t>10-8</m:t>
+                    </m:r>
+                  </m:e>
+                </m:d>
+              </m:e>
+              <m:sup>
+                <m:r>
+                  <w:rPr>
+                    <w:rFonts w:ascii="Cambria Math" w:hAnsi="Cambria Math"/>
+                  </w:rPr>
+                  <m:t>3</m:t>
+                </m:r>
+              </m:sup>
+            </m:sSup>
+          </m:e>
+        </m:rad>
+        <m:r>
+          <w:rPr>
+            <w:rFonts w:ascii="Cambria Math" w:hAnsi="Cambria Math"/>
+          </w:rPr>
+          <m:t xml:space="preserve"> </m:t>
+        </m:r>
+      </m:oMath>
+    </w:p>
+    <w:p>
+      <w:pPr>
+        <w:spacing w:after="0" w:line="240" w:lineRule="auto"/>
+        <w:rPr>
+          <w:rFonts w:eastAsiaTheme="minorEastAsia"/>
+        </w:rPr>
+      </w:pPr>
+    </w:p>
+    <w:p>
+      <w:pPr>
+        <w:spacing w:after="0" w:line="240" w:lineRule="auto"/>
+      </w:pPr>
+      <w:r>
+        <w:rPr>
+          <w:rFonts w:eastAsiaTheme="minorEastAsia"/>
+        </w:rPr>
+        <w:tab/>
+        <w:t>d = 6.15</w:t>
+      </w:r>
+    </w:p>
+    <w:p>
+      <w:pPr>
+        <w:spacing w:after="0" w:line="240" w:lineRule="auto"/>
       </w:pPr>
     </w:p>
     <w:p>
@@ -680,32 +1779,93 @@
       <w:pPr>
         <w:spacing w:after="0" w:line="240" w:lineRule="auto"/>
       </w:pPr>
-    </w:p>
-    <w:p>
-      <w:pPr>
-        <w:spacing w:after="0" w:line="240" w:lineRule="auto"/>
-      </w:pPr>
-    </w:p>
-    <w:p>
-      <w:pPr>
-        <w:spacing w:after="0" w:line="240" w:lineRule="auto"/>
-      </w:pPr>
-    </w:p>
-    <w:p>
-      <w:pPr>
-        <w:spacing w:after="0" w:line="240" w:lineRule="auto"/>
-      </w:pPr>
-    </w:p>
-    <w:p>
-      <w:pPr>
-        <w:spacing w:after="0" w:line="240" w:lineRule="auto"/>
-      </w:pPr>
-    </w:p>
-    <w:p>
-      <w:pPr>
-        <w:spacing w:after="0" w:line="240" w:lineRule="auto"/>
-      </w:pPr>
-      <w:r>
+      <w:r>
+        <w:tab/>
+      </w:r>
+      <m:oMath>
+        <m:func>
+          <m:funcPr>
+            <m:ctrlPr>
+              <w:rPr>
+                <w:rFonts w:ascii="Cambria Math" w:hAnsi="Cambria Math"/>
+                <w:i/>
+              </w:rPr>
+            </m:ctrlPr>
+          </m:funcPr>
+          <m:fName>
+            <m:r>
+              <m:rPr>
+                <m:sty m:val="p"/>
+              </m:rPr>
+              <w:rPr>
+                <w:rFonts w:ascii="Cambria Math" w:hAnsi="Cambria Math"/>
+              </w:rPr>
+              <m:t>max</m:t>
+            </m:r>
+          </m:fName>
+          <m:e>
+            <m:r>
+              <w:rPr>
+                <w:rFonts w:ascii="Cambria Math" w:hAnsi="Cambria Math"/>
+              </w:rPr>
+              <m:t>=</m:t>
+            </m:r>
+            <m:d>
+              <m:dPr>
+                <m:begChr m:val="|"/>
+                <m:endChr m:val="|"/>
+                <m:ctrlPr>
+                  <w:rPr>
+                    <w:rFonts w:ascii="Cambria Math" w:hAnsi="Cambria Math"/>
+                    <w:i/>
+                  </w:rPr>
+                </m:ctrlPr>
+              </m:dPr>
+              <m:e>
+                <m:r>
+                  <w:rPr>
+                    <w:rFonts w:ascii="Cambria Math" w:hAnsi="Cambria Math"/>
+                  </w:rPr>
+                  <m:t>42-36</m:t>
+                </m:r>
+              </m:e>
+            </m:d>
+            <m:r>
+              <w:rPr>
+                <w:rFonts w:ascii="Cambria Math" w:hAnsi="Cambria Math"/>
+              </w:rPr>
+              <m:t>=6</m:t>
+            </m:r>
+          </m:e>
+        </m:func>
+      </m:oMath>
+    </w:p>
+    <w:p>
+      <w:pPr>
+        <w:spacing w:after="0" w:line="240" w:lineRule="auto"/>
+      </w:pPr>
+    </w:p>
+    <w:p>
+      <w:pPr>
+        <w:spacing w:after="0" w:line="240" w:lineRule="auto"/>
+      </w:pPr>
+    </w:p>
+    <w:p>
+      <w:pPr>
+        <w:spacing w:after="0" w:line="240" w:lineRule="auto"/>
+        <w:rPr>
+          <w:b/>
+          <w:sz w:val="24"/>
+          <w:szCs w:val="24"/>
+        </w:rPr>
+      </w:pPr>
+      <w:r>
+        <w:rPr>
+          <w:b/>
+          <w:sz w:val="24"/>
+          <w:szCs w:val="24"/>
+        </w:rPr>
+        <w:lastRenderedPageBreak/>
         <w:t>2.8</w:t>
       </w:r>
     </w:p>
@@ -716,44 +1876,23 @@
       <w:r>
         <w:t xml:space="preserve"> It is important to define or select similarity measures in data analysis. However, there</w:t>
       </w:r>
-    </w:p>
-    <w:p>
-      <w:pPr>
-        <w:spacing w:after="0" w:line="240" w:lineRule="auto"/>
-      </w:pPr>
-      <w:proofErr w:type="gramStart"/>
-      <w:r>
-        <w:t>is</w:t>
-      </w:r>
-      <w:proofErr w:type="gramEnd"/>
-      <w:r>
-        <w:t xml:space="preserve"> no commonly accepted subjective similarity measure. Results can vary depending on</w:t>
-      </w:r>
-    </w:p>
-    <w:p>
-      <w:pPr>
-        <w:spacing w:after="0" w:line="240" w:lineRule="auto"/>
-      </w:pPr>
-      <w:proofErr w:type="gramStart"/>
-      <w:r>
-        <w:t>the</w:t>
-      </w:r>
-      <w:proofErr w:type="gramEnd"/>
-      <w:r>
-        <w:t xml:space="preserve"> similarity measures used. Nonetheless, seemingly different similarity measures may</w:t>
-      </w:r>
-    </w:p>
-    <w:p>
-      <w:pPr>
-        <w:spacing w:after="0" w:line="240" w:lineRule="auto"/>
-      </w:pPr>
-      <w:proofErr w:type="gramStart"/>
-      <w:r>
-        <w:t>be</w:t>
-      </w:r>
-      <w:proofErr w:type="gramEnd"/>
-      <w:r>
-        <w:t xml:space="preserve"> equivalent after some transformation.</w:t>
+      <w:r>
+        <w:t xml:space="preserve"> </w:t>
+      </w:r>
+      <w:r>
+        <w:t>is no commonly accepted subjective similarity measure. Results can vary depending on</w:t>
+      </w:r>
+      <w:r>
+        <w:t xml:space="preserve"> the similarity measures used. </w:t>
+      </w:r>
+      <w:r>
+        <w:t>Nonetheless, seemingly different similarity measures may</w:t>
+      </w:r>
+      <w:r>
+        <w:t xml:space="preserve"> </w:t>
+      </w:r>
+      <w:r>
+        <w:t>be equivalent after some transformation.</w:t>
       </w:r>
     </w:p>
     <w:p>
@@ -776,20 +1915,20 @@
         <w:tblLook w:val="04A0" w:firstRow="1" w:lastRow="0" w:firstColumn="1" w:lastColumn="0" w:noHBand="0" w:noVBand="1"/>
       </w:tblPr>
       <w:tblGrid>
-        <w:gridCol w:w="3116"/>
-        <w:gridCol w:w="3117"/>
-        <w:gridCol w:w="3117"/>
+        <w:gridCol w:w="449"/>
+        <w:gridCol w:w="540"/>
+        <w:gridCol w:w="630"/>
       </w:tblGrid>
       <w:tr>
         <w:tc>
           <w:tcPr>
-            <w:tcW w:w="3116" w:type="dxa"/>
+            <w:tcW w:w="445" w:type="dxa"/>
           </w:tcPr>
           <w:p/>
         </w:tc>
         <w:tc>
           <w:tcPr>
-            <w:tcW w:w="3117" w:type="dxa"/>
+            <w:tcW w:w="540" w:type="dxa"/>
           </w:tcPr>
           <w:p>
             <w:r>
@@ -799,7 +1938,7 @@
         </w:tc>
         <w:tc>
           <w:tcPr>
-            <w:tcW w:w="3117" w:type="dxa"/>
+            <w:tcW w:w="630" w:type="dxa"/>
           </w:tcPr>
           <w:p>
             <w:r>
@@ -811,17 +1950,25 @@
       <w:tr>
         <w:tc>
           <w:tcPr>
-            <w:tcW w:w="3116" w:type="dxa"/>
+            <w:tcW w:w="445" w:type="dxa"/>
           </w:tcPr>
           <w:p>
+            <w:pPr>
+              <w:rPr>
+                <w:b/>
+              </w:rPr>
+            </w:pPr>
             <w:r>
+              <w:rPr>
+                <w:b/>
+              </w:rPr>
               <w:t>X1</w:t>
             </w:r>
           </w:p>
         </w:tc>
         <w:tc>
           <w:tcPr>
-            <w:tcW w:w="3117" w:type="dxa"/>
+            <w:tcW w:w="540" w:type="dxa"/>
           </w:tcPr>
           <w:p>
             <w:r>
@@ -831,7 +1978,7 @@
         </w:tc>
         <w:tc>
           <w:tcPr>
-            <w:tcW w:w="3117" w:type="dxa"/>
+            <w:tcW w:w="630" w:type="dxa"/>
           </w:tcPr>
           <w:p>
             <w:r>
@@ -843,17 +1990,25 @@
       <w:tr>
         <w:tc>
           <w:tcPr>
-            <w:tcW w:w="3116" w:type="dxa"/>
+            <w:tcW w:w="445" w:type="dxa"/>
           </w:tcPr>
           <w:p>
+            <w:pPr>
+              <w:rPr>
+                <w:b/>
+              </w:rPr>
+            </w:pPr>
             <w:r>
+              <w:rPr>
+                <w:b/>
+              </w:rPr>
               <w:t>X2</w:t>
             </w:r>
           </w:p>
         </w:tc>
         <w:tc>
           <w:tcPr>
-            <w:tcW w:w="3117" w:type="dxa"/>
+            <w:tcW w:w="540" w:type="dxa"/>
           </w:tcPr>
           <w:p>
             <w:r>
@@ -863,7 +2018,7 @@
         </w:tc>
         <w:tc>
           <w:tcPr>
-            <w:tcW w:w="3117" w:type="dxa"/>
+            <w:tcW w:w="630" w:type="dxa"/>
           </w:tcPr>
           <w:p>
             <w:r>
@@ -875,17 +2030,25 @@
       <w:tr>
         <w:tc>
           <w:tcPr>
-            <w:tcW w:w="3116" w:type="dxa"/>
+            <w:tcW w:w="445" w:type="dxa"/>
           </w:tcPr>
           <w:p>
+            <w:pPr>
+              <w:rPr>
+                <w:b/>
+              </w:rPr>
+            </w:pPr>
             <w:r>
+              <w:rPr>
+                <w:b/>
+              </w:rPr>
               <w:t>X3</w:t>
             </w:r>
           </w:p>
         </w:tc>
         <w:tc>
           <w:tcPr>
-            <w:tcW w:w="3117" w:type="dxa"/>
+            <w:tcW w:w="540" w:type="dxa"/>
           </w:tcPr>
           <w:p>
             <w:r>
@@ -895,7 +2058,7 @@
         </w:tc>
         <w:tc>
           <w:tcPr>
-            <w:tcW w:w="3117" w:type="dxa"/>
+            <w:tcW w:w="630" w:type="dxa"/>
           </w:tcPr>
           <w:p>
             <w:r>
@@ -907,17 +2070,25 @@
       <w:tr>
         <w:tc>
           <w:tcPr>
-            <w:tcW w:w="3116" w:type="dxa"/>
+            <w:tcW w:w="445" w:type="dxa"/>
           </w:tcPr>
           <w:p>
+            <w:pPr>
+              <w:rPr>
+                <w:b/>
+              </w:rPr>
+            </w:pPr>
             <w:r>
+              <w:rPr>
+                <w:b/>
+              </w:rPr>
               <w:t>X4</w:t>
             </w:r>
           </w:p>
         </w:tc>
         <w:tc>
           <w:tcPr>
-            <w:tcW w:w="3117" w:type="dxa"/>
+            <w:tcW w:w="540" w:type="dxa"/>
           </w:tcPr>
           <w:p>
             <w:r>
@@ -927,7 +2098,7 @@
         </w:tc>
         <w:tc>
           <w:tcPr>
-            <w:tcW w:w="3117" w:type="dxa"/>
+            <w:tcW w:w="630" w:type="dxa"/>
           </w:tcPr>
           <w:p>
             <w:r>
@@ -939,17 +2110,25 @@
       <w:tr>
         <w:tc>
           <w:tcPr>
-            <w:tcW w:w="3116" w:type="dxa"/>
+            <w:tcW w:w="445" w:type="dxa"/>
           </w:tcPr>
           <w:p>
+            <w:pPr>
+              <w:rPr>
+                <w:b/>
+              </w:rPr>
+            </w:pPr>
             <w:r>
+              <w:rPr>
+                <w:b/>
+              </w:rPr>
               <w:t>X5</w:t>
             </w:r>
           </w:p>
         </w:tc>
         <w:tc>
           <w:tcPr>
-            <w:tcW w:w="3117" w:type="dxa"/>
+            <w:tcW w:w="540" w:type="dxa"/>
           </w:tcPr>
           <w:p>
             <w:r>
@@ -959,7 +2138,7 @@
         </w:tc>
         <w:tc>
           <w:tcPr>
-            <w:tcW w:w="3117" w:type="dxa"/>
+            <w:tcW w:w="630" w:type="dxa"/>
           </w:tcPr>
           <w:p>
             <w:r>
@@ -984,41 +2163,19 @@
         <w:spacing w:after="0" w:line="240" w:lineRule="auto"/>
       </w:pPr>
       <w:r>
-        <w:t>(a) Consider the data as 2-D data points. Given a new data point, x = (1.4</w:t>
-      </w:r>
-      <w:proofErr w:type="gramStart"/>
-      <w:r>
-        <w:t>,1.6</w:t>
-      </w:r>
-      <w:proofErr w:type="gramEnd"/>
-      <w:r>
-        <w:t>) as a</w:t>
-      </w:r>
-    </w:p>
-    <w:p>
-      <w:pPr>
-        <w:spacing w:after="0" w:line="240" w:lineRule="auto"/>
-      </w:pPr>
-      <w:proofErr w:type="gramStart"/>
-      <w:r>
-        <w:t>query</w:t>
-      </w:r>
-      <w:proofErr w:type="gramEnd"/>
-      <w:r>
-        <w:t>, rank the database points based on similarity with the query using Euclidean</w:t>
-      </w:r>
-    </w:p>
-    <w:p>
-      <w:pPr>
-        <w:spacing w:after="0" w:line="240" w:lineRule="auto"/>
-      </w:pPr>
-      <w:proofErr w:type="gramStart"/>
-      <w:r>
-        <w:t>distance</w:t>
-      </w:r>
-      <w:proofErr w:type="gramEnd"/>
-      <w:r>
-        <w:t xml:space="preserve">, Manhattan distance, </w:t>
+        <w:t>(a) Consider the data as 2-D data points. Given a new data point, x = (1.4,1.6) as a</w:t>
+      </w:r>
+      <w:r>
+        <w:t xml:space="preserve"> </w:t>
+      </w:r>
+      <w:r>
+        <w:t>query, rank the database points based on similarity with the query using Euclidean</w:t>
+      </w:r>
+      <w:r>
+        <w:t xml:space="preserve"> </w:t>
+      </w:r>
+      <w:r>
+        <w:t xml:space="preserve">distance, Manhattan distance, </w:t>
       </w:r>
       <w:proofErr w:type="spellStart"/>
       <w:r>
@@ -1039,21 +2196,109 @@
         <w:spacing w:after="0" w:line="240" w:lineRule="auto"/>
       </w:pPr>
       <w:r>
-        <w:t>(b) Normalizethedatasettomakethenormofeachdatapointequalto1.UseEuclidean</w:t>
-      </w:r>
-    </w:p>
-    <w:p>
-      <w:pPr>
-        <w:spacing w:after="0" w:line="240" w:lineRule="auto"/>
-      </w:pPr>
-      <w:proofErr w:type="gramStart"/>
-      <w:r>
-        <w:lastRenderedPageBreak/>
-        <w:t>distance</w:t>
-      </w:r>
-      <w:proofErr w:type="gramEnd"/>
-      <w:r>
-        <w:t xml:space="preserve"> on the transformed data to rank the data points.</w:t>
+        <w:t>(b) Normalize</w:t>
+      </w:r>
+      <w:r>
+        <w:t xml:space="preserve"> </w:t>
+      </w:r>
+      <w:r>
+        <w:t>the</w:t>
+      </w:r>
+      <w:r>
+        <w:t xml:space="preserve"> </w:t>
+      </w:r>
+      <w:r>
+        <w:t>data</w:t>
+      </w:r>
+      <w:r>
+        <w:t xml:space="preserve"> </w:t>
+      </w:r>
+      <w:r>
+        <w:t>set</w:t>
+      </w:r>
+      <w:r>
+        <w:t xml:space="preserve"> </w:t>
+      </w:r>
+      <w:r>
+        <w:t>to</w:t>
+      </w:r>
+      <w:r>
+        <w:t xml:space="preserve"> </w:t>
+      </w:r>
+      <w:r>
+        <w:t>make</w:t>
+      </w:r>
+      <w:r>
+        <w:t xml:space="preserve"> </w:t>
+      </w:r>
+      <w:r>
+        <w:t>the</w:t>
+      </w:r>
+      <w:r>
+        <w:t xml:space="preserve"> </w:t>
+      </w:r>
+      <w:r>
+        <w:t>norm</w:t>
+      </w:r>
+      <w:r>
+        <w:t xml:space="preserve"> </w:t>
+      </w:r>
+      <w:r>
+        <w:t>of</w:t>
+      </w:r>
+      <w:r>
+        <w:t xml:space="preserve"> </w:t>
+      </w:r>
+      <w:r>
+        <w:t>each</w:t>
+      </w:r>
+      <w:r>
+        <w:t xml:space="preserve"> </w:t>
+      </w:r>
+      <w:r>
+        <w:t>data</w:t>
+      </w:r>
+      <w:r>
+        <w:t xml:space="preserve"> </w:t>
+      </w:r>
+      <w:r>
+        <w:t>point</w:t>
+      </w:r>
+      <w:r>
+        <w:t xml:space="preserve"> </w:t>
+      </w:r>
+      <w:r>
+        <w:t>equal</w:t>
+      </w:r>
+      <w:r>
+        <w:t xml:space="preserve"> </w:t>
+      </w:r>
+      <w:r>
+        <w:t>to</w:t>
+      </w:r>
+      <w:r>
+        <w:t xml:space="preserve"> </w:t>
+      </w:r>
+      <w:r>
+        <w:t>1.</w:t>
+      </w:r>
+      <w:r>
+        <w:t xml:space="preserve"> </w:t>
+      </w:r>
+      <w:r>
+        <w:t>Use</w:t>
+      </w:r>
+      <w:r>
+        <w:t xml:space="preserve"> </w:t>
+      </w:r>
+      <w:r>
+        <w:t>Euclidean</w:t>
+      </w:r>
+      <w:r>
+        <w:t xml:space="preserve"> </w:t>
+      </w:r>
+      <w:r>
+        <w:t>distance on the transformed data to rank the data points.</w:t>
       </w:r>
     </w:p>
     <w:sectPr>
@@ -1064,6 +2309,103 @@
     </w:sectPr>
   </w:body>
 </w:document>
+</file>
+
+<file path=word/numbering.xml><?xml version="1.0" encoding="utf-8"?>
+<w:numbering xmlns:wpc="http://schemas.microsoft.com/office/word/2010/wordprocessingCanvas" xmlns:mc="http://schemas.openxmlformats.org/markup-compatibility/2006" xmlns:o="urn:schemas-microsoft-com:office:office" xmlns:r="http://schemas.openxmlformats.org/officeDocument/2006/relationships" xmlns:m="http://schemas.openxmlformats.org/officeDocument/2006/math" xmlns:v="urn:schemas-microsoft-com:vml" xmlns:wp14="http://schemas.microsoft.com/office/word/2010/wordprocessingDrawing" xmlns:wp="http://schemas.openxmlformats.org/drawingml/2006/wordprocessingDrawing" xmlns:w10="urn:schemas-microsoft-com:office:word" xmlns:w="http://schemas.openxmlformats.org/wordprocessingml/2006/main" xmlns:w14="http://schemas.microsoft.com/office/word/2010/wordml" xmlns:w15="http://schemas.microsoft.com/office/word/2012/wordml" xmlns:wpg="http://schemas.microsoft.com/office/word/2010/wordprocessingGroup" xmlns:wpi="http://schemas.microsoft.com/office/word/2010/wordprocessingInk" xmlns:wne="http://schemas.microsoft.com/office/word/2006/wordml" xmlns:wps="http://schemas.microsoft.com/office/word/2010/wordprocessingShape" mc:Ignorable="w14 w15 wp14">
+  <w:abstractNum w:abstractNumId="0">
+    <w:nsid w:val="26594E8F"/>
+    <w:multiLevelType w:val="hybridMultilevel"/>
+    <w:tmpl w:val="128E2744"/>
+    <w:lvl w:ilvl="0" w:tplc="CA0E23EA">
+      <w:start w:val="1"/>
+      <w:numFmt w:val="lowerLetter"/>
+      <w:lvlText w:val="(%1)"/>
+      <w:lvlJc w:val="left"/>
+      <w:pPr>
+        <w:ind w:left="720" w:hanging="360"/>
+      </w:pPr>
+      <w:rPr>
+        <w:rFonts w:hint="default"/>
+      </w:rPr>
+    </w:lvl>
+    <w:lvl w:ilvl="1" w:tplc="04090019" w:tentative="1">
+      <w:start w:val="1"/>
+      <w:numFmt w:val="lowerLetter"/>
+      <w:lvlText w:val="%2."/>
+      <w:lvlJc w:val="left"/>
+      <w:pPr>
+        <w:ind w:left="1440" w:hanging="360"/>
+      </w:pPr>
+    </w:lvl>
+    <w:lvl w:ilvl="2" w:tplc="0409001B" w:tentative="1">
+      <w:start w:val="1"/>
+      <w:numFmt w:val="lowerRoman"/>
+      <w:lvlText w:val="%3."/>
+      <w:lvlJc w:val="right"/>
+      <w:pPr>
+        <w:ind w:left="2160" w:hanging="180"/>
+      </w:pPr>
+    </w:lvl>
+    <w:lvl w:ilvl="3" w:tplc="0409000F" w:tentative="1">
+      <w:start w:val="1"/>
+      <w:numFmt w:val="decimal"/>
+      <w:lvlText w:val="%4."/>
+      <w:lvlJc w:val="left"/>
+      <w:pPr>
+        <w:ind w:left="2880" w:hanging="360"/>
+      </w:pPr>
+    </w:lvl>
+    <w:lvl w:ilvl="4" w:tplc="04090019" w:tentative="1">
+      <w:start w:val="1"/>
+      <w:numFmt w:val="lowerLetter"/>
+      <w:lvlText w:val="%5."/>
+      <w:lvlJc w:val="left"/>
+      <w:pPr>
+        <w:ind w:left="3600" w:hanging="360"/>
+      </w:pPr>
+    </w:lvl>
+    <w:lvl w:ilvl="5" w:tplc="0409001B" w:tentative="1">
+      <w:start w:val="1"/>
+      <w:numFmt w:val="lowerRoman"/>
+      <w:lvlText w:val="%6."/>
+      <w:lvlJc w:val="right"/>
+      <w:pPr>
+        <w:ind w:left="4320" w:hanging="180"/>
+      </w:pPr>
+    </w:lvl>
+    <w:lvl w:ilvl="6" w:tplc="0409000F" w:tentative="1">
+      <w:start w:val="1"/>
+      <w:numFmt w:val="decimal"/>
+      <w:lvlText w:val="%7."/>
+      <w:lvlJc w:val="left"/>
+      <w:pPr>
+        <w:ind w:left="5040" w:hanging="360"/>
+      </w:pPr>
+    </w:lvl>
+    <w:lvl w:ilvl="7" w:tplc="04090019" w:tentative="1">
+      <w:start w:val="1"/>
+      <w:numFmt w:val="lowerLetter"/>
+      <w:lvlText w:val="%8."/>
+      <w:lvlJc w:val="left"/>
+      <w:pPr>
+        <w:ind w:left="5760" w:hanging="360"/>
+      </w:pPr>
+    </w:lvl>
+    <w:lvl w:ilvl="8" w:tplc="0409001B" w:tentative="1">
+      <w:start w:val="1"/>
+      <w:numFmt w:val="lowerRoman"/>
+      <w:lvlText w:val="%9."/>
+      <w:lvlJc w:val="right"/>
+      <w:pPr>
+        <w:ind w:left="6480" w:hanging="180"/>
+      </w:pPr>
+    </w:lvl>
+  </w:abstractNum>
+  <w:num w:numId="1">
+    <w:abstractNumId w:val="0"/>
+  </w:num>
+</w:numbering>
 </file>
 
 <file path=word/styles.xml><?xml version="1.0" encoding="utf-8"?>
@@ -1517,6 +2859,27 @@
       <w:u w:val="single"/>
     </w:rPr>
   </w:style>
+  <w:style w:type="character" w:styleId="PlaceholderText">
+    <w:name w:val="Placeholder Text"/>
+    <w:basedOn w:val="DefaultParagraphFont"/>
+    <w:uiPriority w:val="99"/>
+    <w:semiHidden/>
+    <w:rsid w:val="00643D92"/>
+    <w:rPr>
+      <w:color w:val="808080"/>
+    </w:rPr>
+  </w:style>
+  <w:style w:type="paragraph" w:styleId="ListParagraph">
+    <w:name w:val="List Paragraph"/>
+    <w:basedOn w:val="Normal"/>
+    <w:uiPriority w:val="34"/>
+    <w:qFormat/>
+    <w:rsid w:val="00B24B61"/>
+    <w:pPr>
+      <w:ind w:left="720"/>
+      <w:contextualSpacing/>
+    </w:pPr>
+  </w:style>
 </w:styles>
 </file>
 

</xml_diff>

<commit_message>
added .gitignore file (only has empty COP\ 4226/Examples/ directory) and updated CAP\ 4770 RaulGaray_Hw1.docx file
</commit_message>
<xml_diff>
--- a/Fall 2014/CAP 4770/RaulGaray_Hw1.docx
+++ b/Fall 2014/CAP 4770/RaulGaray_Hw1.docx
@@ -2,6 +2,54 @@
 <file path=word/document.xml><?xml version="1.0" encoding="utf-8"?>
 <w:document xmlns:wpc="http://schemas.microsoft.com/office/word/2010/wordprocessingCanvas" xmlns:mc="http://schemas.openxmlformats.org/markup-compatibility/2006" xmlns:o="urn:schemas-microsoft-com:office:office" xmlns:r="http://schemas.openxmlformats.org/officeDocument/2006/relationships" xmlns:m="http://schemas.openxmlformats.org/officeDocument/2006/math" xmlns:v="urn:schemas-microsoft-com:vml" xmlns:wp14="http://schemas.microsoft.com/office/word/2010/wordprocessingDrawing" xmlns:wp="http://schemas.openxmlformats.org/drawingml/2006/wordprocessingDrawing" xmlns:w10="urn:schemas-microsoft-com:office:word" xmlns:w="http://schemas.openxmlformats.org/wordprocessingml/2006/main" xmlns:w14="http://schemas.microsoft.com/office/word/2010/wordml" xmlns:w15="http://schemas.microsoft.com/office/word/2012/wordml" xmlns:wpg="http://schemas.microsoft.com/office/word/2010/wordprocessingGroup" xmlns:wpi="http://schemas.microsoft.com/office/word/2010/wordprocessingInk" xmlns:wne="http://schemas.microsoft.com/office/word/2006/wordml" xmlns:wps="http://schemas.microsoft.com/office/word/2010/wordprocessingShape" mc:Ignorable="w14 w15 wp14">
   <w:body>
+    <w:p>
+      <w:pPr>
+        <w:spacing w:after="0" w:line="240" w:lineRule="auto"/>
+        <w:rPr>
+          <w:b/>
+          <w:sz w:val="24"/>
+          <w:szCs w:val="24"/>
+        </w:rPr>
+      </w:pPr>
+      <w:r>
+        <w:rPr>
+          <w:b/>
+          <w:sz w:val="24"/>
+          <w:szCs w:val="24"/>
+        </w:rPr>
+        <w:t>Raul Garay</w:t>
+      </w:r>
+      <w:r>
+        <w:rPr>
+          <w:b/>
+          <w:sz w:val="24"/>
+          <w:szCs w:val="24"/>
+        </w:rPr>
+        <w:tab/>
+        <w:t>CAP 4770</w:t>
+      </w:r>
+      <w:r>
+        <w:rPr>
+          <w:b/>
+          <w:sz w:val="24"/>
+          <w:szCs w:val="24"/>
+        </w:rPr>
+        <w:tab/>
+        <w:t>Homework 1</w:t>
+      </w:r>
+      <w:bookmarkStart w:id="0" w:name="_GoBack"/>
+      <w:bookmarkEnd w:id="0"/>
+    </w:p>
+    <w:p>
+      <w:pPr>
+        <w:spacing w:after="0" w:line="240" w:lineRule="auto"/>
+        <w:rPr>
+          <w:b/>
+          <w:sz w:val="24"/>
+          <w:szCs w:val="24"/>
+        </w:rPr>
+      </w:pPr>
+    </w:p>
     <w:p>
       <w:pPr>
         <w:spacing w:after="0" w:line="240" w:lineRule="auto"/>
@@ -247,7 +295,7 @@
                     </pic:cNvPicPr>
                   </pic:nvPicPr>
                   <pic:blipFill>
-                    <a:blip r:embed="rId5">
+                    <a:blip r:embed="rId6">
                       <a:extLst>
                         <a:ext uri="{28A0092B-C50C-407E-A947-70E740481C1C}">
                           <a14:useLocalDpi xmlns:a14="http://schemas.microsoft.com/office/drawing/2010/main" val="0"/>
@@ -299,12 +347,7 @@
         <w:t>displays that same distribution</w:t>
       </w:r>
       <w:r>
-        <w:t xml:space="preserve"> along with other chosen quantiles</w:t>
-      </w:r>
-      <w:bookmarkStart w:id="0" w:name="_GoBack"/>
-      <w:bookmarkEnd w:id="0"/>
-      <w:r>
-        <w:t xml:space="preserve"> so that comparisons can be made.</w:t>
+        <w:t xml:space="preserve"> along with other chosen quantiles so that comparisons can be made.</w:t>
       </w:r>
     </w:p>
     <w:p>
@@ -352,7 +395,6 @@
           <w:sz w:val="24"/>
           <w:szCs w:val="24"/>
         </w:rPr>
-        <w:lastRenderedPageBreak/>
         <w:t>2.3</w:t>
       </w:r>
     </w:p>
@@ -772,13 +814,7 @@
             <w:rPr>
               <w:rFonts w:ascii="Cambria Math" w:hAnsi="Cambria Math"/>
             </w:rPr>
-            <m:t>widt</m:t>
-          </m:r>
-          <m:r>
-            <w:rPr>
-              <w:rFonts w:ascii="Cambria Math" w:hAnsi="Cambria Math"/>
-            </w:rPr>
-            <m:t>h</m:t>
+            <m:t>width</m:t>
           </m:r>
         </m:oMath>
       </m:oMathPara>
@@ -1114,31 +1150,7 @@
                     <w:rPr>
                       <w:rFonts w:ascii="Cambria Math" w:hAnsi="Cambria Math"/>
                     </w:rPr>
-                    <m:t>(</m:t>
-                  </m:r>
-                  <m:r>
-                    <w:rPr>
-                      <w:rFonts w:ascii="Cambria Math" w:hAnsi="Cambria Math"/>
-                    </w:rPr>
-                    <m:t>1</m:t>
-                  </m:r>
-                  <m:r>
-                    <w:rPr>
-                      <w:rFonts w:ascii="Cambria Math" w:hAnsi="Cambria Math"/>
-                    </w:rPr>
-                    <m:t>-</m:t>
-                  </m:r>
-                  <m:r>
-                    <w:rPr>
-                      <w:rFonts w:ascii="Cambria Math" w:hAnsi="Cambria Math"/>
-                    </w:rPr>
-                    <m:t>0</m:t>
-                  </m:r>
-                  <m:r>
-                    <w:rPr>
-                      <w:rFonts w:ascii="Cambria Math" w:hAnsi="Cambria Math"/>
-                    </w:rPr>
-                    <m:t>)</m:t>
+                    <m:t>(1-0)</m:t>
                   </m:r>
                 </m:e>
                 <m:sup>
@@ -1170,31 +1182,7 @@
                     <w:rPr>
                       <w:rFonts w:ascii="Cambria Math" w:hAnsi="Cambria Math"/>
                     </w:rPr>
-                    <m:t>(</m:t>
-                  </m:r>
-                  <m:r>
-                    <w:rPr>
-                      <w:rFonts w:ascii="Cambria Math" w:hAnsi="Cambria Math"/>
-                    </w:rPr>
-                    <m:t>42</m:t>
-                  </m:r>
-                  <m:r>
-                    <w:rPr>
-                      <w:rFonts w:ascii="Cambria Math" w:hAnsi="Cambria Math"/>
-                    </w:rPr>
-                    <m:t>-</m:t>
-                  </m:r>
-                  <m:r>
-                    <w:rPr>
-                      <w:rFonts w:ascii="Cambria Math" w:hAnsi="Cambria Math"/>
-                    </w:rPr>
-                    <m:t>36</m:t>
-                  </m:r>
-                  <m:r>
-                    <w:rPr>
-                      <w:rFonts w:ascii="Cambria Math" w:hAnsi="Cambria Math"/>
-                    </w:rPr>
-                    <m:t>)</m:t>
+                    <m:t>(42-36)</m:t>
                   </m:r>
                 </m:e>
                 <m:sup>
@@ -1226,31 +1214,7 @@
                     <w:rPr>
                       <w:rFonts w:ascii="Cambria Math" w:hAnsi="Cambria Math"/>
                     </w:rPr>
-                    <m:t>(</m:t>
-                  </m:r>
-                  <m:r>
-                    <w:rPr>
-                      <w:rFonts w:ascii="Cambria Math" w:hAnsi="Cambria Math"/>
-                    </w:rPr>
-                    <m:t>10</m:t>
-                  </m:r>
-                  <m:r>
-                    <w:rPr>
-                      <w:rFonts w:ascii="Cambria Math" w:hAnsi="Cambria Math"/>
-                    </w:rPr>
-                    <m:t>-</m:t>
-                  </m:r>
-                  <m:r>
-                    <w:rPr>
-                      <w:rFonts w:ascii="Cambria Math" w:hAnsi="Cambria Math"/>
-                    </w:rPr>
-                    <m:t>8</m:t>
-                  </m:r>
-                  <m:r>
-                    <w:rPr>
-                      <w:rFonts w:ascii="Cambria Math" w:hAnsi="Cambria Math"/>
-                    </w:rPr>
-                    <m:t>)</m:t>
+                    <m:t>(10-8)</m:t>
                   </m:r>
                 </m:e>
                 <m:sup>
@@ -1390,19 +1354,7 @@
               <w:rPr>
                 <w:rFonts w:ascii="Cambria Math" w:hAnsi="Cambria Math"/>
               </w:rPr>
-              <m:t>42</m:t>
-            </m:r>
-            <m:r>
-              <w:rPr>
-                <w:rFonts w:ascii="Cambria Math" w:hAnsi="Cambria Math"/>
-              </w:rPr>
-              <m:t>-</m:t>
-            </m:r>
-            <m:r>
-              <w:rPr>
-                <w:rFonts w:ascii="Cambria Math" w:hAnsi="Cambria Math"/>
-              </w:rPr>
-              <m:t>36</m:t>
+              <m:t>42-36</m:t>
             </m:r>
           </m:e>
         </m:d>
@@ -1428,19 +1380,7 @@
               <w:rPr>
                 <w:rFonts w:ascii="Cambria Math" w:hAnsi="Cambria Math"/>
               </w:rPr>
-              <m:t>10</m:t>
-            </m:r>
-            <m:r>
-              <w:rPr>
-                <w:rFonts w:ascii="Cambria Math" w:hAnsi="Cambria Math"/>
-              </w:rPr>
-              <m:t>-</m:t>
-            </m:r>
-            <m:r>
-              <w:rPr>
-                <w:rFonts w:ascii="Cambria Math" w:hAnsi="Cambria Math"/>
-              </w:rPr>
-              <m:t>8</m:t>
+              <m:t>10-8</m:t>
             </m:r>
           </m:e>
         </m:d>
@@ -1865,7 +1805,6 @@
           <w:sz w:val="24"/>
           <w:szCs w:val="24"/>
         </w:rPr>
-        <w:lastRenderedPageBreak/>
         <w:t>2.8</w:t>
       </w:r>
     </w:p>
@@ -2163,12 +2102,21 @@
         <w:spacing w:after="0" w:line="240" w:lineRule="auto"/>
       </w:pPr>
       <w:r>
-        <w:t>(a) Consider the data as 2-D data points. Given a new data point, x = (1.4,1.6) as a</w:t>
+        <w:t xml:space="preserve">(a) </w:t>
+      </w:r>
+      <w:r>
+        <w:t>Consider the data as 2-D data points. Given a new data point, x = (1.4,</w:t>
       </w:r>
       <w:r>
         <w:t xml:space="preserve"> </w:t>
       </w:r>
       <w:r>
+        <w:t>1.6) as a</w:t>
+      </w:r>
+      <w:r>
+        <w:t xml:space="preserve"> </w:t>
+      </w:r>
+      <w:r>
         <w:t>query, rank the database points based on similarity with the query using Euclidean</w:t>
       </w:r>
       <w:r>
@@ -2193,6 +2141,2952 @@
     </w:p>
     <w:p>
       <w:pPr>
+        <w:ind w:left="720"/>
+        <w:rPr>
+          <w:rFonts w:eastAsiaTheme="minorEastAsia"/>
+        </w:rPr>
+      </w:pPr>
+      <w:r>
+        <w:t>Euclidean Distance:</w:t>
+      </w:r>
+      <w:r>
+        <w:tab/>
+        <w:t xml:space="preserve"> </w:t>
+      </w:r>
+      <m:oMath>
+        <m:r>
+          <w:rPr>
+            <w:rFonts w:ascii="Cambria Math" w:hAnsi="Cambria Math"/>
+          </w:rPr>
+          <w:br/>
+        </m:r>
+      </m:oMath>
+      <m:oMathPara>
+        <m:oMathParaPr>
+          <m:jc m:val="left"/>
+        </m:oMathParaPr>
+        <m:oMath>
+          <m:r>
+            <w:rPr>
+              <w:rFonts w:ascii="Cambria Math" w:hAnsi="Cambria Math"/>
+            </w:rPr>
+            <m:t>d</m:t>
+          </m:r>
+          <m:d>
+            <m:dPr>
+              <m:ctrlPr>
+                <w:rPr>
+                  <w:rFonts w:ascii="Cambria Math" w:hAnsi="Cambria Math"/>
+                  <w:i/>
+                </w:rPr>
+              </m:ctrlPr>
+            </m:dPr>
+            <m:e>
+              <m:r>
+                <w:rPr>
+                  <w:rFonts w:ascii="Cambria Math" w:hAnsi="Cambria Math"/>
+                </w:rPr>
+                <m:t>x, x1</m:t>
+              </m:r>
+            </m:e>
+          </m:d>
+          <m:r>
+            <w:rPr>
+              <w:rFonts w:ascii="Cambria Math" w:hAnsi="Cambria Math"/>
+            </w:rPr>
+            <m:t xml:space="preserve">= </m:t>
+          </m:r>
+          <m:rad>
+            <m:radPr>
+              <m:degHide m:val="1"/>
+              <m:ctrlPr>
+                <w:rPr>
+                  <w:rFonts w:ascii="Cambria Math" w:hAnsi="Cambria Math"/>
+                  <w:i/>
+                </w:rPr>
+              </m:ctrlPr>
+            </m:radPr>
+            <m:deg/>
+            <m:e>
+              <m:sSup>
+                <m:sSupPr>
+                  <m:ctrlPr>
+                    <w:rPr>
+                      <w:rFonts w:ascii="Cambria Math" w:hAnsi="Cambria Math"/>
+                      <w:i/>
+                    </w:rPr>
+                  </m:ctrlPr>
+                </m:sSupPr>
+                <m:e>
+                  <m:d>
+                    <m:dPr>
+                      <m:ctrlPr>
+                        <w:rPr>
+                          <w:rFonts w:ascii="Cambria Math" w:hAnsi="Cambria Math"/>
+                          <w:i/>
+                        </w:rPr>
+                      </m:ctrlPr>
+                    </m:dPr>
+                    <m:e>
+                      <m:r>
+                        <w:rPr>
+                          <w:rFonts w:ascii="Cambria Math" w:hAnsi="Cambria Math"/>
+                        </w:rPr>
+                        <m:t>1.4</m:t>
+                      </m:r>
+                      <m:r>
+                        <w:rPr>
+                          <w:rFonts w:ascii="Cambria Math" w:hAnsi="Cambria Math"/>
+                        </w:rPr>
+                        <m:t>-</m:t>
+                      </m:r>
+                      <m:r>
+                        <w:rPr>
+                          <w:rFonts w:ascii="Cambria Math" w:hAnsi="Cambria Math"/>
+                        </w:rPr>
+                        <m:t>1.5</m:t>
+                      </m:r>
+                    </m:e>
+                  </m:d>
+                </m:e>
+                <m:sup>
+                  <m:r>
+                    <w:rPr>
+                      <w:rFonts w:ascii="Cambria Math" w:hAnsi="Cambria Math"/>
+                    </w:rPr>
+                    <m:t>2</m:t>
+                  </m:r>
+                </m:sup>
+              </m:sSup>
+              <m:r>
+                <w:rPr>
+                  <w:rFonts w:ascii="Cambria Math" w:hAnsi="Cambria Math"/>
+                </w:rPr>
+                <m:t>+</m:t>
+              </m:r>
+              <m:sSup>
+                <m:sSupPr>
+                  <m:ctrlPr>
+                    <w:rPr>
+                      <w:rFonts w:ascii="Cambria Math" w:hAnsi="Cambria Math"/>
+                      <w:i/>
+                    </w:rPr>
+                  </m:ctrlPr>
+                </m:sSupPr>
+                <m:e>
+                  <m:d>
+                    <m:dPr>
+                      <m:ctrlPr>
+                        <w:rPr>
+                          <w:rFonts w:ascii="Cambria Math" w:hAnsi="Cambria Math"/>
+                          <w:i/>
+                        </w:rPr>
+                      </m:ctrlPr>
+                    </m:dPr>
+                    <m:e>
+                      <m:r>
+                        <w:rPr>
+                          <w:rFonts w:ascii="Cambria Math" w:hAnsi="Cambria Math"/>
+                        </w:rPr>
+                        <m:t>1</m:t>
+                      </m:r>
+                      <m:r>
+                        <w:rPr>
+                          <w:rFonts w:ascii="Cambria Math" w:hAnsi="Cambria Math"/>
+                        </w:rPr>
+                        <m:t>.6</m:t>
+                      </m:r>
+                      <m:r>
+                        <w:rPr>
+                          <w:rFonts w:ascii="Cambria Math" w:hAnsi="Cambria Math"/>
+                        </w:rPr>
+                        <m:t>-</m:t>
+                      </m:r>
+                      <m:r>
+                        <w:rPr>
+                          <w:rFonts w:ascii="Cambria Math" w:hAnsi="Cambria Math"/>
+                        </w:rPr>
+                        <m:t>1.7</m:t>
+                      </m:r>
+                    </m:e>
+                  </m:d>
+                </m:e>
+                <m:sup>
+                  <m:r>
+                    <w:rPr>
+                      <w:rFonts w:ascii="Cambria Math" w:hAnsi="Cambria Math"/>
+                    </w:rPr>
+                    <m:t>2</m:t>
+                  </m:r>
+                </m:sup>
+              </m:sSup>
+            </m:e>
+          </m:rad>
+          <m:r>
+            <w:rPr>
+              <w:rFonts w:ascii="Cambria Math" w:eastAsiaTheme="minorEastAsia" w:hAnsi="Cambria Math"/>
+            </w:rPr>
+            <m:t>=0.141</m:t>
+          </m:r>
+        </m:oMath>
+      </m:oMathPara>
+    </w:p>
+    <w:p>
+      <w:pPr>
+        <w:ind w:left="720"/>
+        <w:rPr>
+          <w:rFonts w:eastAsiaTheme="minorEastAsia"/>
+        </w:rPr>
+      </w:pPr>
+      <m:oMathPara>
+        <m:oMathParaPr>
+          <m:jc m:val="left"/>
+        </m:oMathParaPr>
+        <m:oMath>
+          <m:r>
+            <w:rPr>
+              <w:rFonts w:ascii="Cambria Math" w:hAnsi="Cambria Math"/>
+            </w:rPr>
+            <m:t>d</m:t>
+          </m:r>
+          <m:d>
+            <m:dPr>
+              <m:ctrlPr>
+                <w:rPr>
+                  <w:rFonts w:ascii="Cambria Math" w:hAnsi="Cambria Math"/>
+                  <w:i/>
+                </w:rPr>
+              </m:ctrlPr>
+            </m:dPr>
+            <m:e>
+              <m:r>
+                <w:rPr>
+                  <w:rFonts w:ascii="Cambria Math" w:hAnsi="Cambria Math"/>
+                </w:rPr>
+                <m:t>x, x</m:t>
+              </m:r>
+              <m:r>
+                <w:rPr>
+                  <w:rFonts w:ascii="Cambria Math" w:hAnsi="Cambria Math"/>
+                </w:rPr>
+                <m:t>2</m:t>
+              </m:r>
+            </m:e>
+          </m:d>
+          <m:r>
+            <w:rPr>
+              <w:rFonts w:ascii="Cambria Math" w:hAnsi="Cambria Math"/>
+            </w:rPr>
+            <m:t xml:space="preserve">= </m:t>
+          </m:r>
+          <m:rad>
+            <m:radPr>
+              <m:degHide m:val="1"/>
+              <m:ctrlPr>
+                <w:rPr>
+                  <w:rFonts w:ascii="Cambria Math" w:hAnsi="Cambria Math"/>
+                  <w:i/>
+                </w:rPr>
+              </m:ctrlPr>
+            </m:radPr>
+            <m:deg/>
+            <m:e>
+              <m:sSup>
+                <m:sSupPr>
+                  <m:ctrlPr>
+                    <w:rPr>
+                      <w:rFonts w:ascii="Cambria Math" w:hAnsi="Cambria Math"/>
+                      <w:i/>
+                    </w:rPr>
+                  </m:ctrlPr>
+                </m:sSupPr>
+                <m:e>
+                  <m:r>
+                    <w:rPr>
+                      <w:rFonts w:ascii="Cambria Math" w:hAnsi="Cambria Math"/>
+                    </w:rPr>
+                    <m:t>(1.4-</m:t>
+                  </m:r>
+                  <m:r>
+                    <w:rPr>
+                      <w:rFonts w:ascii="Cambria Math" w:hAnsi="Cambria Math"/>
+                    </w:rPr>
+                    <m:t>2</m:t>
+                  </m:r>
+                  <m:r>
+                    <w:rPr>
+                      <w:rFonts w:ascii="Cambria Math" w:hAnsi="Cambria Math"/>
+                    </w:rPr>
+                    <m:t>)</m:t>
+                  </m:r>
+                </m:e>
+                <m:sup>
+                  <m:r>
+                    <w:rPr>
+                      <w:rFonts w:ascii="Cambria Math" w:hAnsi="Cambria Math"/>
+                    </w:rPr>
+                    <m:t>2</m:t>
+                  </m:r>
+                </m:sup>
+              </m:sSup>
+              <m:r>
+                <w:rPr>
+                  <w:rFonts w:ascii="Cambria Math" w:hAnsi="Cambria Math"/>
+                </w:rPr>
+                <m:t>+</m:t>
+              </m:r>
+              <m:sSup>
+                <m:sSupPr>
+                  <m:ctrlPr>
+                    <w:rPr>
+                      <w:rFonts w:ascii="Cambria Math" w:hAnsi="Cambria Math"/>
+                      <w:i/>
+                    </w:rPr>
+                  </m:ctrlPr>
+                </m:sSupPr>
+                <m:e>
+                  <m:r>
+                    <w:rPr>
+                      <w:rFonts w:ascii="Cambria Math" w:hAnsi="Cambria Math"/>
+                    </w:rPr>
+                    <m:t>(1.6-</m:t>
+                  </m:r>
+                  <m:r>
+                    <w:rPr>
+                      <w:rFonts w:ascii="Cambria Math" w:hAnsi="Cambria Math"/>
+                    </w:rPr>
+                    <m:t>1.9</m:t>
+                  </m:r>
+                  <m:r>
+                    <w:rPr>
+                      <w:rFonts w:ascii="Cambria Math" w:hAnsi="Cambria Math"/>
+                    </w:rPr>
+                    <m:t>)</m:t>
+                  </m:r>
+                </m:e>
+                <m:sup>
+                  <m:r>
+                    <w:rPr>
+                      <w:rFonts w:ascii="Cambria Math" w:hAnsi="Cambria Math"/>
+                    </w:rPr>
+                    <m:t>2</m:t>
+                  </m:r>
+                </m:sup>
+              </m:sSup>
+            </m:e>
+          </m:rad>
+          <m:r>
+            <w:rPr>
+              <w:rFonts w:ascii="Cambria Math" w:eastAsiaTheme="minorEastAsia" w:hAnsi="Cambria Math"/>
+            </w:rPr>
+            <m:t>=0.671</m:t>
+          </m:r>
+        </m:oMath>
+      </m:oMathPara>
+    </w:p>
+    <w:p>
+      <w:pPr>
+        <w:ind w:left="720"/>
+        <w:rPr>
+          <w:rFonts w:eastAsiaTheme="minorEastAsia"/>
+        </w:rPr>
+      </w:pPr>
+      <m:oMathPara>
+        <m:oMathParaPr>
+          <m:jc m:val="left"/>
+        </m:oMathParaPr>
+        <m:oMath>
+          <m:r>
+            <w:rPr>
+              <w:rFonts w:ascii="Cambria Math" w:hAnsi="Cambria Math"/>
+            </w:rPr>
+            <m:t>d</m:t>
+          </m:r>
+          <m:d>
+            <m:dPr>
+              <m:ctrlPr>
+                <w:rPr>
+                  <w:rFonts w:ascii="Cambria Math" w:hAnsi="Cambria Math"/>
+                  <w:i/>
+                </w:rPr>
+              </m:ctrlPr>
+            </m:dPr>
+            <m:e>
+              <m:r>
+                <w:rPr>
+                  <w:rFonts w:ascii="Cambria Math" w:hAnsi="Cambria Math"/>
+                </w:rPr>
+                <m:t>x, x</m:t>
+              </m:r>
+              <m:r>
+                <w:rPr>
+                  <w:rFonts w:ascii="Cambria Math" w:hAnsi="Cambria Math"/>
+                </w:rPr>
+                <m:t>3</m:t>
+              </m:r>
+            </m:e>
+          </m:d>
+          <m:r>
+            <w:rPr>
+              <w:rFonts w:ascii="Cambria Math" w:hAnsi="Cambria Math"/>
+            </w:rPr>
+            <m:t xml:space="preserve">= </m:t>
+          </m:r>
+          <m:rad>
+            <m:radPr>
+              <m:degHide m:val="1"/>
+              <m:ctrlPr>
+                <w:rPr>
+                  <w:rFonts w:ascii="Cambria Math" w:hAnsi="Cambria Math"/>
+                  <w:i/>
+                </w:rPr>
+              </m:ctrlPr>
+            </m:radPr>
+            <m:deg/>
+            <m:e>
+              <m:sSup>
+                <m:sSupPr>
+                  <m:ctrlPr>
+                    <w:rPr>
+                      <w:rFonts w:ascii="Cambria Math" w:hAnsi="Cambria Math"/>
+                      <w:i/>
+                    </w:rPr>
+                  </m:ctrlPr>
+                </m:sSupPr>
+                <m:e>
+                  <m:r>
+                    <w:rPr>
+                      <w:rFonts w:ascii="Cambria Math" w:hAnsi="Cambria Math"/>
+                    </w:rPr>
+                    <m:t>(1.4-</m:t>
+                  </m:r>
+                  <m:r>
+                    <w:rPr>
+                      <w:rFonts w:ascii="Cambria Math" w:hAnsi="Cambria Math"/>
+                    </w:rPr>
+                    <m:t>1.6</m:t>
+                  </m:r>
+                  <m:r>
+                    <w:rPr>
+                      <w:rFonts w:ascii="Cambria Math" w:hAnsi="Cambria Math"/>
+                    </w:rPr>
+                    <m:t>)</m:t>
+                  </m:r>
+                </m:e>
+                <m:sup>
+                  <m:r>
+                    <w:rPr>
+                      <w:rFonts w:ascii="Cambria Math" w:hAnsi="Cambria Math"/>
+                    </w:rPr>
+                    <m:t>2</m:t>
+                  </m:r>
+                </m:sup>
+              </m:sSup>
+              <m:r>
+                <w:rPr>
+                  <w:rFonts w:ascii="Cambria Math" w:hAnsi="Cambria Math"/>
+                </w:rPr>
+                <m:t>+</m:t>
+              </m:r>
+              <m:sSup>
+                <m:sSupPr>
+                  <m:ctrlPr>
+                    <w:rPr>
+                      <w:rFonts w:ascii="Cambria Math" w:hAnsi="Cambria Math"/>
+                      <w:i/>
+                    </w:rPr>
+                  </m:ctrlPr>
+                </m:sSupPr>
+                <m:e>
+                  <m:r>
+                    <w:rPr>
+                      <w:rFonts w:ascii="Cambria Math" w:hAnsi="Cambria Math"/>
+                    </w:rPr>
+                    <m:t>(1.6-1.</m:t>
+                  </m:r>
+                  <m:r>
+                    <w:rPr>
+                      <w:rFonts w:ascii="Cambria Math" w:hAnsi="Cambria Math"/>
+                    </w:rPr>
+                    <m:t>8</m:t>
+                  </m:r>
+                  <m:r>
+                    <w:rPr>
+                      <w:rFonts w:ascii="Cambria Math" w:hAnsi="Cambria Math"/>
+                    </w:rPr>
+                    <m:t>)</m:t>
+                  </m:r>
+                </m:e>
+                <m:sup>
+                  <m:r>
+                    <w:rPr>
+                      <w:rFonts w:ascii="Cambria Math" w:hAnsi="Cambria Math"/>
+                    </w:rPr>
+                    <m:t>2</m:t>
+                  </m:r>
+                </m:sup>
+              </m:sSup>
+            </m:e>
+          </m:rad>
+          <m:r>
+            <w:rPr>
+              <w:rFonts w:ascii="Cambria Math" w:eastAsiaTheme="minorEastAsia" w:hAnsi="Cambria Math"/>
+            </w:rPr>
+            <m:t>=</m:t>
+          </m:r>
+          <m:r>
+            <w:rPr>
+              <w:rFonts w:ascii="Cambria Math" w:eastAsiaTheme="minorEastAsia" w:hAnsi="Cambria Math"/>
+            </w:rPr>
+            <m:t>0.283</m:t>
+          </m:r>
+        </m:oMath>
+      </m:oMathPara>
+    </w:p>
+    <w:p>
+      <w:pPr>
+        <w:ind w:left="720"/>
+        <w:rPr>
+          <w:rFonts w:eastAsiaTheme="minorEastAsia"/>
+        </w:rPr>
+      </w:pPr>
+      <m:oMathPara>
+        <m:oMathParaPr>
+          <m:jc m:val="left"/>
+        </m:oMathParaPr>
+        <m:oMath>
+          <m:r>
+            <w:rPr>
+              <w:rFonts w:ascii="Cambria Math" w:hAnsi="Cambria Math"/>
+            </w:rPr>
+            <m:t>d</m:t>
+          </m:r>
+          <m:d>
+            <m:dPr>
+              <m:ctrlPr>
+                <w:rPr>
+                  <w:rFonts w:ascii="Cambria Math" w:hAnsi="Cambria Math"/>
+                  <w:i/>
+                </w:rPr>
+              </m:ctrlPr>
+            </m:dPr>
+            <m:e>
+              <m:r>
+                <w:rPr>
+                  <w:rFonts w:ascii="Cambria Math" w:hAnsi="Cambria Math"/>
+                </w:rPr>
+                <m:t>x, x</m:t>
+              </m:r>
+              <m:r>
+                <w:rPr>
+                  <w:rFonts w:ascii="Cambria Math" w:hAnsi="Cambria Math"/>
+                </w:rPr>
+                <m:t>4</m:t>
+              </m:r>
+            </m:e>
+          </m:d>
+          <m:r>
+            <w:rPr>
+              <w:rFonts w:ascii="Cambria Math" w:hAnsi="Cambria Math"/>
+            </w:rPr>
+            <m:t xml:space="preserve">= </m:t>
+          </m:r>
+          <m:rad>
+            <m:radPr>
+              <m:degHide m:val="1"/>
+              <m:ctrlPr>
+                <w:rPr>
+                  <w:rFonts w:ascii="Cambria Math" w:hAnsi="Cambria Math"/>
+                  <w:i/>
+                </w:rPr>
+              </m:ctrlPr>
+            </m:radPr>
+            <m:deg/>
+            <m:e>
+              <m:sSup>
+                <m:sSupPr>
+                  <m:ctrlPr>
+                    <w:rPr>
+                      <w:rFonts w:ascii="Cambria Math" w:hAnsi="Cambria Math"/>
+                      <w:i/>
+                    </w:rPr>
+                  </m:ctrlPr>
+                </m:sSupPr>
+                <m:e>
+                  <m:r>
+                    <w:rPr>
+                      <w:rFonts w:ascii="Cambria Math" w:hAnsi="Cambria Math"/>
+                    </w:rPr>
+                    <m:t>(1.4-</m:t>
+                  </m:r>
+                  <m:r>
+                    <w:rPr>
+                      <w:rFonts w:ascii="Cambria Math" w:hAnsi="Cambria Math"/>
+                    </w:rPr>
+                    <m:t>1.2</m:t>
+                  </m:r>
+                  <m:r>
+                    <w:rPr>
+                      <w:rFonts w:ascii="Cambria Math" w:hAnsi="Cambria Math"/>
+                    </w:rPr>
+                    <m:t>)</m:t>
+                  </m:r>
+                </m:e>
+                <m:sup>
+                  <m:r>
+                    <w:rPr>
+                      <w:rFonts w:ascii="Cambria Math" w:hAnsi="Cambria Math"/>
+                    </w:rPr>
+                    <m:t>2</m:t>
+                  </m:r>
+                </m:sup>
+              </m:sSup>
+              <m:r>
+                <w:rPr>
+                  <w:rFonts w:ascii="Cambria Math" w:hAnsi="Cambria Math"/>
+                </w:rPr>
+                <m:t>+</m:t>
+              </m:r>
+              <m:sSup>
+                <m:sSupPr>
+                  <m:ctrlPr>
+                    <w:rPr>
+                      <w:rFonts w:ascii="Cambria Math" w:hAnsi="Cambria Math"/>
+                      <w:i/>
+                    </w:rPr>
+                  </m:ctrlPr>
+                </m:sSupPr>
+                <m:e>
+                  <m:r>
+                    <w:rPr>
+                      <w:rFonts w:ascii="Cambria Math" w:hAnsi="Cambria Math"/>
+                    </w:rPr>
+                    <m:t>(1.6-</m:t>
+                  </m:r>
+                  <m:r>
+                    <w:rPr>
+                      <w:rFonts w:ascii="Cambria Math" w:hAnsi="Cambria Math"/>
+                    </w:rPr>
+                    <m:t>1.5</m:t>
+                  </m:r>
+                  <m:r>
+                    <w:rPr>
+                      <w:rFonts w:ascii="Cambria Math" w:hAnsi="Cambria Math"/>
+                    </w:rPr>
+                    <m:t>)</m:t>
+                  </m:r>
+                </m:e>
+                <m:sup>
+                  <m:r>
+                    <w:rPr>
+                      <w:rFonts w:ascii="Cambria Math" w:hAnsi="Cambria Math"/>
+                    </w:rPr>
+                    <m:t>2</m:t>
+                  </m:r>
+                </m:sup>
+              </m:sSup>
+            </m:e>
+          </m:rad>
+          <m:r>
+            <w:rPr>
+              <w:rFonts w:ascii="Cambria Math" w:eastAsiaTheme="minorEastAsia" w:hAnsi="Cambria Math"/>
+            </w:rPr>
+            <m:t>=</m:t>
+          </m:r>
+          <m:r>
+            <w:rPr>
+              <w:rFonts w:ascii="Cambria Math" w:eastAsiaTheme="minorEastAsia" w:hAnsi="Cambria Math"/>
+            </w:rPr>
+            <m:t>0.224</m:t>
+          </m:r>
+        </m:oMath>
+      </m:oMathPara>
+    </w:p>
+    <w:p>
+      <w:pPr>
+        <w:ind w:left="720"/>
+        <w:rPr>
+          <w:rFonts w:eastAsiaTheme="minorEastAsia"/>
+        </w:rPr>
+      </w:pPr>
+      <m:oMathPara>
+        <m:oMathParaPr>
+          <m:jc m:val="left"/>
+        </m:oMathParaPr>
+        <m:oMath>
+          <m:r>
+            <w:rPr>
+              <w:rFonts w:ascii="Cambria Math" w:hAnsi="Cambria Math"/>
+            </w:rPr>
+            <m:t>d</m:t>
+          </m:r>
+          <m:d>
+            <m:dPr>
+              <m:ctrlPr>
+                <w:rPr>
+                  <w:rFonts w:ascii="Cambria Math" w:hAnsi="Cambria Math"/>
+                  <w:i/>
+                </w:rPr>
+              </m:ctrlPr>
+            </m:dPr>
+            <m:e>
+              <m:r>
+                <w:rPr>
+                  <w:rFonts w:ascii="Cambria Math" w:hAnsi="Cambria Math"/>
+                </w:rPr>
+                <m:t>x, x</m:t>
+              </m:r>
+              <m:r>
+                <w:rPr>
+                  <w:rFonts w:ascii="Cambria Math" w:hAnsi="Cambria Math"/>
+                </w:rPr>
+                <m:t>5</m:t>
+              </m:r>
+            </m:e>
+          </m:d>
+          <m:r>
+            <w:rPr>
+              <w:rFonts w:ascii="Cambria Math" w:hAnsi="Cambria Math"/>
+            </w:rPr>
+            <m:t xml:space="preserve">= </m:t>
+          </m:r>
+          <m:rad>
+            <m:radPr>
+              <m:degHide m:val="1"/>
+              <m:ctrlPr>
+                <w:rPr>
+                  <w:rFonts w:ascii="Cambria Math" w:hAnsi="Cambria Math"/>
+                  <w:i/>
+                </w:rPr>
+              </m:ctrlPr>
+            </m:radPr>
+            <m:deg/>
+            <m:e>
+              <m:sSup>
+                <m:sSupPr>
+                  <m:ctrlPr>
+                    <w:rPr>
+                      <w:rFonts w:ascii="Cambria Math" w:hAnsi="Cambria Math"/>
+                      <w:i/>
+                    </w:rPr>
+                  </m:ctrlPr>
+                </m:sSupPr>
+                <m:e>
+                  <m:r>
+                    <w:rPr>
+                      <w:rFonts w:ascii="Cambria Math" w:hAnsi="Cambria Math"/>
+                    </w:rPr>
+                    <m:t>(1.4-1.5)</m:t>
+                  </m:r>
+                </m:e>
+                <m:sup>
+                  <m:r>
+                    <w:rPr>
+                      <w:rFonts w:ascii="Cambria Math" w:hAnsi="Cambria Math"/>
+                    </w:rPr>
+                    <m:t>2</m:t>
+                  </m:r>
+                </m:sup>
+              </m:sSup>
+              <m:r>
+                <w:rPr>
+                  <w:rFonts w:ascii="Cambria Math" w:hAnsi="Cambria Math"/>
+                </w:rPr>
+                <m:t>+</m:t>
+              </m:r>
+              <m:sSup>
+                <m:sSupPr>
+                  <m:ctrlPr>
+                    <w:rPr>
+                      <w:rFonts w:ascii="Cambria Math" w:hAnsi="Cambria Math"/>
+                      <w:i/>
+                    </w:rPr>
+                  </m:ctrlPr>
+                </m:sSupPr>
+                <m:e>
+                  <m:r>
+                    <w:rPr>
+                      <w:rFonts w:ascii="Cambria Math" w:hAnsi="Cambria Math"/>
+                    </w:rPr>
+                    <m:t>(1.6-</m:t>
+                  </m:r>
+                  <m:r>
+                    <w:rPr>
+                      <w:rFonts w:ascii="Cambria Math" w:hAnsi="Cambria Math"/>
+                    </w:rPr>
+                    <m:t>1.0</m:t>
+                  </m:r>
+                  <m:r>
+                    <w:rPr>
+                      <w:rFonts w:ascii="Cambria Math" w:hAnsi="Cambria Math"/>
+                    </w:rPr>
+                    <m:t>)</m:t>
+                  </m:r>
+                </m:e>
+                <m:sup>
+                  <m:r>
+                    <w:rPr>
+                      <w:rFonts w:ascii="Cambria Math" w:hAnsi="Cambria Math"/>
+                    </w:rPr>
+                    <m:t>2</m:t>
+                  </m:r>
+                </m:sup>
+              </m:sSup>
+            </m:e>
+          </m:rad>
+          <m:r>
+            <w:rPr>
+              <w:rFonts w:ascii="Cambria Math" w:eastAsiaTheme="minorEastAsia" w:hAnsi="Cambria Math"/>
+            </w:rPr>
+            <m:t>=</m:t>
+          </m:r>
+          <m:r>
+            <w:rPr>
+              <w:rFonts w:ascii="Cambria Math" w:eastAsiaTheme="minorEastAsia" w:hAnsi="Cambria Math"/>
+            </w:rPr>
+            <m:t>0.608</m:t>
+          </m:r>
+        </m:oMath>
+      </m:oMathPara>
+    </w:p>
+    <w:p>
+      <w:pPr>
+        <w:rPr>
+          <w:rFonts w:eastAsiaTheme="minorEastAsia"/>
+        </w:rPr>
+      </w:pPr>
+      <w:r>
+        <w:rPr>
+          <w:rFonts w:eastAsiaTheme="minorEastAsia"/>
+        </w:rPr>
+        <w:tab/>
+        <w:t>Manhattan Distance:</w:t>
+      </w:r>
+      <w:r>
+        <w:rPr>
+          <w:rFonts w:eastAsiaTheme="minorEastAsia"/>
+        </w:rPr>
+        <w:br/>
+      </w:r>
+      <w:r>
+        <w:rPr>
+          <w:rFonts w:eastAsiaTheme="minorEastAsia"/>
+        </w:rPr>
+        <w:tab/>
+      </w:r>
+      <m:oMath>
+        <m:r>
+          <w:rPr>
+            <w:rFonts w:ascii="Cambria Math" w:hAnsi="Cambria Math"/>
+          </w:rPr>
+          <m:t>d</m:t>
+        </m:r>
+        <m:d>
+          <m:dPr>
+            <m:ctrlPr>
+              <w:rPr>
+                <w:rFonts w:ascii="Cambria Math" w:hAnsi="Cambria Math"/>
+                <w:i/>
+              </w:rPr>
+            </m:ctrlPr>
+          </m:dPr>
+          <m:e>
+            <m:r>
+              <w:rPr>
+                <w:rFonts w:ascii="Cambria Math" w:hAnsi="Cambria Math"/>
+              </w:rPr>
+              <m:t>x</m:t>
+            </m:r>
+            <m:r>
+              <w:rPr>
+                <w:rFonts w:ascii="Cambria Math" w:hAnsi="Cambria Math"/>
+              </w:rPr>
+              <m:t xml:space="preserve">, </m:t>
+            </m:r>
+            <m:r>
+              <w:rPr>
+                <w:rFonts w:ascii="Cambria Math" w:hAnsi="Cambria Math"/>
+              </w:rPr>
+              <m:t>x1</m:t>
+            </m:r>
+          </m:e>
+        </m:d>
+        <m:r>
+          <w:rPr>
+            <w:rFonts w:ascii="Cambria Math" w:hAnsi="Cambria Math"/>
+          </w:rPr>
+          <m:t xml:space="preserve">= </m:t>
+        </m:r>
+        <m:d>
+          <m:dPr>
+            <m:begChr m:val="|"/>
+            <m:endChr m:val="|"/>
+            <m:ctrlPr>
+              <w:rPr>
+                <w:rFonts w:ascii="Cambria Math" w:hAnsi="Cambria Math"/>
+                <w:i/>
+              </w:rPr>
+            </m:ctrlPr>
+          </m:dPr>
+          <m:e>
+            <m:r>
+              <w:rPr>
+                <w:rFonts w:ascii="Cambria Math" w:hAnsi="Cambria Math"/>
+              </w:rPr>
+              <m:t>1.4</m:t>
+            </m:r>
+            <m:r>
+              <w:rPr>
+                <w:rFonts w:ascii="Cambria Math" w:hAnsi="Cambria Math"/>
+              </w:rPr>
+              <m:t>-</m:t>
+            </m:r>
+            <m:r>
+              <w:rPr>
+                <w:rFonts w:ascii="Cambria Math" w:hAnsi="Cambria Math"/>
+              </w:rPr>
+              <m:t>1.5</m:t>
+            </m:r>
+          </m:e>
+        </m:d>
+        <m:r>
+          <w:rPr>
+            <w:rFonts w:ascii="Cambria Math" w:hAnsi="Cambria Math"/>
+          </w:rPr>
+          <m:t xml:space="preserve">+ </m:t>
+        </m:r>
+        <m:d>
+          <m:dPr>
+            <m:begChr m:val="|"/>
+            <m:endChr m:val="|"/>
+            <m:ctrlPr>
+              <w:rPr>
+                <w:rFonts w:ascii="Cambria Math" w:hAnsi="Cambria Math"/>
+                <w:i/>
+              </w:rPr>
+            </m:ctrlPr>
+          </m:dPr>
+          <m:e>
+            <m:r>
+              <w:rPr>
+                <w:rFonts w:ascii="Cambria Math" w:hAnsi="Cambria Math"/>
+              </w:rPr>
+              <m:t>1</m:t>
+            </m:r>
+            <m:r>
+              <w:rPr>
+                <w:rFonts w:ascii="Cambria Math" w:hAnsi="Cambria Math"/>
+              </w:rPr>
+              <m:t>.6</m:t>
+            </m:r>
+            <m:r>
+              <w:rPr>
+                <w:rFonts w:ascii="Cambria Math" w:hAnsi="Cambria Math"/>
+              </w:rPr>
+              <m:t>-</m:t>
+            </m:r>
+            <m:r>
+              <w:rPr>
+                <w:rFonts w:ascii="Cambria Math" w:hAnsi="Cambria Math"/>
+              </w:rPr>
+              <m:t>1.7</m:t>
+            </m:r>
+          </m:e>
+        </m:d>
+        <m:r>
+          <w:rPr>
+            <w:rFonts w:ascii="Cambria Math" w:hAnsi="Cambria Math"/>
+          </w:rPr>
+          <m:t>=0.2</m:t>
+        </m:r>
+      </m:oMath>
+    </w:p>
+    <w:p>
+      <w:pPr>
+        <w:rPr>
+          <w:rFonts w:eastAsiaTheme="minorEastAsia"/>
+        </w:rPr>
+      </w:pPr>
+      <w:r>
+        <w:rPr>
+          <w:rFonts w:eastAsiaTheme="minorEastAsia"/>
+        </w:rPr>
+        <w:tab/>
+      </w:r>
+      <m:oMath>
+        <m:r>
+          <w:rPr>
+            <w:rFonts w:ascii="Cambria Math" w:hAnsi="Cambria Math"/>
+          </w:rPr>
+          <m:t>d</m:t>
+        </m:r>
+        <m:d>
+          <m:dPr>
+            <m:ctrlPr>
+              <w:rPr>
+                <w:rFonts w:ascii="Cambria Math" w:hAnsi="Cambria Math"/>
+                <w:i/>
+              </w:rPr>
+            </m:ctrlPr>
+          </m:dPr>
+          <m:e>
+            <m:r>
+              <w:rPr>
+                <w:rFonts w:ascii="Cambria Math" w:hAnsi="Cambria Math"/>
+              </w:rPr>
+              <m:t>x, x</m:t>
+            </m:r>
+            <m:r>
+              <w:rPr>
+                <w:rFonts w:ascii="Cambria Math" w:hAnsi="Cambria Math"/>
+              </w:rPr>
+              <m:t>2</m:t>
+            </m:r>
+          </m:e>
+        </m:d>
+        <m:r>
+          <w:rPr>
+            <w:rFonts w:ascii="Cambria Math" w:hAnsi="Cambria Math"/>
+          </w:rPr>
+          <m:t xml:space="preserve">= </m:t>
+        </m:r>
+        <m:d>
+          <m:dPr>
+            <m:begChr m:val="|"/>
+            <m:endChr m:val="|"/>
+            <m:ctrlPr>
+              <w:rPr>
+                <w:rFonts w:ascii="Cambria Math" w:hAnsi="Cambria Math"/>
+                <w:i/>
+              </w:rPr>
+            </m:ctrlPr>
+          </m:dPr>
+          <m:e>
+            <m:r>
+              <w:rPr>
+                <w:rFonts w:ascii="Cambria Math" w:hAnsi="Cambria Math"/>
+              </w:rPr>
+              <m:t>1.4-</m:t>
+            </m:r>
+            <m:r>
+              <w:rPr>
+                <w:rFonts w:ascii="Cambria Math" w:hAnsi="Cambria Math"/>
+              </w:rPr>
+              <m:t>2</m:t>
+            </m:r>
+          </m:e>
+        </m:d>
+        <m:r>
+          <w:rPr>
+            <w:rFonts w:ascii="Cambria Math" w:hAnsi="Cambria Math"/>
+          </w:rPr>
+          <m:t xml:space="preserve">+ </m:t>
+        </m:r>
+        <m:d>
+          <m:dPr>
+            <m:begChr m:val="|"/>
+            <m:endChr m:val="|"/>
+            <m:ctrlPr>
+              <w:rPr>
+                <w:rFonts w:ascii="Cambria Math" w:hAnsi="Cambria Math"/>
+                <w:i/>
+              </w:rPr>
+            </m:ctrlPr>
+          </m:dPr>
+          <m:e>
+            <m:r>
+              <w:rPr>
+                <w:rFonts w:ascii="Cambria Math" w:hAnsi="Cambria Math"/>
+              </w:rPr>
+              <m:t>1.6-</m:t>
+            </m:r>
+            <m:r>
+              <w:rPr>
+                <w:rFonts w:ascii="Cambria Math" w:hAnsi="Cambria Math"/>
+              </w:rPr>
+              <m:t>1.9</m:t>
+            </m:r>
+          </m:e>
+        </m:d>
+        <m:r>
+          <w:rPr>
+            <w:rFonts w:ascii="Cambria Math" w:hAnsi="Cambria Math"/>
+          </w:rPr>
+          <m:t>=</m:t>
+        </m:r>
+        <m:r>
+          <w:rPr>
+            <w:rFonts w:ascii="Cambria Math" w:hAnsi="Cambria Math"/>
+          </w:rPr>
+          <m:t>0</m:t>
+        </m:r>
+        <m:r>
+          <w:rPr>
+            <w:rFonts w:ascii="Cambria Math" w:eastAsiaTheme="minorEastAsia" w:hAnsi="Cambria Math"/>
+          </w:rPr>
+          <m:t>.5</m:t>
+        </m:r>
+      </m:oMath>
+    </w:p>
+    <w:p>
+      <w:pPr>
+        <w:rPr>
+          <w:rFonts w:eastAsiaTheme="minorEastAsia"/>
+        </w:rPr>
+      </w:pPr>
+      <w:r>
+        <w:rPr>
+          <w:rFonts w:eastAsiaTheme="minorEastAsia"/>
+        </w:rPr>
+        <w:tab/>
+      </w:r>
+      <m:oMath>
+        <m:r>
+          <w:rPr>
+            <w:rFonts w:ascii="Cambria Math" w:hAnsi="Cambria Math"/>
+          </w:rPr>
+          <m:t>d</m:t>
+        </m:r>
+        <m:d>
+          <m:dPr>
+            <m:ctrlPr>
+              <w:rPr>
+                <w:rFonts w:ascii="Cambria Math" w:hAnsi="Cambria Math"/>
+                <w:i/>
+              </w:rPr>
+            </m:ctrlPr>
+          </m:dPr>
+          <m:e>
+            <m:r>
+              <w:rPr>
+                <w:rFonts w:ascii="Cambria Math" w:hAnsi="Cambria Math"/>
+              </w:rPr>
+              <m:t>x, x</m:t>
+            </m:r>
+            <m:r>
+              <w:rPr>
+                <w:rFonts w:ascii="Cambria Math" w:hAnsi="Cambria Math"/>
+              </w:rPr>
+              <m:t>3</m:t>
+            </m:r>
+          </m:e>
+        </m:d>
+        <m:r>
+          <w:rPr>
+            <w:rFonts w:ascii="Cambria Math" w:hAnsi="Cambria Math"/>
+          </w:rPr>
+          <m:t xml:space="preserve">= </m:t>
+        </m:r>
+        <m:d>
+          <m:dPr>
+            <m:begChr m:val="|"/>
+            <m:endChr m:val="|"/>
+            <m:ctrlPr>
+              <w:rPr>
+                <w:rFonts w:ascii="Cambria Math" w:hAnsi="Cambria Math"/>
+                <w:i/>
+              </w:rPr>
+            </m:ctrlPr>
+          </m:dPr>
+          <m:e>
+            <m:r>
+              <w:rPr>
+                <w:rFonts w:ascii="Cambria Math" w:hAnsi="Cambria Math"/>
+              </w:rPr>
+              <m:t>1.4-</m:t>
+            </m:r>
+            <m:r>
+              <w:rPr>
+                <w:rFonts w:ascii="Cambria Math" w:hAnsi="Cambria Math"/>
+              </w:rPr>
+              <m:t>1.6</m:t>
+            </m:r>
+          </m:e>
+        </m:d>
+        <m:r>
+          <w:rPr>
+            <w:rFonts w:ascii="Cambria Math" w:hAnsi="Cambria Math"/>
+          </w:rPr>
+          <m:t xml:space="preserve">+ </m:t>
+        </m:r>
+        <m:d>
+          <m:dPr>
+            <m:begChr m:val="|"/>
+            <m:endChr m:val="|"/>
+            <m:ctrlPr>
+              <w:rPr>
+                <w:rFonts w:ascii="Cambria Math" w:hAnsi="Cambria Math"/>
+                <w:i/>
+              </w:rPr>
+            </m:ctrlPr>
+          </m:dPr>
+          <m:e>
+            <m:r>
+              <w:rPr>
+                <w:rFonts w:ascii="Cambria Math" w:hAnsi="Cambria Math"/>
+              </w:rPr>
+              <m:t>1.6-</m:t>
+            </m:r>
+            <m:r>
+              <w:rPr>
+                <w:rFonts w:ascii="Cambria Math" w:hAnsi="Cambria Math"/>
+              </w:rPr>
+              <m:t>1.8</m:t>
+            </m:r>
+          </m:e>
+        </m:d>
+        <m:r>
+          <w:rPr>
+            <w:rFonts w:ascii="Cambria Math" w:hAnsi="Cambria Math"/>
+          </w:rPr>
+          <m:t xml:space="preserve">= </m:t>
+        </m:r>
+        <m:r>
+          <w:rPr>
+            <w:rFonts w:ascii="Cambria Math" w:hAnsi="Cambria Math"/>
+          </w:rPr>
+          <m:t>0.4</m:t>
+        </m:r>
+      </m:oMath>
+    </w:p>
+    <w:p>
+      <w:pPr>
+        <w:rPr>
+          <w:rFonts w:eastAsiaTheme="minorEastAsia"/>
+        </w:rPr>
+      </w:pPr>
+      <w:r>
+        <w:rPr>
+          <w:rFonts w:eastAsiaTheme="minorEastAsia"/>
+        </w:rPr>
+        <w:tab/>
+      </w:r>
+      <m:oMath>
+        <m:r>
+          <w:rPr>
+            <w:rFonts w:ascii="Cambria Math" w:hAnsi="Cambria Math"/>
+          </w:rPr>
+          <m:t>d</m:t>
+        </m:r>
+        <m:d>
+          <m:dPr>
+            <m:ctrlPr>
+              <w:rPr>
+                <w:rFonts w:ascii="Cambria Math" w:hAnsi="Cambria Math"/>
+                <w:i/>
+              </w:rPr>
+            </m:ctrlPr>
+          </m:dPr>
+          <m:e>
+            <m:r>
+              <w:rPr>
+                <w:rFonts w:ascii="Cambria Math" w:hAnsi="Cambria Math"/>
+              </w:rPr>
+              <m:t>x, x</m:t>
+            </m:r>
+            <m:r>
+              <w:rPr>
+                <w:rFonts w:ascii="Cambria Math" w:hAnsi="Cambria Math"/>
+              </w:rPr>
+              <m:t>4</m:t>
+            </m:r>
+          </m:e>
+        </m:d>
+        <m:r>
+          <w:rPr>
+            <w:rFonts w:ascii="Cambria Math" w:hAnsi="Cambria Math"/>
+          </w:rPr>
+          <m:t xml:space="preserve">= </m:t>
+        </m:r>
+        <m:d>
+          <m:dPr>
+            <m:begChr m:val="|"/>
+            <m:endChr m:val="|"/>
+            <m:ctrlPr>
+              <w:rPr>
+                <w:rFonts w:ascii="Cambria Math" w:hAnsi="Cambria Math"/>
+                <w:i/>
+              </w:rPr>
+            </m:ctrlPr>
+          </m:dPr>
+          <m:e>
+            <m:r>
+              <w:rPr>
+                <w:rFonts w:ascii="Cambria Math" w:hAnsi="Cambria Math"/>
+              </w:rPr>
+              <m:t>1.4-</m:t>
+            </m:r>
+            <m:r>
+              <w:rPr>
+                <w:rFonts w:ascii="Cambria Math" w:hAnsi="Cambria Math"/>
+              </w:rPr>
+              <m:t>1.2</m:t>
+            </m:r>
+          </m:e>
+        </m:d>
+        <m:r>
+          <w:rPr>
+            <w:rFonts w:ascii="Cambria Math" w:hAnsi="Cambria Math"/>
+          </w:rPr>
+          <m:t xml:space="preserve">+ </m:t>
+        </m:r>
+        <m:d>
+          <m:dPr>
+            <m:begChr m:val="|"/>
+            <m:endChr m:val="|"/>
+            <m:ctrlPr>
+              <w:rPr>
+                <w:rFonts w:ascii="Cambria Math" w:hAnsi="Cambria Math"/>
+                <w:i/>
+              </w:rPr>
+            </m:ctrlPr>
+          </m:dPr>
+          <m:e>
+            <m:r>
+              <w:rPr>
+                <w:rFonts w:ascii="Cambria Math" w:hAnsi="Cambria Math"/>
+              </w:rPr>
+              <m:t>1.6-</m:t>
+            </m:r>
+            <m:r>
+              <w:rPr>
+                <w:rFonts w:ascii="Cambria Math" w:hAnsi="Cambria Math"/>
+              </w:rPr>
+              <m:t>1.5</m:t>
+            </m:r>
+          </m:e>
+        </m:d>
+        <m:r>
+          <w:rPr>
+            <w:rFonts w:ascii="Cambria Math" w:hAnsi="Cambria Math"/>
+          </w:rPr>
+          <m:t xml:space="preserve">= </m:t>
+        </m:r>
+        <m:r>
+          <w:rPr>
+            <w:rFonts w:ascii="Cambria Math" w:hAnsi="Cambria Math"/>
+          </w:rPr>
+          <m:t>0.3</m:t>
+        </m:r>
+      </m:oMath>
+    </w:p>
+    <w:p>
+      <w:pPr>
+        <w:rPr>
+          <w:rFonts w:eastAsiaTheme="minorEastAsia"/>
+        </w:rPr>
+      </w:pPr>
+      <w:r>
+        <w:rPr>
+          <w:rFonts w:eastAsiaTheme="minorEastAsia"/>
+        </w:rPr>
+        <w:tab/>
+      </w:r>
+      <m:oMath>
+        <m:r>
+          <w:rPr>
+            <w:rFonts w:ascii="Cambria Math" w:hAnsi="Cambria Math"/>
+          </w:rPr>
+          <m:t>d</m:t>
+        </m:r>
+        <m:d>
+          <m:dPr>
+            <m:ctrlPr>
+              <w:rPr>
+                <w:rFonts w:ascii="Cambria Math" w:hAnsi="Cambria Math"/>
+                <w:i/>
+              </w:rPr>
+            </m:ctrlPr>
+          </m:dPr>
+          <m:e>
+            <m:r>
+              <w:rPr>
+                <w:rFonts w:ascii="Cambria Math" w:hAnsi="Cambria Math"/>
+              </w:rPr>
+              <m:t>x, x</m:t>
+            </m:r>
+            <m:r>
+              <w:rPr>
+                <w:rFonts w:ascii="Cambria Math" w:hAnsi="Cambria Math"/>
+              </w:rPr>
+              <m:t>5</m:t>
+            </m:r>
+          </m:e>
+        </m:d>
+        <m:r>
+          <w:rPr>
+            <w:rFonts w:ascii="Cambria Math" w:hAnsi="Cambria Math"/>
+          </w:rPr>
+          <m:t xml:space="preserve">= </m:t>
+        </m:r>
+        <m:d>
+          <m:dPr>
+            <m:begChr m:val="|"/>
+            <m:endChr m:val="|"/>
+            <m:ctrlPr>
+              <w:rPr>
+                <w:rFonts w:ascii="Cambria Math" w:hAnsi="Cambria Math"/>
+                <w:i/>
+              </w:rPr>
+            </m:ctrlPr>
+          </m:dPr>
+          <m:e>
+            <m:r>
+              <w:rPr>
+                <w:rFonts w:ascii="Cambria Math" w:hAnsi="Cambria Math"/>
+              </w:rPr>
+              <m:t>1.4-1.5</m:t>
+            </m:r>
+          </m:e>
+        </m:d>
+        <m:r>
+          <w:rPr>
+            <w:rFonts w:ascii="Cambria Math" w:hAnsi="Cambria Math"/>
+          </w:rPr>
+          <m:t xml:space="preserve">+ </m:t>
+        </m:r>
+        <m:d>
+          <m:dPr>
+            <m:begChr m:val="|"/>
+            <m:endChr m:val="|"/>
+            <m:ctrlPr>
+              <w:rPr>
+                <w:rFonts w:ascii="Cambria Math" w:hAnsi="Cambria Math"/>
+                <w:i/>
+              </w:rPr>
+            </m:ctrlPr>
+          </m:dPr>
+          <m:e>
+            <m:r>
+              <w:rPr>
+                <w:rFonts w:ascii="Cambria Math" w:hAnsi="Cambria Math"/>
+              </w:rPr>
+              <m:t>1.6-</m:t>
+            </m:r>
+            <m:r>
+              <w:rPr>
+                <w:rFonts w:ascii="Cambria Math" w:hAnsi="Cambria Math"/>
+              </w:rPr>
+              <m:t>1.0</m:t>
+            </m:r>
+          </m:e>
+        </m:d>
+        <m:r>
+          <w:rPr>
+            <w:rFonts w:ascii="Cambria Math" w:hAnsi="Cambria Math"/>
+          </w:rPr>
+          <m:t xml:space="preserve">= </m:t>
+        </m:r>
+        <m:r>
+          <w:rPr>
+            <w:rFonts w:ascii="Cambria Math" w:hAnsi="Cambria Math"/>
+          </w:rPr>
+          <m:t>0.7</m:t>
+        </m:r>
+      </m:oMath>
+    </w:p>
+    <w:p>
+      <w:pPr>
+        <w:ind w:left="720"/>
+        <w:rPr>
+          <w:rFonts w:eastAsiaTheme="minorEastAsia"/>
+        </w:rPr>
+      </w:pPr>
+      <w:proofErr w:type="spellStart"/>
+      <w:r>
+        <w:rPr>
+          <w:rFonts w:eastAsiaTheme="minorEastAsia"/>
+        </w:rPr>
+        <w:t>Supremum</w:t>
+      </w:r>
+      <w:proofErr w:type="spellEnd"/>
+      <w:r>
+        <w:rPr>
+          <w:rFonts w:eastAsiaTheme="minorEastAsia"/>
+        </w:rPr>
+        <w:t xml:space="preserve"> Distance:</w:t>
+      </w:r>
+      <w:r>
+        <w:rPr>
+          <w:rFonts w:eastAsiaTheme="minorEastAsia"/>
+        </w:rPr>
+        <w:br/>
+      </w:r>
+      <m:oMathPara>
+        <m:oMathParaPr>
+          <m:jc m:val="left"/>
+        </m:oMathParaPr>
+        <m:oMath>
+          <m:r>
+            <w:rPr>
+              <w:rFonts w:ascii="Cambria Math" w:hAnsi="Cambria Math"/>
+            </w:rPr>
+            <m:t>d</m:t>
+          </m:r>
+          <m:d>
+            <m:dPr>
+              <m:ctrlPr>
+                <w:rPr>
+                  <w:rFonts w:ascii="Cambria Math" w:hAnsi="Cambria Math"/>
+                  <w:i/>
+                </w:rPr>
+              </m:ctrlPr>
+            </m:dPr>
+            <m:e>
+              <m:r>
+                <w:rPr>
+                  <w:rFonts w:ascii="Cambria Math" w:hAnsi="Cambria Math"/>
+                </w:rPr>
+                <m:t>x, x1</m:t>
+              </m:r>
+            </m:e>
+          </m:d>
+          <m:r>
+            <w:rPr>
+              <w:rFonts w:ascii="Cambria Math" w:hAnsi="Cambria Math"/>
+            </w:rPr>
+            <m:t>=</m:t>
+          </m:r>
+          <m:d>
+            <m:dPr>
+              <m:begChr m:val="|"/>
+              <m:endChr m:val="|"/>
+              <m:ctrlPr>
+                <w:rPr>
+                  <w:rFonts w:ascii="Cambria Math" w:hAnsi="Cambria Math"/>
+                  <w:i/>
+                </w:rPr>
+              </m:ctrlPr>
+            </m:dPr>
+            <m:e>
+              <m:r>
+                <w:rPr>
+                  <w:rFonts w:ascii="Cambria Math" w:hAnsi="Cambria Math"/>
+                </w:rPr>
+                <m:t>1.4-1.5</m:t>
+              </m:r>
+            </m:e>
+          </m:d>
+          <m:r>
+            <w:rPr>
+              <w:rFonts w:ascii="Cambria Math" w:hAnsi="Cambria Math"/>
+            </w:rPr>
+            <m:t>=0.</m:t>
+          </m:r>
+          <m:r>
+            <w:rPr>
+              <w:rFonts w:ascii="Cambria Math" w:hAnsi="Cambria Math"/>
+            </w:rPr>
+            <m:t>1</m:t>
+          </m:r>
+        </m:oMath>
+      </m:oMathPara>
+    </w:p>
+    <w:p>
+      <w:pPr>
+        <w:ind w:left="720"/>
+        <w:rPr>
+          <w:rFonts w:eastAsiaTheme="minorEastAsia"/>
+        </w:rPr>
+      </w:pPr>
+      <m:oMathPara>
+        <m:oMathParaPr>
+          <m:jc m:val="left"/>
+        </m:oMathParaPr>
+        <m:oMath>
+          <m:r>
+            <w:rPr>
+              <w:rFonts w:ascii="Cambria Math" w:hAnsi="Cambria Math"/>
+            </w:rPr>
+            <m:t>d</m:t>
+          </m:r>
+          <m:d>
+            <m:dPr>
+              <m:ctrlPr>
+                <w:rPr>
+                  <w:rFonts w:ascii="Cambria Math" w:hAnsi="Cambria Math"/>
+                  <w:i/>
+                </w:rPr>
+              </m:ctrlPr>
+            </m:dPr>
+            <m:e>
+              <m:r>
+                <w:rPr>
+                  <w:rFonts w:ascii="Cambria Math" w:hAnsi="Cambria Math"/>
+                </w:rPr>
+                <m:t>x, x</m:t>
+              </m:r>
+              <m:r>
+                <w:rPr>
+                  <w:rFonts w:ascii="Cambria Math" w:hAnsi="Cambria Math"/>
+                </w:rPr>
+                <m:t>2</m:t>
+              </m:r>
+            </m:e>
+          </m:d>
+          <m:r>
+            <w:rPr>
+              <w:rFonts w:ascii="Cambria Math" w:hAnsi="Cambria Math"/>
+            </w:rPr>
+            <m:t>=</m:t>
+          </m:r>
+          <m:d>
+            <m:dPr>
+              <m:begChr m:val="|"/>
+              <m:endChr m:val="|"/>
+              <m:ctrlPr>
+                <w:rPr>
+                  <w:rFonts w:ascii="Cambria Math" w:hAnsi="Cambria Math"/>
+                  <w:i/>
+                </w:rPr>
+              </m:ctrlPr>
+            </m:dPr>
+            <m:e>
+              <m:r>
+                <w:rPr>
+                  <w:rFonts w:ascii="Cambria Math" w:hAnsi="Cambria Math"/>
+                </w:rPr>
+                <m:t>1.6</m:t>
+              </m:r>
+              <m:r>
+                <w:rPr>
+                  <w:rFonts w:ascii="Cambria Math" w:hAnsi="Cambria Math"/>
+                </w:rPr>
+                <m:t>-</m:t>
+              </m:r>
+              <m:r>
+                <w:rPr>
+                  <w:rFonts w:ascii="Cambria Math" w:hAnsi="Cambria Math"/>
+                </w:rPr>
+                <m:t>1.9</m:t>
+              </m:r>
+            </m:e>
+          </m:d>
+          <m:r>
+            <w:rPr>
+              <w:rFonts w:ascii="Cambria Math" w:hAnsi="Cambria Math"/>
+            </w:rPr>
+            <m:t>=</m:t>
+          </m:r>
+          <m:r>
+            <w:rPr>
+              <w:rFonts w:ascii="Cambria Math" w:eastAsiaTheme="minorEastAsia" w:hAnsi="Cambria Math"/>
+            </w:rPr>
+            <m:t>0.</m:t>
+          </m:r>
+          <m:r>
+            <w:rPr>
+              <w:rFonts w:ascii="Cambria Math" w:eastAsiaTheme="minorEastAsia" w:hAnsi="Cambria Math"/>
+            </w:rPr>
+            <m:t>3</m:t>
+          </m:r>
+        </m:oMath>
+      </m:oMathPara>
+    </w:p>
+    <w:p>
+      <w:pPr>
+        <w:ind w:left="720" w:firstLine="720"/>
+        <w:rPr>
+          <w:rFonts w:eastAsiaTheme="minorEastAsia"/>
+        </w:rPr>
+      </w:pPr>
+      <m:oMathPara>
+        <m:oMathParaPr>
+          <m:jc m:val="left"/>
+        </m:oMathParaPr>
+        <m:oMath>
+          <m:r>
+            <w:rPr>
+              <w:rFonts w:ascii="Cambria Math" w:hAnsi="Cambria Math"/>
+            </w:rPr>
+            <m:t>d</m:t>
+          </m:r>
+          <m:d>
+            <m:dPr>
+              <m:ctrlPr>
+                <w:rPr>
+                  <w:rFonts w:ascii="Cambria Math" w:hAnsi="Cambria Math"/>
+                  <w:i/>
+                </w:rPr>
+              </m:ctrlPr>
+            </m:dPr>
+            <m:e>
+              <m:r>
+                <w:rPr>
+                  <w:rFonts w:ascii="Cambria Math" w:hAnsi="Cambria Math"/>
+                </w:rPr>
+                <m:t>x, x</m:t>
+              </m:r>
+              <m:r>
+                <w:rPr>
+                  <w:rFonts w:ascii="Cambria Math" w:hAnsi="Cambria Math"/>
+                </w:rPr>
+                <m:t>3</m:t>
+              </m:r>
+            </m:e>
+          </m:d>
+          <m:r>
+            <w:rPr>
+              <w:rFonts w:ascii="Cambria Math" w:hAnsi="Cambria Math"/>
+            </w:rPr>
+            <m:t>=</m:t>
+          </m:r>
+          <m:d>
+            <m:dPr>
+              <m:begChr m:val="|"/>
+              <m:endChr m:val="|"/>
+              <m:ctrlPr>
+                <w:rPr>
+                  <w:rFonts w:ascii="Cambria Math" w:hAnsi="Cambria Math"/>
+                  <w:i/>
+                </w:rPr>
+              </m:ctrlPr>
+            </m:dPr>
+            <m:e>
+              <m:r>
+                <w:rPr>
+                  <w:rFonts w:ascii="Cambria Math" w:hAnsi="Cambria Math"/>
+                </w:rPr>
+                <m:t>1.4-</m:t>
+              </m:r>
+              <m:r>
+                <w:rPr>
+                  <w:rFonts w:ascii="Cambria Math" w:hAnsi="Cambria Math"/>
+                </w:rPr>
+                <m:t>1.6</m:t>
+              </m:r>
+            </m:e>
+          </m:d>
+          <m:r>
+            <w:rPr>
+              <w:rFonts w:ascii="Cambria Math" w:hAnsi="Cambria Math"/>
+            </w:rPr>
+            <m:t>=</m:t>
+          </m:r>
+          <m:r>
+            <w:rPr>
+              <w:rFonts w:ascii="Cambria Math" w:eastAsiaTheme="minorEastAsia" w:hAnsi="Cambria Math"/>
+            </w:rPr>
+            <m:t>0.2</m:t>
+          </m:r>
+        </m:oMath>
+      </m:oMathPara>
+    </w:p>
+    <w:p>
+      <w:pPr>
+        <w:ind w:left="720" w:firstLine="720"/>
+        <w:rPr>
+          <w:rFonts w:eastAsiaTheme="minorEastAsia"/>
+        </w:rPr>
+      </w:pPr>
+      <m:oMathPara>
+        <m:oMathParaPr>
+          <m:jc m:val="left"/>
+        </m:oMathParaPr>
+        <m:oMath>
+          <m:r>
+            <w:rPr>
+              <w:rFonts w:ascii="Cambria Math" w:hAnsi="Cambria Math"/>
+            </w:rPr>
+            <m:t>d</m:t>
+          </m:r>
+          <m:d>
+            <m:dPr>
+              <m:ctrlPr>
+                <w:rPr>
+                  <w:rFonts w:ascii="Cambria Math" w:hAnsi="Cambria Math"/>
+                  <w:i/>
+                </w:rPr>
+              </m:ctrlPr>
+            </m:dPr>
+            <m:e>
+              <m:r>
+                <w:rPr>
+                  <w:rFonts w:ascii="Cambria Math" w:hAnsi="Cambria Math"/>
+                </w:rPr>
+                <m:t>x, x</m:t>
+              </m:r>
+              <m:r>
+                <w:rPr>
+                  <w:rFonts w:ascii="Cambria Math" w:hAnsi="Cambria Math"/>
+                </w:rPr>
+                <m:t>4</m:t>
+              </m:r>
+            </m:e>
+          </m:d>
+          <m:r>
+            <w:rPr>
+              <w:rFonts w:ascii="Cambria Math" w:hAnsi="Cambria Math"/>
+            </w:rPr>
+            <m:t>=</m:t>
+          </m:r>
+          <m:d>
+            <m:dPr>
+              <m:begChr m:val="|"/>
+              <m:endChr m:val="|"/>
+              <m:ctrlPr>
+                <w:rPr>
+                  <w:rFonts w:ascii="Cambria Math" w:hAnsi="Cambria Math"/>
+                  <w:i/>
+                </w:rPr>
+              </m:ctrlPr>
+            </m:dPr>
+            <m:e>
+              <m:r>
+                <w:rPr>
+                  <w:rFonts w:ascii="Cambria Math" w:hAnsi="Cambria Math"/>
+                </w:rPr>
+                <m:t>1.4-</m:t>
+              </m:r>
+              <m:r>
+                <w:rPr>
+                  <w:rFonts w:ascii="Cambria Math" w:hAnsi="Cambria Math"/>
+                </w:rPr>
+                <m:t>1.2</m:t>
+              </m:r>
+            </m:e>
+          </m:d>
+          <m:r>
+            <w:rPr>
+              <w:rFonts w:ascii="Cambria Math" w:hAnsi="Cambria Math"/>
+            </w:rPr>
+            <m:t>=0.2</m:t>
+          </m:r>
+        </m:oMath>
+      </m:oMathPara>
+    </w:p>
+    <w:p>
+      <w:pPr>
+        <w:ind w:left="720" w:firstLine="720"/>
+        <w:rPr>
+          <w:rFonts w:eastAsiaTheme="minorEastAsia"/>
+        </w:rPr>
+      </w:pPr>
+      <m:oMathPara>
+        <m:oMathParaPr>
+          <m:jc m:val="left"/>
+        </m:oMathParaPr>
+        <m:oMath>
+          <m:r>
+            <w:rPr>
+              <w:rFonts w:ascii="Cambria Math" w:hAnsi="Cambria Math"/>
+            </w:rPr>
+            <w:lastRenderedPageBreak/>
+            <m:t>d</m:t>
+          </m:r>
+          <m:d>
+            <m:dPr>
+              <m:ctrlPr>
+                <w:rPr>
+                  <w:rFonts w:ascii="Cambria Math" w:hAnsi="Cambria Math"/>
+                  <w:i/>
+                </w:rPr>
+              </m:ctrlPr>
+            </m:dPr>
+            <m:e>
+              <m:r>
+                <w:rPr>
+                  <w:rFonts w:ascii="Cambria Math" w:hAnsi="Cambria Math"/>
+                </w:rPr>
+                <m:t>x, x</m:t>
+              </m:r>
+              <m:r>
+                <w:rPr>
+                  <w:rFonts w:ascii="Cambria Math" w:hAnsi="Cambria Math"/>
+                </w:rPr>
+                <m:t>5</m:t>
+              </m:r>
+            </m:e>
+          </m:d>
+          <m:r>
+            <w:rPr>
+              <w:rFonts w:ascii="Cambria Math" w:hAnsi="Cambria Math"/>
+            </w:rPr>
+            <m:t>=</m:t>
+          </m:r>
+          <m:d>
+            <m:dPr>
+              <m:begChr m:val="|"/>
+              <m:endChr m:val="|"/>
+              <m:ctrlPr>
+                <w:rPr>
+                  <w:rFonts w:ascii="Cambria Math" w:hAnsi="Cambria Math"/>
+                  <w:i/>
+                </w:rPr>
+              </m:ctrlPr>
+            </m:dPr>
+            <m:e>
+              <m:r>
+                <w:rPr>
+                  <w:rFonts w:ascii="Cambria Math" w:hAnsi="Cambria Math"/>
+                </w:rPr>
+                <m:t>1.6</m:t>
+              </m:r>
+              <m:r>
+                <w:rPr>
+                  <w:rFonts w:ascii="Cambria Math" w:hAnsi="Cambria Math"/>
+                </w:rPr>
+                <m:t>-</m:t>
+              </m:r>
+              <m:r>
+                <w:rPr>
+                  <w:rFonts w:ascii="Cambria Math" w:hAnsi="Cambria Math"/>
+                </w:rPr>
+                <m:t>1.0</m:t>
+              </m:r>
+            </m:e>
+          </m:d>
+          <m:r>
+            <w:rPr>
+              <w:rFonts w:ascii="Cambria Math" w:hAnsi="Cambria Math"/>
+            </w:rPr>
+            <m:t>=</m:t>
+          </m:r>
+          <m:r>
+            <w:rPr>
+              <w:rFonts w:ascii="Cambria Math" w:hAnsi="Cambria Math"/>
+            </w:rPr>
+            <m:t>0.6</m:t>
+          </m:r>
+        </m:oMath>
+      </m:oMathPara>
+    </w:p>
+    <w:p>
+      <w:pPr>
+        <w:ind w:left="720" w:firstLine="720"/>
+        <w:rPr>
+          <w:rFonts w:eastAsiaTheme="minorEastAsia"/>
+        </w:rPr>
+      </w:pPr>
+    </w:p>
+    <w:p>
+      <w:pPr>
+        <w:rPr>
+          <w:rFonts w:eastAsiaTheme="minorEastAsia"/>
+        </w:rPr>
+      </w:pPr>
+      <w:r>
+        <w:rPr>
+          <w:rFonts w:eastAsiaTheme="minorEastAsia"/>
+        </w:rPr>
+        <w:tab/>
+        <w:t>Cosine Similarity:</w:t>
+      </w:r>
+      <w:r>
+        <w:rPr>
+          <w:rFonts w:eastAsiaTheme="minorEastAsia"/>
+        </w:rPr>
+        <w:br/>
+      </w:r>
+      <w:r>
+        <w:rPr>
+          <w:rFonts w:eastAsiaTheme="minorEastAsia"/>
+        </w:rPr>
+        <w:tab/>
+      </w:r>
+      <m:oMath>
+        <m:r>
+          <w:rPr>
+            <w:rFonts w:ascii="Cambria Math" w:eastAsiaTheme="minorEastAsia" w:hAnsi="Cambria Math"/>
+          </w:rPr>
+          <m:t>x∙x1=1.4 ×1.5+1.6 ×1.7=</m:t>
+        </m:r>
+        <m:r>
+          <w:rPr>
+            <w:rFonts w:ascii="Cambria Math" w:eastAsiaTheme="minorEastAsia" w:hAnsi="Cambria Math"/>
+          </w:rPr>
+          <m:t>4.82</m:t>
+        </m:r>
+      </m:oMath>
+      <w:r>
+        <w:rPr>
+          <w:rFonts w:eastAsiaTheme="minorEastAsia"/>
+        </w:rPr>
+        <w:tab/>
+      </w:r>
+      <w:r>
+        <w:rPr>
+          <w:rFonts w:eastAsiaTheme="minorEastAsia"/>
+        </w:rPr>
+        <w:tab/>
+      </w:r>
+      <m:oMath>
+        <m:d>
+          <m:dPr>
+            <m:begChr m:val="|"/>
+            <m:endChr m:val="|"/>
+            <m:ctrlPr>
+              <w:rPr>
+                <w:rFonts w:ascii="Cambria Math" w:eastAsiaTheme="minorEastAsia" w:hAnsi="Cambria Math"/>
+                <w:i/>
+              </w:rPr>
+            </m:ctrlPr>
+          </m:dPr>
+          <m:e>
+            <m:d>
+              <m:dPr>
+                <m:begChr m:val="|"/>
+                <m:endChr m:val="|"/>
+                <m:ctrlPr>
+                  <w:rPr>
+                    <w:rFonts w:ascii="Cambria Math" w:eastAsiaTheme="minorEastAsia" w:hAnsi="Cambria Math"/>
+                    <w:i/>
+                  </w:rPr>
+                </m:ctrlPr>
+              </m:dPr>
+              <m:e>
+                <m:r>
+                  <w:rPr>
+                    <w:rFonts w:ascii="Cambria Math" w:eastAsiaTheme="minorEastAsia" w:hAnsi="Cambria Math"/>
+                  </w:rPr>
+                  <m:t>x</m:t>
+                </m:r>
+              </m:e>
+            </m:d>
+          </m:e>
+        </m:d>
+        <m:r>
+          <w:rPr>
+            <w:rFonts w:ascii="Cambria Math" w:eastAsiaTheme="minorEastAsia" w:hAnsi="Cambria Math"/>
+          </w:rPr>
+          <m:t xml:space="preserve">=2.13      </m:t>
+        </m:r>
+        <m:d>
+          <m:dPr>
+            <m:begChr m:val="|"/>
+            <m:endChr m:val="|"/>
+            <m:ctrlPr>
+              <w:rPr>
+                <w:rFonts w:ascii="Cambria Math" w:eastAsiaTheme="minorEastAsia" w:hAnsi="Cambria Math"/>
+                <w:i/>
+              </w:rPr>
+            </m:ctrlPr>
+          </m:dPr>
+          <m:e>
+            <m:d>
+              <m:dPr>
+                <m:begChr m:val="|"/>
+                <m:endChr m:val="|"/>
+                <m:ctrlPr>
+                  <w:rPr>
+                    <w:rFonts w:ascii="Cambria Math" w:eastAsiaTheme="minorEastAsia" w:hAnsi="Cambria Math"/>
+                    <w:i/>
+                  </w:rPr>
+                </m:ctrlPr>
+              </m:dPr>
+              <m:e>
+                <m:r>
+                  <w:rPr>
+                    <w:rFonts w:ascii="Cambria Math" w:eastAsiaTheme="minorEastAsia" w:hAnsi="Cambria Math"/>
+                  </w:rPr>
+                  <m:t>y</m:t>
+                </m:r>
+              </m:e>
+            </m:d>
+          </m:e>
+        </m:d>
+        <m:r>
+          <w:rPr>
+            <w:rFonts w:ascii="Cambria Math" w:eastAsiaTheme="minorEastAsia" w:hAnsi="Cambria Math"/>
+          </w:rPr>
+          <m:t>=</m:t>
+        </m:r>
+        <m:r>
+          <w:rPr>
+            <w:rFonts w:ascii="Cambria Math" w:eastAsiaTheme="minorEastAsia" w:hAnsi="Cambria Math"/>
+          </w:rPr>
+          <m:t>2.27</m:t>
+        </m:r>
+      </m:oMath>
+      <w:r>
+        <w:rPr>
+          <w:rFonts w:eastAsiaTheme="minorEastAsia"/>
+        </w:rPr>
+        <w:br/>
+      </w:r>
+      <w:r>
+        <w:rPr>
+          <w:rFonts w:eastAsiaTheme="minorEastAsia"/>
+        </w:rPr>
+        <w:tab/>
+      </w:r>
+      <m:oMath>
+        <m:r>
+          <w:rPr>
+            <w:rFonts w:ascii="Cambria Math" w:eastAsiaTheme="minorEastAsia" w:hAnsi="Cambria Math"/>
+          </w:rPr>
+          <m:t>sim</m:t>
+        </m:r>
+        <m:d>
+          <m:dPr>
+            <m:ctrlPr>
+              <w:rPr>
+                <w:rFonts w:ascii="Cambria Math" w:eastAsiaTheme="minorEastAsia" w:hAnsi="Cambria Math"/>
+                <w:i/>
+              </w:rPr>
+            </m:ctrlPr>
+          </m:dPr>
+          <m:e>
+            <m:r>
+              <w:rPr>
+                <w:rFonts w:ascii="Cambria Math" w:eastAsiaTheme="minorEastAsia" w:hAnsi="Cambria Math"/>
+              </w:rPr>
+              <m:t>x, x1</m:t>
+            </m:r>
+          </m:e>
+        </m:d>
+        <m:r>
+          <w:rPr>
+            <w:rFonts w:ascii="Cambria Math" w:eastAsiaTheme="minorEastAsia" w:hAnsi="Cambria Math"/>
+          </w:rPr>
+          <m:t>=</m:t>
+        </m:r>
+        <m:r>
+          <w:rPr>
+            <w:rFonts w:ascii="Cambria Math" w:eastAsiaTheme="minorEastAsia" w:hAnsi="Cambria Math"/>
+          </w:rPr>
+          <m:t>0.997</m:t>
+        </m:r>
+      </m:oMath>
+    </w:p>
+    <w:p>
+      <w:pPr>
+        <w:rPr>
+          <w:rFonts w:eastAsiaTheme="minorEastAsia"/>
+        </w:rPr>
+      </w:pPr>
+      <w:r>
+        <w:rPr>
+          <w:rFonts w:eastAsiaTheme="minorEastAsia"/>
+        </w:rPr>
+        <w:tab/>
+      </w:r>
+      <m:oMath>
+        <m:r>
+          <w:rPr>
+            <w:rFonts w:ascii="Cambria Math" w:eastAsiaTheme="minorEastAsia" w:hAnsi="Cambria Math"/>
+          </w:rPr>
+          <m:t>x∙x</m:t>
+        </m:r>
+        <m:r>
+          <w:rPr>
+            <w:rFonts w:ascii="Cambria Math" w:eastAsiaTheme="minorEastAsia" w:hAnsi="Cambria Math"/>
+          </w:rPr>
+          <m:t>2</m:t>
+        </m:r>
+        <m:r>
+          <w:rPr>
+            <w:rFonts w:ascii="Cambria Math" w:eastAsiaTheme="minorEastAsia" w:hAnsi="Cambria Math"/>
+          </w:rPr>
+          <m:t>=1.4 ×</m:t>
+        </m:r>
+        <m:r>
+          <w:rPr>
+            <w:rFonts w:ascii="Cambria Math" w:eastAsiaTheme="minorEastAsia" w:hAnsi="Cambria Math"/>
+          </w:rPr>
+          <m:t>2</m:t>
+        </m:r>
+        <m:r>
+          <w:rPr>
+            <w:rFonts w:ascii="Cambria Math" w:eastAsiaTheme="minorEastAsia" w:hAnsi="Cambria Math"/>
+          </w:rPr>
+          <m:t>+1.6 ×</m:t>
+        </m:r>
+        <m:r>
+          <w:rPr>
+            <w:rFonts w:ascii="Cambria Math" w:eastAsiaTheme="minorEastAsia" w:hAnsi="Cambria Math"/>
+          </w:rPr>
+          <m:t>1.9</m:t>
+        </m:r>
+        <m:r>
+          <w:rPr>
+            <w:rFonts w:ascii="Cambria Math" w:eastAsiaTheme="minorEastAsia" w:hAnsi="Cambria Math"/>
+          </w:rPr>
+          <m:t>=</m:t>
+        </m:r>
+        <m:r>
+          <w:rPr>
+            <w:rFonts w:ascii="Cambria Math" w:eastAsiaTheme="minorEastAsia" w:hAnsi="Cambria Math"/>
+          </w:rPr>
+          <m:t>5.84</m:t>
+        </m:r>
+      </m:oMath>
+      <w:r>
+        <w:rPr>
+          <w:rFonts w:eastAsiaTheme="minorEastAsia"/>
+        </w:rPr>
+        <w:tab/>
+      </w:r>
+      <w:r>
+        <w:rPr>
+          <w:rFonts w:eastAsiaTheme="minorEastAsia"/>
+        </w:rPr>
+        <w:tab/>
+      </w:r>
+      <m:oMath>
+        <m:d>
+          <m:dPr>
+            <m:begChr m:val="|"/>
+            <m:endChr m:val="|"/>
+            <m:ctrlPr>
+              <w:rPr>
+                <w:rFonts w:ascii="Cambria Math" w:eastAsiaTheme="minorEastAsia" w:hAnsi="Cambria Math"/>
+                <w:i/>
+              </w:rPr>
+            </m:ctrlPr>
+          </m:dPr>
+          <m:e>
+            <m:d>
+              <m:dPr>
+                <m:begChr m:val="|"/>
+                <m:endChr m:val="|"/>
+                <m:ctrlPr>
+                  <w:rPr>
+                    <w:rFonts w:ascii="Cambria Math" w:eastAsiaTheme="minorEastAsia" w:hAnsi="Cambria Math"/>
+                    <w:i/>
+                  </w:rPr>
+                </m:ctrlPr>
+              </m:dPr>
+              <m:e>
+                <m:r>
+                  <w:rPr>
+                    <w:rFonts w:ascii="Cambria Math" w:eastAsiaTheme="minorEastAsia" w:hAnsi="Cambria Math"/>
+                  </w:rPr>
+                  <m:t>x</m:t>
+                </m:r>
+              </m:e>
+            </m:d>
+          </m:e>
+        </m:d>
+        <m:r>
+          <w:rPr>
+            <w:rFonts w:ascii="Cambria Math" w:eastAsiaTheme="minorEastAsia" w:hAnsi="Cambria Math"/>
+          </w:rPr>
+          <m:t xml:space="preserve">=2.13      </m:t>
+        </m:r>
+        <m:d>
+          <m:dPr>
+            <m:begChr m:val="|"/>
+            <m:endChr m:val="|"/>
+            <m:ctrlPr>
+              <w:rPr>
+                <w:rFonts w:ascii="Cambria Math" w:eastAsiaTheme="minorEastAsia" w:hAnsi="Cambria Math"/>
+                <w:i/>
+              </w:rPr>
+            </m:ctrlPr>
+          </m:dPr>
+          <m:e>
+            <m:d>
+              <m:dPr>
+                <m:begChr m:val="|"/>
+                <m:endChr m:val="|"/>
+                <m:ctrlPr>
+                  <w:rPr>
+                    <w:rFonts w:ascii="Cambria Math" w:eastAsiaTheme="minorEastAsia" w:hAnsi="Cambria Math"/>
+                    <w:i/>
+                  </w:rPr>
+                </m:ctrlPr>
+              </m:dPr>
+              <m:e>
+                <m:r>
+                  <w:rPr>
+                    <w:rFonts w:ascii="Cambria Math" w:eastAsiaTheme="minorEastAsia" w:hAnsi="Cambria Math"/>
+                  </w:rPr>
+                  <m:t>y</m:t>
+                </m:r>
+              </m:e>
+            </m:d>
+          </m:e>
+        </m:d>
+        <m:r>
+          <w:rPr>
+            <w:rFonts w:ascii="Cambria Math" w:eastAsiaTheme="minorEastAsia" w:hAnsi="Cambria Math"/>
+          </w:rPr>
+          <m:t>=</m:t>
+        </m:r>
+        <m:r>
+          <w:rPr>
+            <w:rFonts w:ascii="Cambria Math" w:eastAsiaTheme="minorEastAsia" w:hAnsi="Cambria Math"/>
+          </w:rPr>
+          <m:t>2.76</m:t>
+        </m:r>
+      </m:oMath>
+      <w:r>
+        <w:rPr>
+          <w:rFonts w:eastAsiaTheme="minorEastAsia"/>
+        </w:rPr>
+        <w:br/>
+      </w:r>
+      <w:r>
+        <w:rPr>
+          <w:rFonts w:eastAsiaTheme="minorEastAsia"/>
+        </w:rPr>
+        <w:tab/>
+      </w:r>
+      <m:oMath>
+        <m:r>
+          <w:rPr>
+            <w:rFonts w:ascii="Cambria Math" w:eastAsiaTheme="minorEastAsia" w:hAnsi="Cambria Math"/>
+          </w:rPr>
+          <m:t>sim</m:t>
+        </m:r>
+        <m:d>
+          <m:dPr>
+            <m:ctrlPr>
+              <w:rPr>
+                <w:rFonts w:ascii="Cambria Math" w:eastAsiaTheme="minorEastAsia" w:hAnsi="Cambria Math"/>
+                <w:i/>
+              </w:rPr>
+            </m:ctrlPr>
+          </m:dPr>
+          <m:e>
+            <m:r>
+              <w:rPr>
+                <w:rFonts w:ascii="Cambria Math" w:eastAsiaTheme="minorEastAsia" w:hAnsi="Cambria Math"/>
+              </w:rPr>
+              <m:t>x, x1</m:t>
+            </m:r>
+          </m:e>
+        </m:d>
+        <m:r>
+          <w:rPr>
+            <w:rFonts w:ascii="Cambria Math" w:eastAsiaTheme="minorEastAsia" w:hAnsi="Cambria Math"/>
+          </w:rPr>
+          <m:t>=</m:t>
+        </m:r>
+        <m:r>
+          <w:rPr>
+            <w:rFonts w:ascii="Cambria Math" w:eastAsiaTheme="minorEastAsia" w:hAnsi="Cambria Math"/>
+          </w:rPr>
+          <m:t>0.99</m:t>
+        </m:r>
+      </m:oMath>
+      <w:r>
+        <w:rPr>
+          <w:rFonts w:eastAsiaTheme="minorEastAsia"/>
+        </w:rPr>
+        <w:t>3</w:t>
+      </w:r>
+    </w:p>
+    <w:p>
+      <w:pPr>
+        <w:ind w:firstLine="720"/>
+        <w:rPr>
+          <w:rFonts w:eastAsiaTheme="minorEastAsia"/>
+        </w:rPr>
+      </w:pPr>
+      <m:oMath>
+        <m:r>
+          <w:rPr>
+            <w:rFonts w:ascii="Cambria Math" w:eastAsiaTheme="minorEastAsia" w:hAnsi="Cambria Math"/>
+          </w:rPr>
+          <m:t>x∙x</m:t>
+        </m:r>
+        <m:r>
+          <w:rPr>
+            <w:rFonts w:ascii="Cambria Math" w:eastAsiaTheme="minorEastAsia" w:hAnsi="Cambria Math"/>
+          </w:rPr>
+          <m:t>3</m:t>
+        </m:r>
+        <m:r>
+          <w:rPr>
+            <w:rFonts w:ascii="Cambria Math" w:eastAsiaTheme="minorEastAsia" w:hAnsi="Cambria Math"/>
+          </w:rPr>
+          <m:t>=1.4 ×</m:t>
+        </m:r>
+        <m:r>
+          <w:rPr>
+            <w:rFonts w:ascii="Cambria Math" w:eastAsiaTheme="minorEastAsia" w:hAnsi="Cambria Math"/>
+          </w:rPr>
+          <m:t>1.6</m:t>
+        </m:r>
+        <m:r>
+          <w:rPr>
+            <w:rFonts w:ascii="Cambria Math" w:eastAsiaTheme="minorEastAsia" w:hAnsi="Cambria Math"/>
+          </w:rPr>
+          <m:t>+1.6 ×</m:t>
+        </m:r>
+        <m:r>
+          <w:rPr>
+            <w:rFonts w:ascii="Cambria Math" w:eastAsiaTheme="minorEastAsia" w:hAnsi="Cambria Math"/>
+          </w:rPr>
+          <m:t>1.8</m:t>
+        </m:r>
+        <m:r>
+          <w:rPr>
+            <w:rFonts w:ascii="Cambria Math" w:eastAsiaTheme="minorEastAsia" w:hAnsi="Cambria Math"/>
+          </w:rPr>
+          <m:t>=</m:t>
+        </m:r>
+        <m:r>
+          <w:rPr>
+            <w:rFonts w:ascii="Cambria Math" w:eastAsiaTheme="minorEastAsia" w:hAnsi="Cambria Math"/>
+          </w:rPr>
+          <m:t>5.12</m:t>
+        </m:r>
+      </m:oMath>
+      <w:r>
+        <w:rPr>
+          <w:rFonts w:eastAsiaTheme="minorEastAsia"/>
+        </w:rPr>
+        <w:tab/>
+      </w:r>
+      <w:r>
+        <w:rPr>
+          <w:rFonts w:eastAsiaTheme="minorEastAsia"/>
+        </w:rPr>
+        <w:tab/>
+      </w:r>
+      <m:oMath>
+        <m:d>
+          <m:dPr>
+            <m:begChr m:val="|"/>
+            <m:endChr m:val="|"/>
+            <m:ctrlPr>
+              <w:rPr>
+                <w:rFonts w:ascii="Cambria Math" w:eastAsiaTheme="minorEastAsia" w:hAnsi="Cambria Math"/>
+                <w:i/>
+              </w:rPr>
+            </m:ctrlPr>
+          </m:dPr>
+          <m:e>
+            <m:d>
+              <m:dPr>
+                <m:begChr m:val="|"/>
+                <m:endChr m:val="|"/>
+                <m:ctrlPr>
+                  <w:rPr>
+                    <w:rFonts w:ascii="Cambria Math" w:eastAsiaTheme="minorEastAsia" w:hAnsi="Cambria Math"/>
+                    <w:i/>
+                  </w:rPr>
+                </m:ctrlPr>
+              </m:dPr>
+              <m:e>
+                <m:r>
+                  <w:rPr>
+                    <w:rFonts w:ascii="Cambria Math" w:eastAsiaTheme="minorEastAsia" w:hAnsi="Cambria Math"/>
+                  </w:rPr>
+                  <m:t>x</m:t>
+                </m:r>
+              </m:e>
+            </m:d>
+          </m:e>
+        </m:d>
+        <m:r>
+          <w:rPr>
+            <w:rFonts w:ascii="Cambria Math" w:eastAsiaTheme="minorEastAsia" w:hAnsi="Cambria Math"/>
+          </w:rPr>
+          <m:t xml:space="preserve">=2.13      </m:t>
+        </m:r>
+        <m:d>
+          <m:dPr>
+            <m:begChr m:val="|"/>
+            <m:endChr m:val="|"/>
+            <m:ctrlPr>
+              <w:rPr>
+                <w:rFonts w:ascii="Cambria Math" w:eastAsiaTheme="minorEastAsia" w:hAnsi="Cambria Math"/>
+                <w:i/>
+              </w:rPr>
+            </m:ctrlPr>
+          </m:dPr>
+          <m:e>
+            <m:d>
+              <m:dPr>
+                <m:begChr m:val="|"/>
+                <m:endChr m:val="|"/>
+                <m:ctrlPr>
+                  <w:rPr>
+                    <w:rFonts w:ascii="Cambria Math" w:eastAsiaTheme="minorEastAsia" w:hAnsi="Cambria Math"/>
+                    <w:i/>
+                  </w:rPr>
+                </m:ctrlPr>
+              </m:dPr>
+              <m:e>
+                <m:r>
+                  <w:rPr>
+                    <w:rFonts w:ascii="Cambria Math" w:eastAsiaTheme="minorEastAsia" w:hAnsi="Cambria Math"/>
+                  </w:rPr>
+                  <m:t>y</m:t>
+                </m:r>
+              </m:e>
+            </m:d>
+          </m:e>
+        </m:d>
+        <m:r>
+          <w:rPr>
+            <w:rFonts w:ascii="Cambria Math" w:eastAsiaTheme="minorEastAsia" w:hAnsi="Cambria Math"/>
+          </w:rPr>
+          <m:t>=</m:t>
+        </m:r>
+        <m:r>
+          <w:rPr>
+            <w:rFonts w:ascii="Cambria Math" w:eastAsiaTheme="minorEastAsia" w:hAnsi="Cambria Math"/>
+          </w:rPr>
+          <m:t>2.88</m:t>
+        </m:r>
+      </m:oMath>
+      <w:r>
+        <w:rPr>
+          <w:rFonts w:eastAsiaTheme="minorEastAsia"/>
+        </w:rPr>
+        <w:br/>
+      </w:r>
+      <w:r>
+        <w:rPr>
+          <w:rFonts w:eastAsiaTheme="minorEastAsia"/>
+        </w:rPr>
+        <w:tab/>
+      </w:r>
+      <m:oMath>
+        <m:r>
+          <w:rPr>
+            <w:rFonts w:ascii="Cambria Math" w:eastAsiaTheme="minorEastAsia" w:hAnsi="Cambria Math"/>
+          </w:rPr>
+          <m:t>sim</m:t>
+        </m:r>
+        <m:d>
+          <m:dPr>
+            <m:ctrlPr>
+              <w:rPr>
+                <w:rFonts w:ascii="Cambria Math" w:eastAsiaTheme="minorEastAsia" w:hAnsi="Cambria Math"/>
+                <w:i/>
+              </w:rPr>
+            </m:ctrlPr>
+          </m:dPr>
+          <m:e>
+            <m:r>
+              <w:rPr>
+                <w:rFonts w:ascii="Cambria Math" w:eastAsiaTheme="minorEastAsia" w:hAnsi="Cambria Math"/>
+              </w:rPr>
+              <m:t>x, x1</m:t>
+            </m:r>
+          </m:e>
+        </m:d>
+        <m:r>
+          <w:rPr>
+            <w:rFonts w:ascii="Cambria Math" w:eastAsiaTheme="minorEastAsia" w:hAnsi="Cambria Math"/>
+          </w:rPr>
+          <m:t>=</m:t>
+        </m:r>
+        <m:r>
+          <w:rPr>
+            <w:rFonts w:ascii="Cambria Math" w:eastAsiaTheme="minorEastAsia" w:hAnsi="Cambria Math"/>
+          </w:rPr>
+          <m:t>0.835</m:t>
+        </m:r>
+      </m:oMath>
+    </w:p>
+    <w:p>
+      <w:pPr>
+        <w:rPr>
+          <w:rFonts w:eastAsiaTheme="minorEastAsia"/>
+        </w:rPr>
+      </w:pPr>
+      <w:r>
+        <w:rPr>
+          <w:rFonts w:eastAsiaTheme="minorEastAsia"/>
+        </w:rPr>
+        <w:tab/>
+      </w:r>
+      <m:oMath>
+        <m:r>
+          <w:rPr>
+            <w:rFonts w:ascii="Cambria Math" w:eastAsiaTheme="minorEastAsia" w:hAnsi="Cambria Math"/>
+          </w:rPr>
+          <m:t>x∙x</m:t>
+        </m:r>
+        <m:r>
+          <w:rPr>
+            <w:rFonts w:ascii="Cambria Math" w:eastAsiaTheme="minorEastAsia" w:hAnsi="Cambria Math"/>
+          </w:rPr>
+          <m:t>4</m:t>
+        </m:r>
+        <m:r>
+          <w:rPr>
+            <w:rFonts w:ascii="Cambria Math" w:eastAsiaTheme="minorEastAsia" w:hAnsi="Cambria Math"/>
+          </w:rPr>
+          <m:t>=1.4 ×</m:t>
+        </m:r>
+        <m:r>
+          <w:rPr>
+            <w:rFonts w:ascii="Cambria Math" w:eastAsiaTheme="minorEastAsia" w:hAnsi="Cambria Math"/>
+          </w:rPr>
+          <m:t>1.2</m:t>
+        </m:r>
+        <m:r>
+          <w:rPr>
+            <w:rFonts w:ascii="Cambria Math" w:eastAsiaTheme="minorEastAsia" w:hAnsi="Cambria Math"/>
+          </w:rPr>
+          <m:t>+1.6 ×</m:t>
+        </m:r>
+        <m:r>
+          <w:rPr>
+            <w:rFonts w:ascii="Cambria Math" w:eastAsiaTheme="minorEastAsia" w:hAnsi="Cambria Math"/>
+          </w:rPr>
+          <m:t>1.5</m:t>
+        </m:r>
+        <m:r>
+          <w:rPr>
+            <w:rFonts w:ascii="Cambria Math" w:eastAsiaTheme="minorEastAsia" w:hAnsi="Cambria Math"/>
+          </w:rPr>
+          <m:t>=</m:t>
+        </m:r>
+        <m:r>
+          <w:rPr>
+            <w:rFonts w:ascii="Cambria Math" w:eastAsiaTheme="minorEastAsia" w:hAnsi="Cambria Math"/>
+          </w:rPr>
+          <m:t>4.08</m:t>
+        </m:r>
+      </m:oMath>
+      <w:r>
+        <w:rPr>
+          <w:rFonts w:eastAsiaTheme="minorEastAsia"/>
+        </w:rPr>
+        <w:tab/>
+      </w:r>
+      <w:r>
+        <w:rPr>
+          <w:rFonts w:eastAsiaTheme="minorEastAsia"/>
+        </w:rPr>
+        <w:tab/>
+      </w:r>
+      <m:oMath>
+        <m:d>
+          <m:dPr>
+            <m:begChr m:val="|"/>
+            <m:endChr m:val="|"/>
+            <m:ctrlPr>
+              <w:rPr>
+                <w:rFonts w:ascii="Cambria Math" w:eastAsiaTheme="minorEastAsia" w:hAnsi="Cambria Math"/>
+                <w:i/>
+              </w:rPr>
+            </m:ctrlPr>
+          </m:dPr>
+          <m:e>
+            <m:d>
+              <m:dPr>
+                <m:begChr m:val="|"/>
+                <m:endChr m:val="|"/>
+                <m:ctrlPr>
+                  <w:rPr>
+                    <w:rFonts w:ascii="Cambria Math" w:eastAsiaTheme="minorEastAsia" w:hAnsi="Cambria Math"/>
+                    <w:i/>
+                  </w:rPr>
+                </m:ctrlPr>
+              </m:dPr>
+              <m:e>
+                <m:r>
+                  <w:rPr>
+                    <w:rFonts w:ascii="Cambria Math" w:eastAsiaTheme="minorEastAsia" w:hAnsi="Cambria Math"/>
+                  </w:rPr>
+                  <m:t>x</m:t>
+                </m:r>
+              </m:e>
+            </m:d>
+          </m:e>
+        </m:d>
+        <m:r>
+          <w:rPr>
+            <w:rFonts w:ascii="Cambria Math" w:eastAsiaTheme="minorEastAsia" w:hAnsi="Cambria Math"/>
+          </w:rPr>
+          <m:t xml:space="preserve">=2.13      </m:t>
+        </m:r>
+        <m:d>
+          <m:dPr>
+            <m:begChr m:val="|"/>
+            <m:endChr m:val="|"/>
+            <m:ctrlPr>
+              <w:rPr>
+                <w:rFonts w:ascii="Cambria Math" w:eastAsiaTheme="minorEastAsia" w:hAnsi="Cambria Math"/>
+                <w:i/>
+              </w:rPr>
+            </m:ctrlPr>
+          </m:dPr>
+          <m:e>
+            <m:d>
+              <m:dPr>
+                <m:begChr m:val="|"/>
+                <m:endChr m:val="|"/>
+                <m:ctrlPr>
+                  <w:rPr>
+                    <w:rFonts w:ascii="Cambria Math" w:eastAsiaTheme="minorEastAsia" w:hAnsi="Cambria Math"/>
+                    <w:i/>
+                  </w:rPr>
+                </m:ctrlPr>
+              </m:dPr>
+              <m:e>
+                <m:r>
+                  <w:rPr>
+                    <w:rFonts w:ascii="Cambria Math" w:eastAsiaTheme="minorEastAsia" w:hAnsi="Cambria Math"/>
+                  </w:rPr>
+                  <m:t>y</m:t>
+                </m:r>
+              </m:e>
+            </m:d>
+          </m:e>
+        </m:d>
+        <m:r>
+          <w:rPr>
+            <w:rFonts w:ascii="Cambria Math" w:eastAsiaTheme="minorEastAsia" w:hAnsi="Cambria Math"/>
+          </w:rPr>
+          <m:t>=</m:t>
+        </m:r>
+        <m:r>
+          <w:rPr>
+            <w:rFonts w:ascii="Cambria Math" w:eastAsiaTheme="minorEastAsia" w:hAnsi="Cambria Math"/>
+          </w:rPr>
+          <m:t>1.92</m:t>
+        </m:r>
+      </m:oMath>
+      <w:r>
+        <w:rPr>
+          <w:rFonts w:eastAsiaTheme="minorEastAsia"/>
+        </w:rPr>
+        <w:br/>
+      </w:r>
+      <w:r>
+        <w:rPr>
+          <w:rFonts w:eastAsiaTheme="minorEastAsia"/>
+        </w:rPr>
+        <w:tab/>
+      </w:r>
+      <m:oMath>
+        <m:r>
+          <w:rPr>
+            <w:rFonts w:ascii="Cambria Math" w:eastAsiaTheme="minorEastAsia" w:hAnsi="Cambria Math"/>
+          </w:rPr>
+          <m:t>sim</m:t>
+        </m:r>
+        <m:d>
+          <m:dPr>
+            <m:ctrlPr>
+              <w:rPr>
+                <w:rFonts w:ascii="Cambria Math" w:eastAsiaTheme="minorEastAsia" w:hAnsi="Cambria Math"/>
+                <w:i/>
+              </w:rPr>
+            </m:ctrlPr>
+          </m:dPr>
+          <m:e>
+            <m:r>
+              <w:rPr>
+                <w:rFonts w:ascii="Cambria Math" w:eastAsiaTheme="minorEastAsia" w:hAnsi="Cambria Math"/>
+              </w:rPr>
+              <m:t>x, x1</m:t>
+            </m:r>
+          </m:e>
+        </m:d>
+        <m:r>
+          <w:rPr>
+            <w:rFonts w:ascii="Cambria Math" w:eastAsiaTheme="minorEastAsia" w:hAnsi="Cambria Math"/>
+          </w:rPr>
+          <m:t>=</m:t>
+        </m:r>
+        <m:r>
+          <w:rPr>
+            <w:rFonts w:ascii="Cambria Math" w:eastAsiaTheme="minorEastAsia" w:hAnsi="Cambria Math"/>
+          </w:rPr>
+          <m:t>0.998</m:t>
+        </m:r>
+      </m:oMath>
+    </w:p>
+    <w:p>
+      <w:pPr>
+        <w:rPr>
+          <w:rFonts w:eastAsiaTheme="minorEastAsia"/>
+        </w:rPr>
+      </w:pPr>
+      <w:r>
+        <w:rPr>
+          <w:rFonts w:eastAsiaTheme="minorEastAsia"/>
+        </w:rPr>
+        <w:tab/>
+      </w:r>
+      <m:oMath>
+        <m:r>
+          <w:rPr>
+            <w:rFonts w:ascii="Cambria Math" w:eastAsiaTheme="minorEastAsia" w:hAnsi="Cambria Math"/>
+          </w:rPr>
+          <m:t>x∙x</m:t>
+        </m:r>
+        <m:r>
+          <w:rPr>
+            <w:rFonts w:ascii="Cambria Math" w:eastAsiaTheme="minorEastAsia" w:hAnsi="Cambria Math"/>
+          </w:rPr>
+          <m:t>5</m:t>
+        </m:r>
+        <m:r>
+          <w:rPr>
+            <w:rFonts w:ascii="Cambria Math" w:eastAsiaTheme="minorEastAsia" w:hAnsi="Cambria Math"/>
+          </w:rPr>
+          <m:t>=1.4 ×1.5+1.6 ×</m:t>
+        </m:r>
+        <m:r>
+          <w:rPr>
+            <w:rFonts w:ascii="Cambria Math" w:eastAsiaTheme="minorEastAsia" w:hAnsi="Cambria Math"/>
+          </w:rPr>
+          <m:t>1.0</m:t>
+        </m:r>
+        <m:r>
+          <w:rPr>
+            <w:rFonts w:ascii="Cambria Math" w:eastAsiaTheme="minorEastAsia" w:hAnsi="Cambria Math"/>
+          </w:rPr>
+          <m:t>=</m:t>
+        </m:r>
+        <m:r>
+          <w:rPr>
+            <w:rFonts w:ascii="Cambria Math" w:eastAsiaTheme="minorEastAsia" w:hAnsi="Cambria Math"/>
+          </w:rPr>
+          <m:t>3.7</m:t>
+        </m:r>
+      </m:oMath>
+      <w:r>
+        <w:rPr>
+          <w:rFonts w:eastAsiaTheme="minorEastAsia"/>
+        </w:rPr>
+        <w:tab/>
+      </w:r>
+      <w:r>
+        <w:rPr>
+          <w:rFonts w:eastAsiaTheme="minorEastAsia"/>
+        </w:rPr>
+        <w:tab/>
+      </w:r>
+      <m:oMath>
+        <m:d>
+          <m:dPr>
+            <m:begChr m:val="|"/>
+            <m:endChr m:val="|"/>
+            <m:ctrlPr>
+              <w:rPr>
+                <w:rFonts w:ascii="Cambria Math" w:eastAsiaTheme="minorEastAsia" w:hAnsi="Cambria Math"/>
+                <w:i/>
+              </w:rPr>
+            </m:ctrlPr>
+          </m:dPr>
+          <m:e>
+            <m:d>
+              <m:dPr>
+                <m:begChr m:val="|"/>
+                <m:endChr m:val="|"/>
+                <m:ctrlPr>
+                  <w:rPr>
+                    <w:rFonts w:ascii="Cambria Math" w:eastAsiaTheme="minorEastAsia" w:hAnsi="Cambria Math"/>
+                    <w:i/>
+                  </w:rPr>
+                </m:ctrlPr>
+              </m:dPr>
+              <m:e>
+                <m:r>
+                  <w:rPr>
+                    <w:rFonts w:ascii="Cambria Math" w:eastAsiaTheme="minorEastAsia" w:hAnsi="Cambria Math"/>
+                  </w:rPr>
+                  <m:t>x</m:t>
+                </m:r>
+              </m:e>
+            </m:d>
+          </m:e>
+        </m:d>
+        <m:r>
+          <w:rPr>
+            <w:rFonts w:ascii="Cambria Math" w:eastAsiaTheme="minorEastAsia" w:hAnsi="Cambria Math"/>
+          </w:rPr>
+          <m:t xml:space="preserve">=2.13      </m:t>
+        </m:r>
+        <m:d>
+          <m:dPr>
+            <m:begChr m:val="|"/>
+            <m:endChr m:val="|"/>
+            <m:ctrlPr>
+              <w:rPr>
+                <w:rFonts w:ascii="Cambria Math" w:eastAsiaTheme="minorEastAsia" w:hAnsi="Cambria Math"/>
+                <w:i/>
+              </w:rPr>
+            </m:ctrlPr>
+          </m:dPr>
+          <m:e>
+            <m:d>
+              <m:dPr>
+                <m:begChr m:val="|"/>
+                <m:endChr m:val="|"/>
+                <m:ctrlPr>
+                  <w:rPr>
+                    <w:rFonts w:ascii="Cambria Math" w:eastAsiaTheme="minorEastAsia" w:hAnsi="Cambria Math"/>
+                    <w:i/>
+                  </w:rPr>
+                </m:ctrlPr>
+              </m:dPr>
+              <m:e>
+                <m:r>
+                  <w:rPr>
+                    <w:rFonts w:ascii="Cambria Math" w:eastAsiaTheme="minorEastAsia" w:hAnsi="Cambria Math"/>
+                  </w:rPr>
+                  <m:t>y</m:t>
+                </m:r>
+              </m:e>
+            </m:d>
+          </m:e>
+        </m:d>
+        <m:r>
+          <w:rPr>
+            <w:rFonts w:ascii="Cambria Math" w:eastAsiaTheme="minorEastAsia" w:hAnsi="Cambria Math"/>
+          </w:rPr>
+          <m:t>=1.80</m:t>
+        </m:r>
+      </m:oMath>
+      <w:r>
+        <w:rPr>
+          <w:rFonts w:eastAsiaTheme="minorEastAsia"/>
+        </w:rPr>
+        <w:br/>
+      </w:r>
+      <w:r>
+        <w:rPr>
+          <w:rFonts w:eastAsiaTheme="minorEastAsia"/>
+        </w:rPr>
+        <w:tab/>
+      </w:r>
+      <m:oMath>
+        <m:r>
+          <w:rPr>
+            <w:rFonts w:ascii="Cambria Math" w:eastAsiaTheme="minorEastAsia" w:hAnsi="Cambria Math"/>
+          </w:rPr>
+          <m:t>sim</m:t>
+        </m:r>
+        <m:d>
+          <m:dPr>
+            <m:ctrlPr>
+              <w:rPr>
+                <w:rFonts w:ascii="Cambria Math" w:eastAsiaTheme="minorEastAsia" w:hAnsi="Cambria Math"/>
+                <w:i/>
+              </w:rPr>
+            </m:ctrlPr>
+          </m:dPr>
+          <m:e>
+            <m:r>
+              <w:rPr>
+                <w:rFonts w:ascii="Cambria Math" w:eastAsiaTheme="minorEastAsia" w:hAnsi="Cambria Math"/>
+              </w:rPr>
+              <m:t>x, x1</m:t>
+            </m:r>
+          </m:e>
+        </m:d>
+        <m:r>
+          <w:rPr>
+            <w:rFonts w:ascii="Cambria Math" w:eastAsiaTheme="minorEastAsia" w:hAnsi="Cambria Math"/>
+          </w:rPr>
+          <m:t>=</m:t>
+        </m:r>
+        <m:r>
+          <w:rPr>
+            <w:rFonts w:ascii="Cambria Math" w:eastAsiaTheme="minorEastAsia" w:hAnsi="Cambria Math"/>
+          </w:rPr>
+          <m:t>0.965</m:t>
+        </m:r>
+      </m:oMath>
+    </w:p>
+    <w:p/>
+    <w:p>
+      <w:pPr>
         <w:spacing w:after="0" w:line="240" w:lineRule="auto"/>
       </w:pPr>
       <w:r>
@@ -2300,6 +5194,264 @@
       <w:r>
         <w:t>distance on the transformed data to rank the data points.</w:t>
       </w:r>
+    </w:p>
+    <w:p>
+      <w:pPr>
+        <w:spacing w:after="0" w:line="240" w:lineRule="auto"/>
+      </w:pPr>
+      <w:r>
+        <w:tab/>
+      </w:r>
+    </w:p>
+    <w:tbl>
+      <w:tblPr>
+        <w:tblStyle w:val="TableGrid"/>
+        <w:tblW w:w="0" w:type="auto"/>
+        <w:tblLook w:val="04A0" w:firstRow="1" w:lastRow="0" w:firstColumn="1" w:lastColumn="0" w:noHBand="0" w:noVBand="1"/>
+      </w:tblPr>
+      <w:tblGrid>
+        <w:gridCol w:w="449"/>
+        <w:gridCol w:w="718"/>
+        <w:gridCol w:w="718"/>
+      </w:tblGrid>
+      <w:tr>
+        <w:tc>
+          <w:tcPr>
+            <w:tcW w:w="445" w:type="dxa"/>
+          </w:tcPr>
+          <w:p/>
+        </w:tc>
+        <w:tc>
+          <w:tcPr>
+            <w:tcW w:w="540" w:type="dxa"/>
+          </w:tcPr>
+          <w:p>
+            <w:r>
+              <w:t>A1</w:t>
+            </w:r>
+          </w:p>
+        </w:tc>
+        <w:tc>
+          <w:tcPr>
+            <w:tcW w:w="630" w:type="dxa"/>
+          </w:tcPr>
+          <w:p>
+            <w:r>
+              <w:t>A2</w:t>
+            </w:r>
+          </w:p>
+        </w:tc>
+      </w:tr>
+      <w:tr>
+        <w:tc>
+          <w:tcPr>
+            <w:tcW w:w="445" w:type="dxa"/>
+          </w:tcPr>
+          <w:p>
+            <w:pPr>
+              <w:rPr>
+                <w:b/>
+              </w:rPr>
+            </w:pPr>
+            <w:r>
+              <w:rPr>
+                <w:b/>
+              </w:rPr>
+              <w:t>X1</w:t>
+            </w:r>
+          </w:p>
+        </w:tc>
+        <w:tc>
+          <w:tcPr>
+            <w:tcW w:w="540" w:type="dxa"/>
+          </w:tcPr>
+          <w:p>
+            <w:r>
+              <w:t>0.375</w:t>
+            </w:r>
+          </w:p>
+        </w:tc>
+        <w:tc>
+          <w:tcPr>
+            <w:tcW w:w="630" w:type="dxa"/>
+          </w:tcPr>
+          <w:p>
+            <w:r>
+              <w:t>0.778</w:t>
+            </w:r>
+          </w:p>
+        </w:tc>
+      </w:tr>
+      <w:tr>
+        <w:tc>
+          <w:tcPr>
+            <w:tcW w:w="445" w:type="dxa"/>
+          </w:tcPr>
+          <w:p>
+            <w:pPr>
+              <w:rPr>
+                <w:b/>
+              </w:rPr>
+            </w:pPr>
+            <w:r>
+              <w:rPr>
+                <w:b/>
+              </w:rPr>
+              <w:t>X2</w:t>
+            </w:r>
+          </w:p>
+        </w:tc>
+        <w:tc>
+          <w:tcPr>
+            <w:tcW w:w="540" w:type="dxa"/>
+          </w:tcPr>
+          <w:p>
+            <w:r>
+              <w:t>1</w:t>
+            </w:r>
+          </w:p>
+        </w:tc>
+        <w:tc>
+          <w:tcPr>
+            <w:tcW w:w="630" w:type="dxa"/>
+          </w:tcPr>
+          <w:p>
+            <w:r>
+              <w:t>1</w:t>
+            </w:r>
+          </w:p>
+        </w:tc>
+      </w:tr>
+      <w:tr>
+        <w:tc>
+          <w:tcPr>
+            <w:tcW w:w="445" w:type="dxa"/>
+          </w:tcPr>
+          <w:p>
+            <w:pPr>
+              <w:rPr>
+                <w:b/>
+              </w:rPr>
+            </w:pPr>
+            <w:r>
+              <w:rPr>
+                <w:b/>
+              </w:rPr>
+              <w:t>X3</w:t>
+            </w:r>
+          </w:p>
+        </w:tc>
+        <w:tc>
+          <w:tcPr>
+            <w:tcW w:w="540" w:type="dxa"/>
+          </w:tcPr>
+          <w:p>
+            <w:r>
+              <w:t>0.5</w:t>
+            </w:r>
+          </w:p>
+        </w:tc>
+        <w:tc>
+          <w:tcPr>
+            <w:tcW w:w="630" w:type="dxa"/>
+          </w:tcPr>
+          <w:p>
+            <w:r>
+              <w:t>0.889</w:t>
+            </w:r>
+          </w:p>
+        </w:tc>
+      </w:tr>
+      <w:tr>
+        <w:tc>
+          <w:tcPr>
+            <w:tcW w:w="445" w:type="dxa"/>
+          </w:tcPr>
+          <w:p>
+            <w:pPr>
+              <w:rPr>
+                <w:b/>
+              </w:rPr>
+            </w:pPr>
+            <w:r>
+              <w:rPr>
+                <w:b/>
+              </w:rPr>
+              <w:t>X4</w:t>
+            </w:r>
+          </w:p>
+        </w:tc>
+        <w:tc>
+          <w:tcPr>
+            <w:tcW w:w="540" w:type="dxa"/>
+          </w:tcPr>
+          <w:p>
+            <w:r>
+              <w:t>0</w:t>
+            </w:r>
+          </w:p>
+        </w:tc>
+        <w:tc>
+          <w:tcPr>
+            <w:tcW w:w="630" w:type="dxa"/>
+          </w:tcPr>
+          <w:p>
+            <w:r>
+              <w:t>0.556</w:t>
+            </w:r>
+          </w:p>
+        </w:tc>
+      </w:tr>
+      <w:tr>
+        <w:tc>
+          <w:tcPr>
+            <w:tcW w:w="445" w:type="dxa"/>
+          </w:tcPr>
+          <w:p>
+            <w:pPr>
+              <w:rPr>
+                <w:b/>
+              </w:rPr>
+            </w:pPr>
+            <w:r>
+              <w:rPr>
+                <w:b/>
+              </w:rPr>
+              <w:t>X5</w:t>
+            </w:r>
+          </w:p>
+        </w:tc>
+        <w:tc>
+          <w:tcPr>
+            <w:tcW w:w="540" w:type="dxa"/>
+          </w:tcPr>
+          <w:p>
+            <w:r>
+              <w:t>0.375</w:t>
+            </w:r>
+          </w:p>
+        </w:tc>
+        <w:tc>
+          <w:tcPr>
+            <w:tcW w:w="630" w:type="dxa"/>
+          </w:tcPr>
+          <w:p>
+            <w:r>
+              <w:t>0</w:t>
+            </w:r>
+          </w:p>
+        </w:tc>
+      </w:tr>
+    </w:tbl>
+    <w:p>
+      <w:pPr>
+        <w:spacing w:after="0" w:line="240" w:lineRule="auto"/>
+      </w:pPr>
+    </w:p>
+    <w:p>
+      <w:pPr>
+        <w:spacing w:after="0" w:line="240" w:lineRule="auto"/>
+      </w:pPr>
     </w:p>
     <w:sectPr>
       <w:pgSz w:w="12240" w:h="15840"/>
@@ -2314,10 +5466,10 @@
 <file path=word/numbering.xml><?xml version="1.0" encoding="utf-8"?>
 <w:numbering xmlns:wpc="http://schemas.microsoft.com/office/word/2010/wordprocessingCanvas" xmlns:mc="http://schemas.openxmlformats.org/markup-compatibility/2006" xmlns:o="urn:schemas-microsoft-com:office:office" xmlns:r="http://schemas.openxmlformats.org/officeDocument/2006/relationships" xmlns:m="http://schemas.openxmlformats.org/officeDocument/2006/math" xmlns:v="urn:schemas-microsoft-com:vml" xmlns:wp14="http://schemas.microsoft.com/office/word/2010/wordprocessingDrawing" xmlns:wp="http://schemas.openxmlformats.org/drawingml/2006/wordprocessingDrawing" xmlns:w10="urn:schemas-microsoft-com:office:word" xmlns:w="http://schemas.openxmlformats.org/wordprocessingml/2006/main" xmlns:w14="http://schemas.microsoft.com/office/word/2010/wordml" xmlns:w15="http://schemas.microsoft.com/office/word/2012/wordml" xmlns:wpg="http://schemas.microsoft.com/office/word/2010/wordprocessingGroup" xmlns:wpi="http://schemas.microsoft.com/office/word/2010/wordprocessingInk" xmlns:wne="http://schemas.microsoft.com/office/word/2006/wordml" xmlns:wps="http://schemas.microsoft.com/office/word/2010/wordprocessingShape" mc:Ignorable="w14 w15 wp14">
   <w:abstractNum w:abstractNumId="0">
-    <w:nsid w:val="26594E8F"/>
+    <w:nsid w:val="0C0F5C62"/>
     <w:multiLevelType w:val="hybridMultilevel"/>
-    <w:tmpl w:val="128E2744"/>
-    <w:lvl w:ilvl="0" w:tplc="CA0E23EA">
+    <w:tmpl w:val="12D2615E"/>
+    <w:lvl w:ilvl="0" w:tplc="A00A196E">
       <w:start w:val="1"/>
       <w:numFmt w:val="lowerLetter"/>
       <w:lvlText w:val="(%1)"/>
@@ -2402,7 +5554,99 @@
       </w:pPr>
     </w:lvl>
   </w:abstractNum>
+  <w:abstractNum w:abstractNumId="1">
+    <w:nsid w:val="26594E8F"/>
+    <w:multiLevelType w:val="hybridMultilevel"/>
+    <w:tmpl w:val="128E2744"/>
+    <w:lvl w:ilvl="0" w:tplc="CA0E23EA">
+      <w:start w:val="1"/>
+      <w:numFmt w:val="lowerLetter"/>
+      <w:lvlText w:val="(%1)"/>
+      <w:lvlJc w:val="left"/>
+      <w:pPr>
+        <w:ind w:left="720" w:hanging="360"/>
+      </w:pPr>
+      <w:rPr>
+        <w:rFonts w:hint="default"/>
+      </w:rPr>
+    </w:lvl>
+    <w:lvl w:ilvl="1" w:tplc="04090019" w:tentative="1">
+      <w:start w:val="1"/>
+      <w:numFmt w:val="lowerLetter"/>
+      <w:lvlText w:val="%2."/>
+      <w:lvlJc w:val="left"/>
+      <w:pPr>
+        <w:ind w:left="1440" w:hanging="360"/>
+      </w:pPr>
+    </w:lvl>
+    <w:lvl w:ilvl="2" w:tplc="0409001B" w:tentative="1">
+      <w:start w:val="1"/>
+      <w:numFmt w:val="lowerRoman"/>
+      <w:lvlText w:val="%3."/>
+      <w:lvlJc w:val="right"/>
+      <w:pPr>
+        <w:ind w:left="2160" w:hanging="180"/>
+      </w:pPr>
+    </w:lvl>
+    <w:lvl w:ilvl="3" w:tplc="0409000F" w:tentative="1">
+      <w:start w:val="1"/>
+      <w:numFmt w:val="decimal"/>
+      <w:lvlText w:val="%4."/>
+      <w:lvlJc w:val="left"/>
+      <w:pPr>
+        <w:ind w:left="2880" w:hanging="360"/>
+      </w:pPr>
+    </w:lvl>
+    <w:lvl w:ilvl="4" w:tplc="04090019" w:tentative="1">
+      <w:start w:val="1"/>
+      <w:numFmt w:val="lowerLetter"/>
+      <w:lvlText w:val="%5."/>
+      <w:lvlJc w:val="left"/>
+      <w:pPr>
+        <w:ind w:left="3600" w:hanging="360"/>
+      </w:pPr>
+    </w:lvl>
+    <w:lvl w:ilvl="5" w:tplc="0409001B" w:tentative="1">
+      <w:start w:val="1"/>
+      <w:numFmt w:val="lowerRoman"/>
+      <w:lvlText w:val="%6."/>
+      <w:lvlJc w:val="right"/>
+      <w:pPr>
+        <w:ind w:left="4320" w:hanging="180"/>
+      </w:pPr>
+    </w:lvl>
+    <w:lvl w:ilvl="6" w:tplc="0409000F" w:tentative="1">
+      <w:start w:val="1"/>
+      <w:numFmt w:val="decimal"/>
+      <w:lvlText w:val="%7."/>
+      <w:lvlJc w:val="left"/>
+      <w:pPr>
+        <w:ind w:left="5040" w:hanging="360"/>
+      </w:pPr>
+    </w:lvl>
+    <w:lvl w:ilvl="7" w:tplc="04090019" w:tentative="1">
+      <w:start w:val="1"/>
+      <w:numFmt w:val="lowerLetter"/>
+      <w:lvlText w:val="%8."/>
+      <w:lvlJc w:val="left"/>
+      <w:pPr>
+        <w:ind w:left="5760" w:hanging="360"/>
+      </w:pPr>
+    </w:lvl>
+    <w:lvl w:ilvl="8" w:tplc="0409001B" w:tentative="1">
+      <w:start w:val="1"/>
+      <w:numFmt w:val="lowerRoman"/>
+      <w:lvlText w:val="%9."/>
+      <w:lvlJc w:val="right"/>
+      <w:pPr>
+        <w:ind w:left="6480" w:hanging="180"/>
+      </w:pPr>
+    </w:lvl>
+  </w:abstractNum>
   <w:num w:numId="1">
+    <w:abstractNumId w:val="1"/>
+  </w:num>
+  <w:num w:numId="2">
     <w:abstractNumId w:val="0"/>
   </w:num>
 </w:numbering>
@@ -3142,4 +6386,16 @@
     </a:ext>
   </a:extLst>
 </a:theme>
+</file>
+
+<file path=customXml/item1.xml><?xml version="1.0" encoding="utf-8"?>
+<b:Sources xmlns:b="http://schemas.openxmlformats.org/officeDocument/2006/bibliography" xmlns="http://schemas.openxmlformats.org/officeDocument/2006/bibliography" SelectedStyle="\APASixthEditionOfficeOnline.xsl" StyleName="APA" Version="6"/>
+</file>
+
+<file path=customXml/itemProps1.xml><?xml version="1.0" encoding="utf-8"?>
+<ds:datastoreItem xmlns:ds="http://schemas.openxmlformats.org/officeDocument/2006/customXml" ds:itemID="{2368E650-A969-45C2-AA3A-DC9D43078C0E}">
+  <ds:schemaRefs>
+    <ds:schemaRef ds:uri="http://schemas.openxmlformats.org/officeDocument/2006/bibliography"/>
+  </ds:schemaRefs>
+</ds:datastoreItem>
 </file>
</xml_diff>